<commit_message>
Updated Project log, renamed files
</commit_message>
<xml_diff>
--- a/Project Report.docx
+++ b/Project Report.docx
@@ -424,7 +424,25 @@
           <w:szCs w:val="24"/>
           <w:lang w:val="en-US"/>
         </w:rPr>
-        <w:t>As such, the members of this project aim to design and build a</w:t>
+        <w:t>As such, this project aim</w:t>
+      </w:r>
+      <w:r>
+        <w:rPr>
+          <w:rFonts w:ascii="Times New Roman" w:hAnsi="Times New Roman" w:cs="Times New Roman"/>
+          <w:sz w:val="28"/>
+          <w:szCs w:val="24"/>
+          <w:lang w:val="en-US"/>
+        </w:rPr>
+        <w:t>s</w:t>
+      </w:r>
+      <w:r>
+        <w:rPr>
+          <w:rFonts w:ascii="Times New Roman" w:hAnsi="Times New Roman" w:cs="Times New Roman"/>
+          <w:sz w:val="28"/>
+          <w:szCs w:val="24"/>
+          <w:lang w:val="en-US"/>
+        </w:rPr>
+        <w:t xml:space="preserve"> to design and build a</w:t>
       </w:r>
       <w:r>
         <w:rPr>
@@ -968,6 +986,90 @@
         </w:rPr>
         <w:t>:</w:t>
       </w:r>
+    </w:p>
+    <w:p>
+      <w:pPr>
+        <w:rPr>
+          <w:rFonts w:ascii="Times New Roman" w:hAnsi="Times New Roman" w:cs="Times New Roman"/>
+          <w:sz w:val="28"/>
+          <w:szCs w:val="24"/>
+          <w:lang w:val="en-US"/>
+        </w:rPr>
+      </w:pPr>
+      <w:r>
+        <w:rPr>
+          <w:rFonts w:ascii="Times New Roman" w:hAnsi="Times New Roman" w:cs="Times New Roman"/>
+          <w:sz w:val="28"/>
+          <w:szCs w:val="24"/>
+          <w:lang w:val="en-US"/>
+        </w:rPr>
+        <w:t>These devices</w:t>
+      </w:r>
+      <w:r>
+        <w:rPr>
+          <w:rFonts w:ascii="Times New Roman" w:hAnsi="Times New Roman" w:cs="Times New Roman"/>
+          <w:sz w:val="28"/>
+          <w:szCs w:val="24"/>
+          <w:lang w:val="en-US"/>
+        </w:rPr>
+        <w:t xml:space="preserve"> record push-ups </w:t>
+      </w:r>
+      <w:r>
+        <w:rPr>
+          <w:rFonts w:ascii="Times New Roman" w:hAnsi="Times New Roman" w:cs="Times New Roman"/>
+          <w:sz w:val="28"/>
+          <w:szCs w:val="24"/>
+          <w:lang w:val="en-US"/>
+        </w:rPr>
+        <w:t xml:space="preserve">by being </w:t>
+      </w:r>
+      <w:r>
+        <w:rPr>
+          <w:rFonts w:ascii="Times New Roman" w:hAnsi="Times New Roman" w:cs="Times New Roman"/>
+          <w:sz w:val="28"/>
+          <w:szCs w:val="24"/>
+          <w:lang w:val="en-US"/>
+        </w:rPr>
+        <w:t xml:space="preserve">placed on the ground </w:t>
+      </w:r>
+      <w:r>
+        <w:rPr>
+          <w:rFonts w:ascii="Times New Roman" w:hAnsi="Times New Roman" w:cs="Times New Roman"/>
+          <w:sz w:val="28"/>
+          <w:szCs w:val="24"/>
+          <w:lang w:val="en-US"/>
+        </w:rPr>
+        <w:t xml:space="preserve">under the center of the person’s chest. </w:t>
+      </w:r>
+    </w:p>
+    <w:p>
+      <w:pPr>
+        <w:rPr>
+          <w:rFonts w:ascii="Times New Roman" w:hAnsi="Times New Roman" w:cs="Times New Roman"/>
+          <w:sz w:val="28"/>
+          <w:szCs w:val="24"/>
+          <w:lang w:val="en-US"/>
+        </w:rPr>
+      </w:pPr>
+      <w:r>
+        <w:rPr>
+          <w:rFonts w:ascii="Times New Roman" w:hAnsi="Times New Roman" w:cs="Times New Roman"/>
+          <w:sz w:val="28"/>
+          <w:szCs w:val="24"/>
+          <w:lang w:val="en-US"/>
+        </w:rPr>
+        <w:t>Inaccuracies result from the devices being unable to detect the posture of the person, a person may not always have to do push-ups correctly for the device to record it as valid. For example, a person’s back may not be straight when doing push-ups, which might make it easier for the person to do push-ups.</w:t>
+      </w:r>
+    </w:p>
+    <w:p>
+      <w:pPr>
+        <w:rPr>
+          <w:rFonts w:ascii="Times New Roman" w:hAnsi="Times New Roman" w:cs="Times New Roman"/>
+          <w:sz w:val="28"/>
+          <w:szCs w:val="24"/>
+          <w:lang w:val="en-US"/>
+        </w:rPr>
+      </w:pPr>
       <w:r>
         <w:rPr>
           <w:rFonts w:ascii="Times New Roman" w:hAnsi="Times New Roman" w:cs="Times New Roman"/>
@@ -977,90 +1079,6 @@
         </w:rPr>
         <w:br/>
       </w:r>
-    </w:p>
-    <w:p>
-      <w:pPr>
-        <w:rPr>
-          <w:rFonts w:ascii="Times New Roman" w:hAnsi="Times New Roman" w:cs="Times New Roman"/>
-          <w:sz w:val="28"/>
-          <w:szCs w:val="24"/>
-          <w:lang w:val="en-US"/>
-        </w:rPr>
-      </w:pPr>
-      <w:r>
-        <w:rPr>
-          <w:rFonts w:ascii="Times New Roman" w:hAnsi="Times New Roman" w:cs="Times New Roman"/>
-          <w:sz w:val="28"/>
-          <w:szCs w:val="24"/>
-          <w:lang w:val="en-US"/>
-        </w:rPr>
-        <w:t>These devices</w:t>
-      </w:r>
-      <w:r>
-        <w:rPr>
-          <w:rFonts w:ascii="Times New Roman" w:hAnsi="Times New Roman" w:cs="Times New Roman"/>
-          <w:sz w:val="28"/>
-          <w:szCs w:val="24"/>
-          <w:lang w:val="en-US"/>
-        </w:rPr>
-        <w:t xml:space="preserve"> record push-ups </w:t>
-      </w:r>
-      <w:r>
-        <w:rPr>
-          <w:rFonts w:ascii="Times New Roman" w:hAnsi="Times New Roman" w:cs="Times New Roman"/>
-          <w:sz w:val="28"/>
-          <w:szCs w:val="24"/>
-          <w:lang w:val="en-US"/>
-        </w:rPr>
-        <w:t xml:space="preserve">by being </w:t>
-      </w:r>
-      <w:r>
-        <w:rPr>
-          <w:rFonts w:ascii="Times New Roman" w:hAnsi="Times New Roman" w:cs="Times New Roman"/>
-          <w:sz w:val="28"/>
-          <w:szCs w:val="24"/>
-          <w:lang w:val="en-US"/>
-        </w:rPr>
-        <w:t xml:space="preserve">placed on the ground </w:t>
-      </w:r>
-      <w:r>
-        <w:rPr>
-          <w:rFonts w:ascii="Times New Roman" w:hAnsi="Times New Roman" w:cs="Times New Roman"/>
-          <w:sz w:val="28"/>
-          <w:szCs w:val="24"/>
-          <w:lang w:val="en-US"/>
-        </w:rPr>
-        <w:t xml:space="preserve">under the center of the person’s chest. </w:t>
-      </w:r>
-    </w:p>
-    <w:p>
-      <w:pPr>
-        <w:rPr>
-          <w:rFonts w:ascii="Times New Roman" w:hAnsi="Times New Roman" w:cs="Times New Roman"/>
-          <w:sz w:val="28"/>
-          <w:szCs w:val="24"/>
-          <w:lang w:val="en-US"/>
-        </w:rPr>
-      </w:pPr>
-      <w:r>
-        <w:rPr>
-          <w:rFonts w:ascii="Times New Roman" w:hAnsi="Times New Roman" w:cs="Times New Roman"/>
-          <w:sz w:val="28"/>
-          <w:szCs w:val="24"/>
-          <w:lang w:val="en-US"/>
-        </w:rPr>
-        <w:t>Inaccuracies result from the devices being unable to detect the posture of the person, a person may not always have to do push-ups correctly for the device to record it as valid. For example, a person’s back may not be straight when doing push-ups, which might make it easier for the person to do push-ups.</w:t>
-      </w:r>
-    </w:p>
-    <w:p>
-      <w:pPr>
-        <w:rPr>
-          <w:rFonts w:ascii="Times New Roman" w:hAnsi="Times New Roman" w:cs="Times New Roman"/>
-          <w:sz w:val="28"/>
-          <w:szCs w:val="24"/>
-          <w:lang w:val="en-US"/>
-        </w:rPr>
-      </w:pPr>
       <w:r>
         <w:rPr>
           <w:rFonts w:ascii="Times New Roman" w:hAnsi="Times New Roman" w:cs="Times New Roman"/>
@@ -1075,10 +1093,565 @@
           <w:rFonts w:ascii="Times New Roman" w:hAnsi="Times New Roman" w:cs="Times New Roman"/>
           <w:sz w:val="28"/>
           <w:szCs w:val="24"/>
+          <w:u w:val="single"/>
+          <w:lang w:val="en-US"/>
+        </w:rPr>
+        <w:t>Push-up counter mobile applications</w:t>
+      </w:r>
+      <w:r>
+        <w:rPr>
+          <w:rFonts w:ascii="Times New Roman" w:hAnsi="Times New Roman" w:cs="Times New Roman"/>
+          <w:sz w:val="28"/>
+          <w:szCs w:val="24"/>
+          <w:u w:val="single"/>
+          <w:lang w:val="en-US"/>
+        </w:rPr>
+        <w:t>:</w:t>
+      </w:r>
+    </w:p>
+    <w:p>
+      <w:pPr>
+        <w:rPr>
+          <w:rFonts w:ascii="Times New Roman" w:hAnsi="Times New Roman" w:cs="Times New Roman"/>
+          <w:sz w:val="28"/>
+          <w:szCs w:val="24"/>
+          <w:lang w:val="en-US"/>
+        </w:rPr>
+      </w:pPr>
+      <w:r>
+        <w:rPr>
+          <w:rFonts w:ascii="Times New Roman" w:hAnsi="Times New Roman" w:cs="Times New Roman"/>
+          <w:sz w:val="28"/>
+          <w:szCs w:val="24"/>
+          <w:lang w:val="en-US"/>
+        </w:rPr>
+        <w:t>Push-up counters also come in the form of mobile applications. The mobile applications make use of the infrared proximity sensors on the phone to record push-ups. By constantly sensing the light levels of its surrounding, it can determine if a person has completed a push up.</w:t>
+      </w:r>
+    </w:p>
+    <w:p>
+      <w:pPr>
+        <w:rPr>
+          <w:rFonts w:ascii="Times New Roman" w:hAnsi="Times New Roman" w:cs="Times New Roman"/>
+          <w:sz w:val="28"/>
+          <w:szCs w:val="24"/>
+          <w:lang w:val="en-US"/>
+        </w:rPr>
+      </w:pPr>
+      <w:r>
+        <w:rPr>
+          <w:rFonts w:ascii="Times New Roman" w:hAnsi="Times New Roman" w:cs="Times New Roman"/>
+          <w:sz w:val="28"/>
+          <w:szCs w:val="24"/>
           <w:lang w:val="en-US"/>
         </w:rPr>
         <w:br/>
-      </w:r>
+        <w:t>When placed in different light conditions, its ability to accurately record push-</w:t>
+      </w:r>
+      <w:r>
+        <w:rPr>
+          <w:rFonts w:ascii="Times New Roman" w:hAnsi="Times New Roman" w:cs="Times New Roman"/>
+          <w:sz w:val="28"/>
+          <w:szCs w:val="24"/>
+          <w:lang w:val="en-US"/>
+        </w:rPr>
+        <w:lastRenderedPageBreak/>
+        <w:t>ups is affected as it may use fixed light level thresholds to determine when a person lower his chests and comes back up.</w:t>
+      </w:r>
+    </w:p>
+    <w:p>
+      <w:pPr>
+        <w:rPr>
+          <w:rFonts w:ascii="Times New Roman" w:hAnsi="Times New Roman" w:cs="Times New Roman"/>
+          <w:sz w:val="28"/>
+          <w:szCs w:val="24"/>
+          <w:lang w:val="en-US"/>
+        </w:rPr>
+      </w:pPr>
+      <w:r>
+        <w:rPr>
+          <w:rFonts w:ascii="Times New Roman" w:hAnsi="Times New Roman" w:cs="Times New Roman"/>
+          <w:sz w:val="28"/>
+          <w:szCs w:val="24"/>
+          <w:lang w:val="en-US"/>
+        </w:rPr>
+        <w:br w:type="page"/>
+      </w:r>
+    </w:p>
+    <w:p>
+      <w:pPr>
+        <w:jc w:val="center"/>
+        <w:rPr>
+          <w:rFonts w:ascii="Times New Roman" w:hAnsi="Times New Roman" w:cs="Times New Roman"/>
+          <w:b/>
+          <w:sz w:val="28"/>
+          <w:szCs w:val="24"/>
+          <w:lang w:val="en-US"/>
+        </w:rPr>
+      </w:pPr>
+      <w:r>
+        <w:rPr>
+          <w:rFonts w:ascii="Times New Roman" w:hAnsi="Times New Roman" w:cs="Times New Roman"/>
+          <w:b/>
+          <w:sz w:val="28"/>
+          <w:szCs w:val="24"/>
+          <w:lang w:val="en-US"/>
+        </w:rPr>
+        <w:lastRenderedPageBreak/>
+        <w:t>SOLUTION DESIGN</w:t>
+      </w:r>
+    </w:p>
+    <w:p>
+      <w:pPr>
+        <w:rPr>
+          <w:rFonts w:ascii="Times New Roman" w:hAnsi="Times New Roman" w:cs="Times New Roman"/>
+          <w:b/>
+          <w:sz w:val="28"/>
+          <w:szCs w:val="24"/>
+          <w:lang w:val="en-US"/>
+        </w:rPr>
+      </w:pPr>
+    </w:p>
+    <w:tbl>
+      <w:tblPr>
+        <w:tblStyle w:val="TableGrid"/>
+        <w:tblW w:w="0" w:type="auto"/>
+        <w:tblLook w:val="04A0" w:firstRow="1" w:lastRow="0" w:firstColumn="1" w:lastColumn="0" w:noHBand="0" w:noVBand="1"/>
+      </w:tblPr>
+      <w:tblGrid>
+        <w:gridCol w:w="4508"/>
+        <w:gridCol w:w="4508"/>
+      </w:tblGrid>
+      <w:tr>
+        <w:tc>
+          <w:tcPr>
+            <w:tcW w:w="4508" w:type="dxa"/>
+          </w:tcPr>
+          <w:p>
+            <w:pPr>
+              <w:rPr>
+                <w:rFonts w:ascii="Times New Roman" w:hAnsi="Times New Roman" w:cs="Times New Roman"/>
+                <w:sz w:val="28"/>
+                <w:szCs w:val="24"/>
+                <w:lang w:val="en-US"/>
+              </w:rPr>
+            </w:pPr>
+            <w:r>
+              <w:rPr>
+                <w:rFonts w:ascii="Times New Roman" w:hAnsi="Times New Roman" w:cs="Times New Roman"/>
+                <w:sz w:val="28"/>
+                <w:szCs w:val="24"/>
+                <w:lang w:val="en-US"/>
+              </w:rPr>
+              <w:t>Arduino Uno R3</w:t>
+            </w:r>
+          </w:p>
+        </w:tc>
+        <w:tc>
+          <w:tcPr>
+            <w:tcW w:w="4508" w:type="dxa"/>
+          </w:tcPr>
+          <w:p>
+            <w:pPr>
+              <w:rPr>
+                <w:rFonts w:ascii="Times New Roman" w:hAnsi="Times New Roman" w:cs="Times New Roman"/>
+                <w:sz w:val="28"/>
+                <w:szCs w:val="24"/>
+                <w:lang w:val="en-US"/>
+              </w:rPr>
+            </w:pPr>
+            <w:r>
+              <w:rPr>
+                <w:rFonts w:ascii="Times New Roman" w:hAnsi="Times New Roman" w:cs="Times New Roman"/>
+                <w:sz w:val="28"/>
+                <w:szCs w:val="24"/>
+                <w:lang w:val="en-US"/>
+              </w:rPr>
+              <w:t>1</w:t>
+            </w:r>
+          </w:p>
+        </w:tc>
+      </w:tr>
+      <w:tr>
+        <w:tc>
+          <w:tcPr>
+            <w:tcW w:w="4508" w:type="dxa"/>
+          </w:tcPr>
+          <w:p>
+            <w:pPr>
+              <w:rPr>
+                <w:rFonts w:ascii="Times New Roman" w:hAnsi="Times New Roman" w:cs="Times New Roman"/>
+                <w:sz w:val="28"/>
+                <w:szCs w:val="24"/>
+                <w:lang w:val="en-US"/>
+              </w:rPr>
+            </w:pPr>
+            <w:r>
+              <w:rPr>
+                <w:rFonts w:ascii="Times New Roman" w:hAnsi="Times New Roman" w:cs="Times New Roman"/>
+                <w:sz w:val="28"/>
+                <w:szCs w:val="24"/>
+                <w:lang w:val="en-US"/>
+              </w:rPr>
+              <w:t>Ultrasonic Sensor HC-SR04</w:t>
+            </w:r>
+          </w:p>
+        </w:tc>
+        <w:tc>
+          <w:tcPr>
+            <w:tcW w:w="4508" w:type="dxa"/>
+          </w:tcPr>
+          <w:p>
+            <w:pPr>
+              <w:rPr>
+                <w:rFonts w:ascii="Times New Roman" w:hAnsi="Times New Roman" w:cs="Times New Roman"/>
+                <w:sz w:val="28"/>
+                <w:szCs w:val="24"/>
+                <w:lang w:val="en-US"/>
+              </w:rPr>
+            </w:pPr>
+            <w:r>
+              <w:rPr>
+                <w:rFonts w:ascii="Times New Roman" w:hAnsi="Times New Roman" w:cs="Times New Roman"/>
+                <w:sz w:val="28"/>
+                <w:szCs w:val="24"/>
+                <w:lang w:val="en-US"/>
+              </w:rPr>
+              <w:t>1</w:t>
+            </w:r>
+          </w:p>
+        </w:tc>
+      </w:tr>
+      <w:tr>
+        <w:tc>
+          <w:tcPr>
+            <w:tcW w:w="4508" w:type="dxa"/>
+          </w:tcPr>
+          <w:p>
+            <w:pPr>
+              <w:rPr>
+                <w:rFonts w:ascii="Times New Roman" w:hAnsi="Times New Roman" w:cs="Times New Roman"/>
+                <w:sz w:val="28"/>
+                <w:szCs w:val="24"/>
+                <w:lang w:val="en-US"/>
+              </w:rPr>
+            </w:pPr>
+            <w:r>
+              <w:rPr>
+                <w:rFonts w:ascii="Times New Roman" w:hAnsi="Times New Roman" w:cs="Times New Roman"/>
+                <w:sz w:val="28"/>
+                <w:szCs w:val="24"/>
+                <w:lang w:val="en-US"/>
+              </w:rPr>
+              <w:t>Passive Buzzer</w:t>
+            </w:r>
+          </w:p>
+        </w:tc>
+        <w:tc>
+          <w:tcPr>
+            <w:tcW w:w="4508" w:type="dxa"/>
+          </w:tcPr>
+          <w:p>
+            <w:pPr>
+              <w:rPr>
+                <w:rFonts w:ascii="Times New Roman" w:hAnsi="Times New Roman" w:cs="Times New Roman"/>
+                <w:sz w:val="28"/>
+                <w:szCs w:val="24"/>
+                <w:lang w:val="en-US"/>
+              </w:rPr>
+            </w:pPr>
+            <w:r>
+              <w:rPr>
+                <w:rFonts w:ascii="Times New Roman" w:hAnsi="Times New Roman" w:cs="Times New Roman"/>
+                <w:sz w:val="28"/>
+                <w:szCs w:val="24"/>
+                <w:lang w:val="en-US"/>
+              </w:rPr>
+              <w:t>1</w:t>
+            </w:r>
+          </w:p>
+        </w:tc>
+      </w:tr>
+      <w:tr>
+        <w:tc>
+          <w:tcPr>
+            <w:tcW w:w="4508" w:type="dxa"/>
+          </w:tcPr>
+          <w:p>
+            <w:pPr>
+              <w:rPr>
+                <w:rFonts w:ascii="Times New Roman" w:hAnsi="Times New Roman" w:cs="Times New Roman"/>
+                <w:sz w:val="28"/>
+                <w:szCs w:val="24"/>
+                <w:lang w:val="en-US"/>
+              </w:rPr>
+            </w:pPr>
+            <w:r>
+              <w:rPr>
+                <w:rFonts w:ascii="Times New Roman" w:hAnsi="Times New Roman" w:cs="Times New Roman"/>
+                <w:sz w:val="28"/>
+                <w:szCs w:val="24"/>
+                <w:lang w:val="en-US"/>
+              </w:rPr>
+              <w:t>Liquid Crystal Display (LCD)</w:t>
+            </w:r>
+          </w:p>
+        </w:tc>
+        <w:tc>
+          <w:tcPr>
+            <w:tcW w:w="4508" w:type="dxa"/>
+          </w:tcPr>
+          <w:p>
+            <w:pPr>
+              <w:rPr>
+                <w:rFonts w:ascii="Times New Roman" w:hAnsi="Times New Roman" w:cs="Times New Roman"/>
+                <w:sz w:val="28"/>
+                <w:szCs w:val="24"/>
+                <w:lang w:val="en-US"/>
+              </w:rPr>
+            </w:pPr>
+            <w:r>
+              <w:rPr>
+                <w:rFonts w:ascii="Times New Roman" w:hAnsi="Times New Roman" w:cs="Times New Roman"/>
+                <w:sz w:val="28"/>
+                <w:szCs w:val="24"/>
+                <w:lang w:val="en-US"/>
+              </w:rPr>
+              <w:t>1</w:t>
+            </w:r>
+          </w:p>
+        </w:tc>
+      </w:tr>
+      <w:tr>
+        <w:tc>
+          <w:tcPr>
+            <w:tcW w:w="4508" w:type="dxa"/>
+          </w:tcPr>
+          <w:p>
+            <w:pPr>
+              <w:rPr>
+                <w:rFonts w:ascii="Times New Roman" w:hAnsi="Times New Roman" w:cs="Times New Roman"/>
+                <w:sz w:val="28"/>
+                <w:szCs w:val="24"/>
+                <w:lang w:val="en-US"/>
+              </w:rPr>
+            </w:pPr>
+            <w:r>
+              <w:rPr>
+                <w:rFonts w:ascii="Times New Roman" w:hAnsi="Times New Roman" w:cs="Times New Roman"/>
+                <w:sz w:val="28"/>
+                <w:szCs w:val="24"/>
+                <w:lang w:val="en-US"/>
+              </w:rPr>
+              <w:t>Flex Sensor</w:t>
+            </w:r>
+          </w:p>
+        </w:tc>
+        <w:tc>
+          <w:tcPr>
+            <w:tcW w:w="4508" w:type="dxa"/>
+          </w:tcPr>
+          <w:p>
+            <w:pPr>
+              <w:rPr>
+                <w:rFonts w:ascii="Times New Roman" w:hAnsi="Times New Roman" w:cs="Times New Roman"/>
+                <w:sz w:val="28"/>
+                <w:szCs w:val="24"/>
+                <w:lang w:val="en-US"/>
+              </w:rPr>
+            </w:pPr>
+            <w:r>
+              <w:rPr>
+                <w:rFonts w:ascii="Times New Roman" w:hAnsi="Times New Roman" w:cs="Times New Roman"/>
+                <w:sz w:val="28"/>
+                <w:szCs w:val="24"/>
+                <w:lang w:val="en-US"/>
+              </w:rPr>
+              <w:t>1</w:t>
+            </w:r>
+          </w:p>
+        </w:tc>
+      </w:tr>
+      <w:tr>
+        <w:tc>
+          <w:tcPr>
+            <w:tcW w:w="4508" w:type="dxa"/>
+          </w:tcPr>
+          <w:p>
+            <w:pPr>
+              <w:rPr>
+                <w:rFonts w:ascii="Times New Roman" w:hAnsi="Times New Roman" w:cs="Times New Roman"/>
+                <w:sz w:val="28"/>
+                <w:szCs w:val="24"/>
+                <w:lang w:val="en-US"/>
+              </w:rPr>
+            </w:pPr>
+            <w:r>
+              <w:rPr>
+                <w:rFonts w:ascii="Times New Roman" w:hAnsi="Times New Roman" w:cs="Times New Roman"/>
+                <w:sz w:val="28"/>
+                <w:szCs w:val="24"/>
+                <w:lang w:val="en-US"/>
+              </w:rPr>
+              <w:t>Light Emitting Diode (LED)</w:t>
+            </w:r>
+          </w:p>
+        </w:tc>
+        <w:tc>
+          <w:tcPr>
+            <w:tcW w:w="4508" w:type="dxa"/>
+          </w:tcPr>
+          <w:p>
+            <w:pPr>
+              <w:rPr>
+                <w:rFonts w:ascii="Times New Roman" w:hAnsi="Times New Roman" w:cs="Times New Roman"/>
+                <w:sz w:val="28"/>
+                <w:szCs w:val="24"/>
+                <w:lang w:val="en-US"/>
+              </w:rPr>
+            </w:pPr>
+            <w:r>
+              <w:rPr>
+                <w:rFonts w:ascii="Times New Roman" w:hAnsi="Times New Roman" w:cs="Times New Roman"/>
+                <w:sz w:val="28"/>
+                <w:szCs w:val="24"/>
+                <w:lang w:val="en-US"/>
+              </w:rPr>
+              <w:t>1</w:t>
+            </w:r>
+          </w:p>
+        </w:tc>
+      </w:tr>
+      <w:tr>
+        <w:tc>
+          <w:tcPr>
+            <w:tcW w:w="4508" w:type="dxa"/>
+          </w:tcPr>
+          <w:p>
+            <w:pPr>
+              <w:rPr>
+                <w:rFonts w:ascii="Times New Roman" w:hAnsi="Times New Roman" w:cs="Times New Roman"/>
+                <w:sz w:val="28"/>
+                <w:szCs w:val="24"/>
+                <w:lang w:val="en-US"/>
+              </w:rPr>
+            </w:pPr>
+            <w:r>
+              <w:rPr>
+                <w:rFonts w:ascii="Times New Roman" w:hAnsi="Times New Roman" w:cs="Times New Roman"/>
+                <w:sz w:val="28"/>
+                <w:szCs w:val="24"/>
+                <w:lang w:val="en-US"/>
+              </w:rPr>
+              <w:t>Battery</w:t>
+            </w:r>
+            <w:r>
+              <w:rPr>
+                <w:rFonts w:ascii="Times New Roman" w:hAnsi="Times New Roman" w:cs="Times New Roman"/>
+                <w:sz w:val="28"/>
+                <w:szCs w:val="24"/>
+                <w:lang w:val="en-US"/>
+              </w:rPr>
+              <w:t xml:space="preserve"> (</w:t>
+            </w:r>
+            <w:proofErr w:type="spellStart"/>
+            <w:r>
+              <w:rPr>
+                <w:rFonts w:ascii="Times New Roman" w:hAnsi="Times New Roman" w:cs="Times New Roman"/>
+                <w:sz w:val="28"/>
+                <w:szCs w:val="24"/>
+                <w:lang w:val="en-US"/>
+              </w:rPr>
+              <w:t>xV</w:t>
+            </w:r>
+            <w:proofErr w:type="spellEnd"/>
+            <w:r>
+              <w:rPr>
+                <w:rFonts w:ascii="Times New Roman" w:hAnsi="Times New Roman" w:cs="Times New Roman"/>
+                <w:sz w:val="28"/>
+                <w:szCs w:val="24"/>
+                <w:lang w:val="en-US"/>
+              </w:rPr>
+              <w:t>)</w:t>
+            </w:r>
+          </w:p>
+        </w:tc>
+        <w:tc>
+          <w:tcPr>
+            <w:tcW w:w="4508" w:type="dxa"/>
+          </w:tcPr>
+          <w:p>
+            <w:pPr>
+              <w:rPr>
+                <w:rFonts w:ascii="Times New Roman" w:hAnsi="Times New Roman" w:cs="Times New Roman"/>
+                <w:sz w:val="28"/>
+                <w:szCs w:val="24"/>
+                <w:lang w:val="en-US"/>
+              </w:rPr>
+            </w:pPr>
+          </w:p>
+        </w:tc>
+      </w:tr>
+      <w:tr>
+        <w:tc>
+          <w:tcPr>
+            <w:tcW w:w="4508" w:type="dxa"/>
+          </w:tcPr>
+          <w:p>
+            <w:pPr>
+              <w:rPr>
+                <w:rFonts w:ascii="Times New Roman" w:hAnsi="Times New Roman" w:cs="Times New Roman"/>
+                <w:sz w:val="28"/>
+                <w:szCs w:val="24"/>
+                <w:lang w:val="en-US"/>
+              </w:rPr>
+            </w:pPr>
+            <w:r>
+              <w:rPr>
+                <w:rFonts w:ascii="Times New Roman" w:hAnsi="Times New Roman" w:cs="Times New Roman"/>
+                <w:sz w:val="28"/>
+                <w:szCs w:val="24"/>
+                <w:lang w:val="en-US"/>
+              </w:rPr>
+              <w:t>Wire</w:t>
+            </w:r>
+          </w:p>
+        </w:tc>
+        <w:tc>
+          <w:tcPr>
+            <w:tcW w:w="4508" w:type="dxa"/>
+          </w:tcPr>
+          <w:p>
+            <w:pPr>
+              <w:rPr>
+                <w:rFonts w:ascii="Times New Roman" w:hAnsi="Times New Roman" w:cs="Times New Roman"/>
+                <w:sz w:val="28"/>
+                <w:szCs w:val="24"/>
+                <w:lang w:val="en-US"/>
+              </w:rPr>
+            </w:pPr>
+          </w:p>
+        </w:tc>
+      </w:tr>
+    </w:tbl>
+    <w:p>
+      <w:pPr>
+        <w:rPr>
+          <w:rFonts w:ascii="Times New Roman" w:hAnsi="Times New Roman" w:cs="Times New Roman"/>
+          <w:sz w:val="28"/>
+          <w:szCs w:val="24"/>
+          <w:lang w:val="en-US"/>
+        </w:rPr>
+      </w:pPr>
+    </w:p>
+    <w:p>
+      <w:pPr>
+        <w:rPr>
+          <w:rFonts w:ascii="Times New Roman" w:hAnsi="Times New Roman" w:cs="Times New Roman"/>
+          <w:sz w:val="28"/>
+          <w:szCs w:val="28"/>
+          <w:lang w:val="en-US"/>
+        </w:rPr>
+      </w:pPr>
       <w:r>
         <w:rPr>
           <w:rFonts w:ascii="Times New Roman" w:hAnsi="Times New Roman" w:cs="Times New Roman"/>
@@ -1087,455 +1660,512 @@
           <w:u w:val="single"/>
           <w:lang w:val="en-US"/>
         </w:rPr>
-        <w:t>Push-up counter mobile applications</w:t>
-      </w:r>
-      <w:r>
-        <w:rPr>
-          <w:rFonts w:ascii="Times New Roman" w:hAnsi="Times New Roman" w:cs="Times New Roman"/>
-          <w:sz w:val="28"/>
-          <w:szCs w:val="24"/>
+        <w:t xml:space="preserve">Arduino Uno </w:t>
+      </w:r>
+      <w:r>
+        <w:rPr>
+          <w:rFonts w:ascii="Times New Roman" w:hAnsi="Times New Roman" w:cs="Times New Roman"/>
+          <w:sz w:val="28"/>
+          <w:szCs w:val="28"/>
           <w:u w:val="single"/>
           <w:lang w:val="en-US"/>
         </w:rPr>
-        <w:t>:</w:t>
-      </w:r>
-    </w:p>
-    <w:p>
-      <w:pPr>
-        <w:rPr>
-          <w:rFonts w:ascii="Times New Roman" w:hAnsi="Times New Roman" w:cs="Times New Roman"/>
-          <w:sz w:val="28"/>
-          <w:szCs w:val="24"/>
-          <w:lang w:val="en-US"/>
-        </w:rPr>
-      </w:pPr>
-    </w:p>
-    <w:p>
-      <w:pPr>
-        <w:rPr>
-          <w:rFonts w:ascii="Times New Roman" w:hAnsi="Times New Roman" w:cs="Times New Roman"/>
-          <w:sz w:val="28"/>
-          <w:szCs w:val="24"/>
-          <w:lang w:val="en-US"/>
-        </w:rPr>
-      </w:pPr>
-      <w:r>
-        <w:rPr>
-          <w:rFonts w:ascii="Times New Roman" w:hAnsi="Times New Roman" w:cs="Times New Roman"/>
-          <w:sz w:val="28"/>
-          <w:szCs w:val="24"/>
-          <w:lang w:val="en-US"/>
-        </w:rPr>
-        <w:t>Push-up counters also come in the form of mobile applications. The mobile applications make use of the infrared proximity sensors on the phone to record push-ups. By constantly sensing the light levels of its surrounding, it can determine if a person has completed a push up.</w:t>
-      </w:r>
-    </w:p>
-    <w:p>
-      <w:pPr>
-        <w:rPr>
-          <w:rFonts w:ascii="Times New Roman" w:hAnsi="Times New Roman" w:cs="Times New Roman"/>
-          <w:sz w:val="28"/>
-          <w:szCs w:val="24"/>
-          <w:lang w:val="en-US"/>
-        </w:rPr>
-      </w:pPr>
-      <w:r>
-        <w:rPr>
-          <w:rFonts w:ascii="Times New Roman" w:hAnsi="Times New Roman" w:cs="Times New Roman"/>
-          <w:sz w:val="28"/>
-          <w:szCs w:val="24"/>
+        <w:t>R3</w:t>
+      </w:r>
+      <w:r>
+        <w:rPr>
+          <w:rFonts w:ascii="Times New Roman" w:hAnsi="Times New Roman" w:cs="Times New Roman"/>
+          <w:sz w:val="28"/>
+          <w:szCs w:val="28"/>
+          <w:u w:val="single"/>
+          <w:lang w:val="en-US"/>
+        </w:rPr>
+        <w:br/>
+      </w:r>
+      <w:r>
+        <w:rPr>
+          <w:rFonts w:ascii="Times New Roman" w:hAnsi="Times New Roman" w:cs="Times New Roman"/>
+          <w:sz w:val="28"/>
+          <w:szCs w:val="28"/>
+        </w:rPr>
+        <w:t>Arduino is an open-source electronics platform based on easy-to-use hardware and software. </w:t>
+      </w:r>
+      <w:r>
+        <w:rPr>
+          <w:rFonts w:ascii="Times New Roman" w:hAnsi="Times New Roman" w:cs="Times New Roman"/>
+          <w:sz w:val="28"/>
+          <w:szCs w:val="28"/>
+        </w:rPr>
+        <w:t>Arduino boards</w:t>
+      </w:r>
+      <w:r>
+        <w:rPr>
+          <w:rFonts w:ascii="Times New Roman" w:hAnsi="Times New Roman" w:cs="Times New Roman"/>
+          <w:sz w:val="28"/>
+          <w:szCs w:val="28"/>
+        </w:rPr>
+        <w:t xml:space="preserve"> are able to read inputs - light on a sensor, a finger on a button, or a Twitter message - and turn it into an output - activating a motor, turning on an LED, publishing something </w:t>
+      </w:r>
+      <w:proofErr w:type="gramStart"/>
+      <w:r>
+        <w:rPr>
+          <w:rFonts w:ascii="Times New Roman" w:hAnsi="Times New Roman" w:cs="Times New Roman"/>
+          <w:sz w:val="28"/>
+          <w:szCs w:val="28"/>
+        </w:rPr>
+        <w:t>online.</w:t>
+      </w:r>
+      <w:r>
+        <w:rPr>
+          <w:rFonts w:ascii="Times New Roman" w:hAnsi="Times New Roman" w:cs="Times New Roman"/>
+          <w:sz w:val="28"/>
+          <w:szCs w:val="28"/>
+          <w:vertAlign w:val="superscript"/>
+        </w:rPr>
+        <w:t>[</w:t>
+      </w:r>
+      <w:proofErr w:type="gramEnd"/>
+      <w:r>
+        <w:rPr>
+          <w:rFonts w:ascii="Times New Roman" w:hAnsi="Times New Roman" w:cs="Times New Roman"/>
+          <w:sz w:val="28"/>
+          <w:szCs w:val="28"/>
+          <w:vertAlign w:val="superscript"/>
+        </w:rPr>
+        <w:t>1]</w:t>
+      </w:r>
+      <w:r>
+        <w:rPr>
+          <w:rFonts w:ascii="Times New Roman" w:hAnsi="Times New Roman" w:cs="Times New Roman"/>
+          <w:sz w:val="28"/>
+          <w:szCs w:val="28"/>
+        </w:rPr>
+        <w:br/>
+        <w:t xml:space="preserve">Through the Arduino Integrated Design Environment (IDE), users can configure the Arduino board to serve different purposes. </w:t>
+      </w:r>
+    </w:p>
+    <w:p>
+      <w:pPr>
+        <w:rPr>
+          <w:rFonts w:ascii="Times New Roman" w:hAnsi="Times New Roman" w:cs="Times New Roman"/>
+          <w:sz w:val="28"/>
+          <w:szCs w:val="24"/>
+          <w:lang w:val="en-US"/>
+        </w:rPr>
+      </w:pPr>
+      <w:r>
+        <w:rPr>
+          <w:rFonts w:ascii="Times New Roman" w:hAnsi="Times New Roman" w:cs="Times New Roman"/>
+          <w:sz w:val="28"/>
+          <w:szCs w:val="24"/>
+          <w:u w:val="single"/>
+          <w:lang w:val="en-US"/>
+        </w:rPr>
+        <w:t>Ultrasonic Sensor HC-SR04</w:t>
+      </w:r>
+      <w:r>
+        <w:rPr>
+          <w:rFonts w:ascii="Times New Roman" w:hAnsi="Times New Roman" w:cs="Times New Roman"/>
+          <w:sz w:val="28"/>
+          <w:szCs w:val="28"/>
+          <w:u w:val="single"/>
+          <w:lang w:val="en-US"/>
+        </w:rPr>
+        <w:br/>
+      </w:r>
+      <w:r>
+        <w:rPr>
+          <w:rFonts w:ascii="Times New Roman" w:hAnsi="Times New Roman" w:cs="Times New Roman"/>
+          <w:sz w:val="28"/>
+          <w:szCs w:val="28"/>
+        </w:rPr>
+        <w:t>The Ultrasonic Sensor</w:t>
+      </w:r>
+      <w:r>
+        <w:rPr>
+          <w:rFonts w:ascii="Times New Roman" w:hAnsi="Times New Roman" w:cs="Times New Roman"/>
+          <w:sz w:val="28"/>
+          <w:szCs w:val="28"/>
+        </w:rPr>
+        <w:t xml:space="preserve"> detects the distance of the closest object in front of the sensor (from 3 cm up to 400 cm). It works by sending out a burst of ultrasound and listening for the echo when it bounces off of an </w:t>
+      </w:r>
+      <w:proofErr w:type="gramStart"/>
+      <w:r>
+        <w:rPr>
+          <w:rFonts w:ascii="Times New Roman" w:hAnsi="Times New Roman" w:cs="Times New Roman"/>
+          <w:sz w:val="28"/>
+          <w:szCs w:val="28"/>
+        </w:rPr>
+        <w:t>object.</w:t>
+      </w:r>
+      <w:r>
+        <w:rPr>
+          <w:rFonts w:ascii="Times New Roman" w:hAnsi="Times New Roman" w:cs="Times New Roman"/>
+          <w:sz w:val="28"/>
+          <w:szCs w:val="28"/>
+          <w:vertAlign w:val="superscript"/>
+        </w:rPr>
+        <w:t>[</w:t>
+      </w:r>
+      <w:proofErr w:type="gramEnd"/>
+      <w:r>
+        <w:rPr>
+          <w:rFonts w:ascii="Times New Roman" w:hAnsi="Times New Roman" w:cs="Times New Roman"/>
+          <w:sz w:val="28"/>
+          <w:szCs w:val="28"/>
+          <w:vertAlign w:val="superscript"/>
+        </w:rPr>
+        <w:t>2]</w:t>
+      </w:r>
+      <w:r>
+        <w:rPr>
+          <w:rFonts w:ascii="Times New Roman" w:hAnsi="Times New Roman" w:cs="Times New Roman"/>
+          <w:sz w:val="28"/>
+          <w:szCs w:val="28"/>
+        </w:rPr>
+        <w:t xml:space="preserve"> </w:t>
+      </w:r>
+      <w:r>
+        <w:rPr>
+          <w:rFonts w:ascii="Times New Roman" w:hAnsi="Times New Roman" w:cs="Times New Roman"/>
+          <w:sz w:val="28"/>
+          <w:szCs w:val="28"/>
+        </w:rPr>
+        <w:t>The ultrasonic sensor measures the time it takes for the ultrasound to bounce off the nearest object. Using this information, we can find the distance between the ultrasonic sensor and the ground using the formula Distance = Speed of Sound*Time/2</w:t>
+      </w:r>
+    </w:p>
+    <w:p>
+      <w:pPr>
+        <w:rPr>
+          <w:rFonts w:ascii="Times New Roman" w:hAnsi="Times New Roman" w:cs="Times New Roman"/>
+          <w:sz w:val="28"/>
+          <w:szCs w:val="24"/>
+          <w:lang w:val="en-US"/>
+        </w:rPr>
+      </w:pPr>
+      <w:r>
+        <w:rPr>
+          <w:rFonts w:ascii="Times New Roman" w:hAnsi="Times New Roman" w:cs="Times New Roman"/>
+          <w:sz w:val="28"/>
+          <w:szCs w:val="24"/>
+          <w:u w:val="single"/>
+          <w:lang w:val="en-US"/>
+        </w:rPr>
+        <w:t>Passive Buzzer</w:t>
+      </w:r>
+      <w:r>
+        <w:rPr>
+          <w:rFonts w:ascii="Times New Roman" w:hAnsi="Times New Roman" w:cs="Times New Roman"/>
+          <w:sz w:val="28"/>
+          <w:szCs w:val="24"/>
+          <w:u w:val="single"/>
+          <w:lang w:val="en-US"/>
+        </w:rPr>
+        <w:br/>
+      </w:r>
+      <w:r>
+        <w:rPr>
+          <w:rFonts w:ascii="Times New Roman" w:hAnsi="Times New Roman" w:cs="Times New Roman"/>
+          <w:sz w:val="28"/>
+          <w:szCs w:val="24"/>
+          <w:lang w:val="en-US"/>
+        </w:rPr>
+        <w:t>The buzzer produces a sound of varying pitch when a current is passed through it. It is used to indicate when the user can begin pushups and counts pushups</w:t>
+      </w:r>
+    </w:p>
+    <w:p>
+      <w:pPr>
+        <w:rPr>
+          <w:rFonts w:ascii="Times New Roman" w:hAnsi="Times New Roman" w:cs="Times New Roman"/>
+          <w:sz w:val="28"/>
+          <w:szCs w:val="24"/>
+          <w:lang w:val="en-US"/>
+        </w:rPr>
+      </w:pPr>
+      <w:r>
+        <w:rPr>
+          <w:rFonts w:ascii="Times New Roman" w:hAnsi="Times New Roman" w:cs="Times New Roman"/>
+          <w:sz w:val="28"/>
+          <w:szCs w:val="24"/>
+          <w:u w:val="single"/>
+          <w:lang w:val="en-US"/>
+        </w:rPr>
+        <w:t>Liquid Crystal Display</w:t>
+      </w:r>
+      <w:r>
+        <w:rPr>
+          <w:rFonts w:ascii="Times New Roman" w:hAnsi="Times New Roman" w:cs="Times New Roman"/>
+          <w:sz w:val="28"/>
+          <w:szCs w:val="24"/>
+          <w:u w:val="single"/>
+          <w:lang w:val="en-US"/>
+        </w:rPr>
+        <w:t xml:space="preserve"> (LCD)</w:t>
+      </w:r>
+      <w:r>
+        <w:rPr>
+          <w:rFonts w:ascii="Times New Roman" w:hAnsi="Times New Roman" w:cs="Times New Roman"/>
+          <w:sz w:val="28"/>
+          <w:szCs w:val="24"/>
+          <w:u w:val="single"/>
+          <w:lang w:val="en-US"/>
+        </w:rPr>
+        <w:br/>
+      </w:r>
+      <w:r>
+        <w:rPr>
+          <w:rFonts w:ascii="Times New Roman" w:hAnsi="Times New Roman" w:cs="Times New Roman"/>
+          <w:sz w:val="28"/>
+          <w:szCs w:val="24"/>
+          <w:lang w:val="en-US"/>
+        </w:rPr>
+        <w:t>The LCD displays the number of pushups done</w:t>
+      </w:r>
+    </w:p>
+    <w:p>
+      <w:pPr>
+        <w:rPr>
+          <w:rFonts w:ascii="Times New Roman" w:hAnsi="Times New Roman" w:cs="Times New Roman"/>
+          <w:sz w:val="28"/>
+          <w:szCs w:val="24"/>
+          <w:u w:val="single"/>
+          <w:lang w:val="en-US"/>
+        </w:rPr>
+      </w:pPr>
+      <w:r>
+        <w:rPr>
+          <w:rFonts w:ascii="Times New Roman" w:hAnsi="Times New Roman" w:cs="Times New Roman"/>
+          <w:sz w:val="28"/>
+          <w:szCs w:val="24"/>
+          <w:u w:val="single"/>
+          <w:lang w:val="en-US"/>
+        </w:rPr>
+        <w:t>Flex Sensor</w:t>
+      </w:r>
+      <w:r>
+        <w:rPr>
+          <w:rFonts w:ascii="Times New Roman" w:hAnsi="Times New Roman" w:cs="Times New Roman"/>
+          <w:sz w:val="28"/>
+          <w:szCs w:val="28"/>
+          <w:u w:val="single"/>
+          <w:lang w:val="en-US"/>
+        </w:rPr>
+        <w:br/>
+      </w:r>
+      <w:r>
+        <w:rPr>
+          <w:rFonts w:ascii="Times New Roman" w:hAnsi="Times New Roman" w:cs="Times New Roman"/>
+          <w:sz w:val="28"/>
+          <w:szCs w:val="28"/>
+          <w:shd w:val="clear" w:color="auto" w:fill="FFFFFF"/>
+        </w:rPr>
+        <w:t xml:space="preserve">This flex sensor is a variable resistor like no other. The resistance of the flex sensor increases as the body of the component </w:t>
+      </w:r>
+      <w:proofErr w:type="gramStart"/>
+      <w:r>
+        <w:rPr>
+          <w:rFonts w:ascii="Times New Roman" w:hAnsi="Times New Roman" w:cs="Times New Roman"/>
+          <w:sz w:val="28"/>
+          <w:szCs w:val="28"/>
+          <w:shd w:val="clear" w:color="auto" w:fill="FFFFFF"/>
+        </w:rPr>
+        <w:t>bends.</w:t>
+      </w:r>
+      <w:r>
+        <w:rPr>
+          <w:rFonts w:ascii="Times New Roman" w:hAnsi="Times New Roman" w:cs="Times New Roman"/>
+          <w:sz w:val="28"/>
+          <w:szCs w:val="28"/>
+          <w:shd w:val="clear" w:color="auto" w:fill="FFFFFF"/>
+          <w:vertAlign w:val="superscript"/>
+        </w:rPr>
+        <w:t>[</w:t>
+      </w:r>
+      <w:proofErr w:type="gramEnd"/>
+      <w:r>
+        <w:rPr>
+          <w:rFonts w:ascii="Times New Roman" w:hAnsi="Times New Roman" w:cs="Times New Roman"/>
+          <w:sz w:val="28"/>
+          <w:szCs w:val="28"/>
+          <w:shd w:val="clear" w:color="auto" w:fill="FFFFFF"/>
+          <w:vertAlign w:val="superscript"/>
+        </w:rPr>
+        <w:t>3]</w:t>
+      </w:r>
+      <w:r>
+        <w:rPr>
+          <w:rFonts w:ascii="Times New Roman" w:hAnsi="Times New Roman" w:cs="Times New Roman"/>
+          <w:sz w:val="28"/>
+          <w:szCs w:val="28"/>
+          <w:shd w:val="clear" w:color="auto" w:fill="FFFFFF"/>
+        </w:rPr>
+        <w:t xml:space="preserve"> By measuring the current that flows through the flex sensor, Arduino is able to measure the degree of how bent the flex sensor is. This is used to check whether the user’s back is straight when doing push</w:t>
+      </w:r>
+      <w:r>
+        <w:rPr>
+          <w:rFonts w:ascii="Times New Roman" w:hAnsi="Times New Roman" w:cs="Times New Roman"/>
+          <w:sz w:val="28"/>
+          <w:szCs w:val="28"/>
+          <w:shd w:val="clear" w:color="auto" w:fill="FFFFFF"/>
+        </w:rPr>
+        <w:t xml:space="preserve"> </w:t>
+      </w:r>
+      <w:r>
+        <w:rPr>
+          <w:rFonts w:ascii="Times New Roman" w:hAnsi="Times New Roman" w:cs="Times New Roman"/>
+          <w:sz w:val="28"/>
+          <w:szCs w:val="28"/>
+          <w:shd w:val="clear" w:color="auto" w:fill="FFFFFF"/>
+        </w:rPr>
+        <w:t>ups.</w:t>
+      </w:r>
+    </w:p>
+    <w:p>
+      <w:pPr>
+        <w:rPr>
+          <w:rFonts w:ascii="Times New Roman" w:hAnsi="Times New Roman" w:cs="Times New Roman"/>
+          <w:sz w:val="28"/>
+          <w:szCs w:val="24"/>
+          <w:lang w:val="en-US"/>
+        </w:rPr>
+      </w:pPr>
+      <w:r>
+        <w:rPr>
+          <w:rFonts w:ascii="Times New Roman" w:hAnsi="Times New Roman" w:cs="Times New Roman"/>
+          <w:sz w:val="28"/>
+          <w:szCs w:val="24"/>
+          <w:u w:val="single"/>
           <w:lang w:val="en-US"/>
         </w:rPr>
         <w:lastRenderedPageBreak/>
+        <w:t>Light Emitting Diode</w:t>
+      </w:r>
+      <w:r>
+        <w:rPr>
+          <w:rFonts w:ascii="Times New Roman" w:hAnsi="Times New Roman" w:cs="Times New Roman"/>
+          <w:sz w:val="28"/>
+          <w:szCs w:val="24"/>
+          <w:u w:val="single"/>
+          <w:lang w:val="en-US"/>
+        </w:rPr>
+        <w:t xml:space="preserve"> (LED)</w:t>
+      </w:r>
+      <w:r>
+        <w:rPr>
+          <w:rFonts w:ascii="Times New Roman" w:hAnsi="Times New Roman" w:cs="Times New Roman"/>
+          <w:sz w:val="28"/>
+          <w:szCs w:val="24"/>
+          <w:u w:val="single"/>
+          <w:lang w:val="en-US"/>
+        </w:rPr>
         <w:br/>
-        <w:t>When placed in different light conditions, its ability to accurately record push-ups is affected as it may use fixed light level thresholds to determine when a person lower his chests and comes back up.</w:t>
-      </w:r>
-    </w:p>
-    <w:p>
-      <w:pPr>
-        <w:jc w:val="center"/>
-        <w:rPr>
-          <w:rFonts w:ascii="Times New Roman" w:hAnsi="Times New Roman" w:cs="Times New Roman"/>
-          <w:b/>
-          <w:sz w:val="28"/>
-          <w:szCs w:val="24"/>
-          <w:lang w:val="en-US"/>
-        </w:rPr>
-      </w:pPr>
-      <w:r>
-        <w:rPr>
-          <w:rFonts w:ascii="Times New Roman" w:hAnsi="Times New Roman" w:cs="Times New Roman"/>
-          <w:b/>
+      </w:r>
+      <w:r>
+        <w:rPr>
+          <w:rFonts w:ascii="Times New Roman" w:hAnsi="Times New Roman" w:cs="Times New Roman"/>
+          <w:sz w:val="28"/>
+          <w:szCs w:val="24"/>
+          <w:lang w:val="en-US"/>
+        </w:rPr>
+        <w:t>Light is emitted when</w:t>
+      </w:r>
+      <w:r>
+        <w:rPr>
+          <w:rFonts w:ascii="Times New Roman" w:hAnsi="Times New Roman" w:cs="Times New Roman"/>
+          <w:sz w:val="28"/>
+          <w:szCs w:val="24"/>
+          <w:lang w:val="en-US"/>
+        </w:rPr>
+        <w:t xml:space="preserve"> </w:t>
+      </w:r>
+      <w:r>
+        <w:rPr>
+          <w:rFonts w:ascii="Times New Roman" w:hAnsi="Times New Roman" w:cs="Times New Roman"/>
+          <w:sz w:val="28"/>
+          <w:szCs w:val="24"/>
+          <w:lang w:val="en-US"/>
+        </w:rPr>
+        <w:t xml:space="preserve">current passes through it in a forward-bias. Photons are given off as electrons move from the </w:t>
+      </w:r>
+      <w:r>
+        <w:rPr>
+          <w:rFonts w:ascii="Times New Roman" w:hAnsi="Times New Roman" w:cs="Times New Roman"/>
+          <w:sz w:val="28"/>
+          <w:szCs w:val="24"/>
+          <w:lang w:val="en-US"/>
+        </w:rPr>
+        <w:t xml:space="preserve">n-type to the p-type. As the electrons finish moving, photons are given off. The LED is used to indicate that the user is ready to do </w:t>
+      </w:r>
+      <w:r>
+        <w:rPr>
+          <w:rFonts w:ascii="Times New Roman" w:hAnsi="Times New Roman" w:cs="Times New Roman"/>
+          <w:sz w:val="28"/>
+          <w:szCs w:val="24"/>
+          <w:lang w:val="en-US"/>
+        </w:rPr>
+        <w:t>pushups</w:t>
+      </w:r>
+      <w:r>
+        <w:rPr>
+          <w:rFonts w:ascii="Times New Roman" w:hAnsi="Times New Roman" w:cs="Times New Roman"/>
+          <w:sz w:val="28"/>
+          <w:szCs w:val="24"/>
+          <w:lang w:val="en-US"/>
+        </w:rPr>
+        <w:t>.</w:t>
+      </w:r>
+    </w:p>
+    <w:p>
+      <w:pPr>
+        <w:rPr>
+          <w:rFonts w:ascii="Times New Roman" w:hAnsi="Times New Roman" w:cs="Times New Roman"/>
+          <w:sz w:val="28"/>
+          <w:szCs w:val="24"/>
+          <w:lang w:val="en-US"/>
+        </w:rPr>
+      </w:pPr>
+      <w:r>
+        <w:rPr>
+          <w:rFonts w:ascii="Times New Roman" w:hAnsi="Times New Roman" w:cs="Times New Roman"/>
           <w:sz w:val="28"/>
           <w:szCs w:val="24"/>
           <w:lang w:val="en-US"/>
         </w:rPr>
         <w:br/>
       </w:r>
-      <w:r>
-        <w:rPr>
-          <w:rFonts w:ascii="Times New Roman" w:hAnsi="Times New Roman" w:cs="Times New Roman"/>
-          <w:b/>
-          <w:sz w:val="28"/>
-          <w:szCs w:val="24"/>
-          <w:lang w:val="en-US"/>
-        </w:rPr>
-        <w:br/>
-      </w:r>
-    </w:p>
-    <w:p>
-      <w:pPr>
-        <w:jc w:val="center"/>
-        <w:rPr>
-          <w:rFonts w:ascii="Times New Roman" w:hAnsi="Times New Roman" w:cs="Times New Roman"/>
-          <w:b/>
-          <w:sz w:val="28"/>
-          <w:szCs w:val="24"/>
-          <w:lang w:val="en-US"/>
-        </w:rPr>
-      </w:pPr>
-    </w:p>
-    <w:p>
-      <w:pPr>
-        <w:jc w:val="center"/>
-        <w:rPr>
-          <w:rFonts w:ascii="Times New Roman" w:hAnsi="Times New Roman" w:cs="Times New Roman"/>
-          <w:b/>
-          <w:sz w:val="28"/>
-          <w:szCs w:val="24"/>
-          <w:lang w:val="en-US"/>
-        </w:rPr>
-      </w:pPr>
-    </w:p>
-    <w:p>
-      <w:pPr>
-        <w:rPr>
-          <w:rFonts w:ascii="Times New Roman" w:hAnsi="Times New Roman" w:cs="Times New Roman"/>
-          <w:b/>
-          <w:sz w:val="28"/>
-          <w:szCs w:val="24"/>
-          <w:lang w:val="en-US"/>
-        </w:rPr>
-      </w:pPr>
-    </w:p>
-    <w:p>
-      <w:pPr>
-        <w:jc w:val="center"/>
-        <w:rPr>
-          <w:rFonts w:ascii="Times New Roman" w:hAnsi="Times New Roman" w:cs="Times New Roman"/>
-          <w:b/>
-          <w:sz w:val="28"/>
-          <w:szCs w:val="24"/>
-          <w:lang w:val="en-US"/>
-        </w:rPr>
-      </w:pPr>
-      <w:r>
-        <w:rPr>
-          <w:rFonts w:ascii="Times New Roman" w:hAnsi="Times New Roman" w:cs="Times New Roman"/>
-          <w:b/>
-          <w:sz w:val="28"/>
-          <w:szCs w:val="24"/>
-          <w:lang w:val="en-US"/>
-        </w:rPr>
-        <w:t>SOLUTION DESIGN</w:t>
-      </w:r>
-    </w:p>
-    <w:p>
-      <w:pPr>
-        <w:rPr>
-          <w:rFonts w:ascii="Times New Roman" w:hAnsi="Times New Roman" w:cs="Times New Roman"/>
-          <w:b/>
-          <w:sz w:val="28"/>
-          <w:szCs w:val="24"/>
-          <w:lang w:val="en-US"/>
-        </w:rPr>
-      </w:pPr>
-    </w:p>
-    <w:p>
-      <w:pPr>
-        <w:rPr>
-          <w:rFonts w:ascii="Times New Roman" w:hAnsi="Times New Roman" w:cs="Times New Roman"/>
-          <w:sz w:val="28"/>
-          <w:szCs w:val="24"/>
-          <w:lang w:val="en-US"/>
-        </w:rPr>
-      </w:pPr>
-      <w:r>
-        <w:rPr>
-          <w:rFonts w:ascii="Times New Roman" w:hAnsi="Times New Roman" w:cs="Times New Roman"/>
-          <w:sz w:val="28"/>
-          <w:szCs w:val="24"/>
-          <w:lang w:val="en-US"/>
-        </w:rPr>
-        <w:t>Components of the push-up counter:</w:t>
-      </w:r>
-    </w:p>
-    <w:p>
-      <w:pPr>
-        <w:rPr>
-          <w:rFonts w:ascii="Times New Roman" w:hAnsi="Times New Roman" w:cs="Times New Roman"/>
-          <w:sz w:val="28"/>
-          <w:szCs w:val="24"/>
-          <w:lang w:val="en-US"/>
-        </w:rPr>
-      </w:pPr>
-      <w:r>
-        <w:rPr>
-          <w:rFonts w:ascii="Times New Roman" w:hAnsi="Times New Roman" w:cs="Times New Roman"/>
-          <w:sz w:val="28"/>
-          <w:szCs w:val="24"/>
-          <w:lang w:val="en-US"/>
-        </w:rPr>
-        <w:t>-Arduino</w:t>
-      </w:r>
-      <w:r>
-        <w:rPr>
-          <w:rFonts w:ascii="Times New Roman" w:hAnsi="Times New Roman" w:cs="Times New Roman"/>
-          <w:sz w:val="28"/>
-          <w:szCs w:val="24"/>
-          <w:lang w:val="en-US"/>
-        </w:rPr>
-        <w:t xml:space="preserve"> Uno R3</w:t>
-      </w:r>
-    </w:p>
-    <w:p>
-      <w:pPr>
-        <w:rPr>
-          <w:rFonts w:ascii="Times New Roman" w:hAnsi="Times New Roman" w:cs="Times New Roman"/>
-          <w:sz w:val="28"/>
-          <w:szCs w:val="24"/>
-          <w:lang w:val="en-US"/>
-        </w:rPr>
-      </w:pPr>
-      <w:r>
-        <w:rPr>
-          <w:rFonts w:ascii="Times New Roman" w:hAnsi="Times New Roman" w:cs="Times New Roman"/>
-          <w:sz w:val="28"/>
-          <w:szCs w:val="24"/>
-          <w:lang w:val="en-US"/>
-        </w:rPr>
-        <w:t>-Ultrasonic sensor</w:t>
-      </w:r>
-    </w:p>
-    <w:p>
-      <w:pPr>
-        <w:rPr>
-          <w:rFonts w:ascii="Times New Roman" w:hAnsi="Times New Roman" w:cs="Times New Roman"/>
-          <w:sz w:val="28"/>
-          <w:szCs w:val="24"/>
-          <w:lang w:val="en-US"/>
-        </w:rPr>
-      </w:pPr>
-      <w:r>
-        <w:rPr>
-          <w:rFonts w:ascii="Times New Roman" w:hAnsi="Times New Roman" w:cs="Times New Roman"/>
-          <w:sz w:val="28"/>
-          <w:szCs w:val="24"/>
-          <w:lang w:val="en-US"/>
-        </w:rPr>
-        <w:t>-Buzzer</w:t>
-      </w:r>
-    </w:p>
-    <w:p>
-      <w:pPr>
-        <w:rPr>
-          <w:rFonts w:ascii="Times New Roman" w:hAnsi="Times New Roman" w:cs="Times New Roman"/>
-          <w:sz w:val="28"/>
-          <w:szCs w:val="24"/>
-          <w:lang w:val="en-US"/>
-        </w:rPr>
-      </w:pPr>
-      <w:r>
-        <w:rPr>
-          <w:rFonts w:ascii="Times New Roman" w:hAnsi="Times New Roman" w:cs="Times New Roman"/>
-          <w:sz w:val="28"/>
-          <w:szCs w:val="24"/>
-          <w:lang w:val="en-US"/>
-        </w:rPr>
-        <w:t>-LCD Display</w:t>
-      </w:r>
-    </w:p>
-    <w:p>
-      <w:pPr>
-        <w:rPr>
-          <w:rFonts w:ascii="Times New Roman" w:hAnsi="Times New Roman" w:cs="Times New Roman"/>
-          <w:sz w:val="28"/>
-          <w:szCs w:val="24"/>
-          <w:lang w:val="en-US"/>
-        </w:rPr>
-      </w:pPr>
-      <w:r>
-        <w:rPr>
-          <w:rFonts w:ascii="Times New Roman" w:hAnsi="Times New Roman" w:cs="Times New Roman"/>
-          <w:sz w:val="28"/>
-          <w:szCs w:val="24"/>
-          <w:lang w:val="en-US"/>
-        </w:rPr>
-        <w:t>-Flex sensor</w:t>
-      </w:r>
-    </w:p>
-    <w:p>
-      <w:pPr>
-        <w:rPr>
-          <w:rFonts w:ascii="Times New Roman" w:hAnsi="Times New Roman" w:cs="Times New Roman"/>
-          <w:sz w:val="28"/>
-          <w:szCs w:val="24"/>
-          <w:lang w:val="en-US"/>
-        </w:rPr>
-      </w:pPr>
-      <w:r>
-        <w:rPr>
-          <w:rFonts w:ascii="Times New Roman" w:hAnsi="Times New Roman" w:cs="Times New Roman"/>
-          <w:sz w:val="28"/>
-          <w:szCs w:val="24"/>
-          <w:lang w:val="en-US"/>
-        </w:rPr>
-        <w:t>-LEDs</w:t>
-      </w:r>
-    </w:p>
-    <w:p>
-      <w:pPr>
-        <w:rPr>
-          <w:rFonts w:ascii="Times New Roman" w:hAnsi="Times New Roman" w:cs="Times New Roman"/>
-          <w:sz w:val="28"/>
-          <w:szCs w:val="24"/>
-          <w:lang w:val="en-US"/>
-        </w:rPr>
-      </w:pPr>
-      <w:r>
-        <w:rPr>
-          <w:rFonts w:ascii="Times New Roman" w:hAnsi="Times New Roman" w:cs="Times New Roman"/>
-          <w:sz w:val="28"/>
-          <w:szCs w:val="24"/>
-          <w:lang w:val="en-US"/>
-        </w:rPr>
-        <w:t>-Battery</w:t>
-      </w:r>
-    </w:p>
-    <w:p>
-      <w:pPr>
-        <w:rPr>
-          <w:rFonts w:ascii="Times New Roman" w:hAnsi="Times New Roman" w:cs="Times New Roman"/>
-          <w:sz w:val="28"/>
-          <w:szCs w:val="24"/>
-          <w:lang w:val="en-US"/>
-        </w:rPr>
-      </w:pPr>
-      <w:r>
-        <w:rPr>
-          <w:rFonts w:ascii="Times New Roman" w:hAnsi="Times New Roman" w:cs="Times New Roman"/>
-          <w:sz w:val="28"/>
-          <w:szCs w:val="24"/>
-          <w:lang w:val="en-US"/>
-        </w:rPr>
-        <w:t>-Wires</w:t>
-      </w:r>
-    </w:p>
-    <w:p>
-      <w:pPr>
-        <w:rPr>
-          <w:rFonts w:ascii="Times New Roman" w:hAnsi="Times New Roman" w:cs="Times New Roman"/>
-          <w:sz w:val="28"/>
-          <w:szCs w:val="24"/>
-          <w:lang w:val="en-US"/>
-        </w:rPr>
-      </w:pPr>
-    </w:p>
-    <w:p>
-      <w:pPr>
-        <w:rPr>
-          <w:rFonts w:ascii="Times New Roman" w:hAnsi="Times New Roman" w:cs="Times New Roman"/>
-          <w:sz w:val="28"/>
-          <w:szCs w:val="24"/>
-          <w:lang w:val="en-US"/>
-        </w:rPr>
-      </w:pPr>
-    </w:p>
-    <w:p>
-      <w:pPr>
-        <w:rPr>
-          <w:rFonts w:ascii="Times New Roman" w:hAnsi="Times New Roman" w:cs="Times New Roman"/>
-          <w:sz w:val="28"/>
-          <w:szCs w:val="24"/>
-          <w:lang w:val="en-US"/>
-        </w:rPr>
-      </w:pPr>
-      <w:r>
-        <w:rPr>
-          <w:rFonts w:ascii="Times New Roman" w:hAnsi="Times New Roman" w:cs="Times New Roman"/>
-          <w:sz w:val="28"/>
-          <w:szCs w:val="24"/>
-          <w:lang w:val="en-US"/>
-        </w:rPr>
-        <w:t>*Compile into table format + quantities</w:t>
-      </w:r>
-    </w:p>
-    <w:p>
-      <w:pPr>
-        <w:rPr>
-          <w:rFonts w:ascii="Times New Roman" w:hAnsi="Times New Roman" w:cs="Times New Roman"/>
-          <w:sz w:val="28"/>
-          <w:szCs w:val="24"/>
-          <w:lang w:val="en-US"/>
-        </w:rPr>
-      </w:pPr>
-    </w:p>
-    <w:p>
-      <w:pPr>
-        <w:rPr>
-          <w:rFonts w:ascii="Times New Roman" w:hAnsi="Times New Roman" w:cs="Times New Roman"/>
-          <w:sz w:val="28"/>
-          <w:szCs w:val="24"/>
-          <w:lang w:val="en-US"/>
-        </w:rPr>
-      </w:pPr>
-      <w:r>
-        <w:rPr>
-          <w:rFonts w:ascii="Times New Roman" w:hAnsi="Times New Roman" w:cs="Times New Roman"/>
-          <w:sz w:val="28"/>
-          <w:szCs w:val="24"/>
-          <w:lang w:val="en-US"/>
-        </w:rPr>
-        <w:br/>
-      </w:r>
-    </w:p>
-    <w:p>
-      <w:pPr>
-        <w:rPr>
-          <w:rFonts w:ascii="Times New Roman" w:hAnsi="Times New Roman" w:cs="Times New Roman"/>
-          <w:sz w:val="28"/>
-          <w:szCs w:val="24"/>
-          <w:lang w:val="en-US"/>
-        </w:rPr>
-      </w:pPr>
-    </w:p>
-    <w:p>
-      <w:pPr>
-        <w:rPr>
-          <w:rFonts w:ascii="Times New Roman" w:hAnsi="Times New Roman" w:cs="Times New Roman"/>
-          <w:sz w:val="28"/>
-          <w:szCs w:val="24"/>
-          <w:lang w:val="en-US"/>
-        </w:rPr>
-      </w:pPr>
-    </w:p>
-    <w:p>
-      <w:pPr>
-        <w:rPr>
-          <w:rFonts w:ascii="Times New Roman" w:hAnsi="Times New Roman" w:cs="Times New Roman"/>
-          <w:sz w:val="28"/>
-          <w:szCs w:val="24"/>
-          <w:lang w:val="en-US"/>
-        </w:rPr>
-      </w:pPr>
-      <w:r>
-        <w:rPr>
-          <w:rFonts w:ascii="Times New Roman" w:hAnsi="Times New Roman" w:cs="Times New Roman"/>
-          <w:sz w:val="28"/>
-          <w:szCs w:val="24"/>
-          <w:lang w:val="en-US"/>
-        </w:rPr>
-        <w:lastRenderedPageBreak/>
-        <w:t>Rough Sketch</w:t>
+    </w:p>
+    <w:p>
+      <w:pPr>
+        <w:rPr>
+          <w:rFonts w:ascii="Times New Roman" w:hAnsi="Times New Roman" w:cs="Times New Roman"/>
+          <w:sz w:val="28"/>
+          <w:szCs w:val="24"/>
+          <w:lang w:val="en-US"/>
+        </w:rPr>
+      </w:pPr>
+    </w:p>
+    <w:p>
+      <w:pPr>
+        <w:rPr>
+          <w:rFonts w:ascii="Times New Roman" w:hAnsi="Times New Roman" w:cs="Times New Roman"/>
+          <w:sz w:val="28"/>
+          <w:szCs w:val="24"/>
+          <w:lang w:val="en-US"/>
+        </w:rPr>
+      </w:pPr>
+    </w:p>
+    <w:p>
+      <w:pPr>
+        <w:keepNext/>
+      </w:pPr>
+      <w:r>
+        <w:rPr>
+          <w:rFonts w:ascii="Times New Roman" w:hAnsi="Times New Roman" w:cs="Times New Roman"/>
+          <w:sz w:val="28"/>
+          <w:szCs w:val="24"/>
+          <w:lang w:val="en-US"/>
+        </w:rPr>
+        <w:t>Circuit Diagram</w:t>
       </w:r>
       <w:r>
         <w:rPr>
@@ -1565,7 +2195,7 @@
                     </pic:cNvPicPr>
                   </pic:nvPicPr>
                   <pic:blipFill>
-                    <a:blip r:embed="rId7">
+                    <a:blip r:embed="rId8">
                       <a:extLst>
                         <a:ext uri="{28A0092B-C50C-407E-A947-70E740481C1C}">
                           <a14:useLocalDpi xmlns:a14="http://schemas.microsoft.com/office/drawing/2010/main" val="0"/>
@@ -1599,157 +2229,165 @@
     </w:p>
     <w:p>
       <w:pPr>
-        <w:rPr>
-          <w:rFonts w:ascii="Times New Roman" w:hAnsi="Times New Roman" w:cs="Times New Roman"/>
-          <w:sz w:val="28"/>
-          <w:szCs w:val="24"/>
-          <w:lang w:val="en-US"/>
-        </w:rPr>
-      </w:pPr>
-    </w:p>
-    <w:p>
-      <w:pPr>
-        <w:rPr>
-          <w:rFonts w:ascii="Times New Roman" w:hAnsi="Times New Roman" w:cs="Times New Roman"/>
-          <w:sz w:val="28"/>
-          <w:szCs w:val="24"/>
-          <w:lang w:val="en-US"/>
-        </w:rPr>
-      </w:pPr>
-    </w:p>
-    <w:p>
-      <w:pPr>
-        <w:jc w:val="center"/>
-        <w:rPr>
-          <w:rFonts w:ascii="Times New Roman" w:hAnsi="Times New Roman" w:cs="Times New Roman"/>
-          <w:sz w:val="28"/>
-          <w:szCs w:val="24"/>
-          <w:lang w:val="en-US"/>
-        </w:rPr>
-      </w:pPr>
-    </w:p>
-    <w:p>
-      <w:pPr>
-        <w:jc w:val="center"/>
-        <w:rPr>
-          <w:rFonts w:ascii="Times New Roman" w:hAnsi="Times New Roman" w:cs="Times New Roman"/>
-          <w:sz w:val="28"/>
-          <w:szCs w:val="24"/>
-          <w:lang w:val="en-US"/>
-        </w:rPr>
-      </w:pPr>
-    </w:p>
-    <w:p>
-      <w:pPr>
-        <w:jc w:val="center"/>
-        <w:rPr>
-          <w:rFonts w:ascii="Times New Roman" w:hAnsi="Times New Roman" w:cs="Times New Roman"/>
-          <w:sz w:val="28"/>
-          <w:szCs w:val="24"/>
-          <w:lang w:val="en-US"/>
-        </w:rPr>
-      </w:pPr>
-    </w:p>
-    <w:p>
-      <w:pPr>
-        <w:rPr>
-          <w:rFonts w:ascii="Times New Roman" w:hAnsi="Times New Roman" w:cs="Times New Roman"/>
-          <w:sz w:val="28"/>
-          <w:szCs w:val="24"/>
-          <w:lang w:val="en-US"/>
-        </w:rPr>
-      </w:pPr>
-    </w:p>
-    <w:p>
-      <w:pPr>
-        <w:rPr>
-          <w:rFonts w:ascii="Times New Roman" w:hAnsi="Times New Roman" w:cs="Times New Roman"/>
-          <w:sz w:val="28"/>
-          <w:szCs w:val="24"/>
-          <w:lang w:val="en-US"/>
-        </w:rPr>
-      </w:pPr>
-    </w:p>
-    <w:p>
-      <w:pPr>
-        <w:rPr>
-          <w:rFonts w:ascii="Times New Roman" w:hAnsi="Times New Roman" w:cs="Times New Roman"/>
-          <w:sz w:val="28"/>
-          <w:szCs w:val="24"/>
-          <w:lang w:val="en-US"/>
-        </w:rPr>
-      </w:pPr>
-    </w:p>
-    <w:p>
-      <w:pPr>
-        <w:rPr>
-          <w:rFonts w:ascii="Times New Roman" w:hAnsi="Times New Roman" w:cs="Times New Roman"/>
-          <w:sz w:val="28"/>
-          <w:szCs w:val="24"/>
-          <w:lang w:val="en-US"/>
-        </w:rPr>
-      </w:pPr>
-    </w:p>
-    <w:p>
-      <w:pPr>
-        <w:rPr>
-          <w:rFonts w:ascii="Times New Roman" w:hAnsi="Times New Roman" w:cs="Times New Roman"/>
-          <w:sz w:val="28"/>
-          <w:szCs w:val="24"/>
-          <w:lang w:val="en-US"/>
-        </w:rPr>
-      </w:pPr>
-      <w:bookmarkStart w:id="0" w:name="_GoBack"/>
-      <w:bookmarkEnd w:id="0"/>
-    </w:p>
-    <w:p>
-      <w:pPr>
-        <w:rPr>
-          <w:rFonts w:ascii="Times New Roman" w:hAnsi="Times New Roman" w:cs="Times New Roman"/>
-          <w:sz w:val="28"/>
-          <w:szCs w:val="24"/>
-          <w:lang w:val="en-US"/>
-        </w:rPr>
-      </w:pPr>
-    </w:p>
-    <w:p>
-      <w:pPr>
-        <w:rPr>
-          <w:rFonts w:ascii="Times New Roman" w:hAnsi="Times New Roman" w:cs="Times New Roman"/>
-          <w:sz w:val="28"/>
-          <w:szCs w:val="24"/>
-          <w:lang w:val="en-US"/>
-        </w:rPr>
-      </w:pPr>
-    </w:p>
-    <w:p>
-      <w:pPr>
-        <w:rPr>
-          <w:rFonts w:ascii="Times New Roman" w:hAnsi="Times New Roman" w:cs="Times New Roman"/>
-          <w:sz w:val="28"/>
-          <w:szCs w:val="24"/>
-          <w:lang w:val="en-US"/>
-        </w:rPr>
-      </w:pPr>
-      <w:r>
-        <w:rPr>
-          <w:rFonts w:ascii="Times New Roman" w:hAnsi="Times New Roman" w:cs="Times New Roman"/>
-          <w:sz w:val="28"/>
-          <w:szCs w:val="24"/>
-          <w:lang w:val="en-US"/>
-        </w:rPr>
-        <w:lastRenderedPageBreak/>
-        <w:t>Schematic Diagram</w:t>
-      </w:r>
-    </w:p>
-    <w:p>
-      <w:pPr>
-        <w:rPr>
-          <w:rFonts w:ascii="Times New Roman" w:hAnsi="Times New Roman" w:cs="Times New Roman"/>
-          <w:sz w:val="28"/>
-          <w:szCs w:val="24"/>
-          <w:lang w:val="en-US"/>
-        </w:rPr>
+        <w:pStyle w:val="Caption"/>
+        <w:rPr>
+          <w:rFonts w:ascii="Times New Roman" w:hAnsi="Times New Roman" w:cs="Times New Roman"/>
+          <w:sz w:val="28"/>
+          <w:szCs w:val="24"/>
+          <w:lang w:val="en-US"/>
+        </w:rPr>
+      </w:pPr>
+      <w:r>
+        <w:t xml:space="preserve">Figure </w:t>
+      </w:r>
+      <w:r>
+        <w:fldChar w:fldCharType="begin"/>
+      </w:r>
+      <w:r>
+        <w:instrText xml:space="preserve"> SEQ Figure \* ROMAN </w:instrText>
+      </w:r>
+      <w:r>
+        <w:fldChar w:fldCharType="separate"/>
+      </w:r>
+      <w:r>
+        <w:rPr>
+          <w:noProof/>
+        </w:rPr>
+        <w:t>I</w:t>
+      </w:r>
+      <w:r>
+        <w:fldChar w:fldCharType="end"/>
+      </w:r>
+      <w:r>
+        <w:t xml:space="preserve"> Circuit Diagram</w:t>
+      </w:r>
+    </w:p>
+    <w:p>
+      <w:pPr>
+        <w:rPr>
+          <w:rFonts w:ascii="Times New Roman" w:hAnsi="Times New Roman" w:cs="Times New Roman"/>
+          <w:sz w:val="28"/>
+          <w:szCs w:val="24"/>
+          <w:lang w:val="en-US"/>
+        </w:rPr>
+      </w:pPr>
+    </w:p>
+    <w:p>
+      <w:pPr>
+        <w:rPr>
+          <w:rFonts w:ascii="Times New Roman" w:hAnsi="Times New Roman" w:cs="Times New Roman"/>
+          <w:sz w:val="28"/>
+          <w:szCs w:val="24"/>
+          <w:lang w:val="en-US"/>
+        </w:rPr>
+      </w:pPr>
+    </w:p>
+    <w:p>
+      <w:pPr>
+        <w:jc w:val="center"/>
+        <w:rPr>
+          <w:rFonts w:ascii="Times New Roman" w:hAnsi="Times New Roman" w:cs="Times New Roman"/>
+          <w:sz w:val="28"/>
+          <w:szCs w:val="24"/>
+          <w:lang w:val="en-US"/>
+        </w:rPr>
+      </w:pPr>
+    </w:p>
+    <w:p>
+      <w:pPr>
+        <w:jc w:val="center"/>
+        <w:rPr>
+          <w:rFonts w:ascii="Times New Roman" w:hAnsi="Times New Roman" w:cs="Times New Roman"/>
+          <w:sz w:val="28"/>
+          <w:szCs w:val="24"/>
+          <w:lang w:val="en-US"/>
+        </w:rPr>
+      </w:pPr>
+    </w:p>
+    <w:p>
+      <w:pPr>
+        <w:jc w:val="center"/>
+        <w:rPr>
+          <w:rFonts w:ascii="Times New Roman" w:hAnsi="Times New Roman" w:cs="Times New Roman"/>
+          <w:sz w:val="28"/>
+          <w:szCs w:val="24"/>
+          <w:lang w:val="en-US"/>
+        </w:rPr>
+      </w:pPr>
+    </w:p>
+    <w:p>
+      <w:pPr>
+        <w:rPr>
+          <w:rFonts w:ascii="Times New Roman" w:hAnsi="Times New Roman" w:cs="Times New Roman"/>
+          <w:sz w:val="28"/>
+          <w:szCs w:val="24"/>
+          <w:lang w:val="en-US"/>
+        </w:rPr>
+      </w:pPr>
+    </w:p>
+    <w:p>
+      <w:pPr>
+        <w:rPr>
+          <w:rFonts w:ascii="Times New Roman" w:hAnsi="Times New Roman" w:cs="Times New Roman"/>
+          <w:sz w:val="28"/>
+          <w:szCs w:val="24"/>
+          <w:lang w:val="en-US"/>
+        </w:rPr>
+      </w:pPr>
+    </w:p>
+    <w:p>
+      <w:pPr>
+        <w:rPr>
+          <w:rFonts w:ascii="Times New Roman" w:hAnsi="Times New Roman" w:cs="Times New Roman"/>
+          <w:sz w:val="28"/>
+          <w:szCs w:val="24"/>
+          <w:lang w:val="en-US"/>
+        </w:rPr>
+      </w:pPr>
+    </w:p>
+    <w:p>
+      <w:pPr>
+        <w:rPr>
+          <w:rFonts w:ascii="Times New Roman" w:hAnsi="Times New Roman" w:cs="Times New Roman"/>
+          <w:sz w:val="28"/>
+          <w:szCs w:val="24"/>
+          <w:lang w:val="en-US"/>
+        </w:rPr>
+      </w:pPr>
+    </w:p>
+    <w:p>
+      <w:pPr>
+        <w:rPr>
+          <w:rFonts w:ascii="Times New Roman" w:hAnsi="Times New Roman" w:cs="Times New Roman"/>
+          <w:sz w:val="28"/>
+          <w:szCs w:val="24"/>
+          <w:lang w:val="en-US"/>
+        </w:rPr>
+      </w:pPr>
+    </w:p>
+    <w:p>
+      <w:pPr>
+        <w:rPr>
+          <w:rFonts w:ascii="Times New Roman" w:hAnsi="Times New Roman" w:cs="Times New Roman"/>
+          <w:sz w:val="28"/>
+          <w:szCs w:val="24"/>
+          <w:lang w:val="en-US"/>
+        </w:rPr>
+      </w:pPr>
+    </w:p>
+    <w:p>
+      <w:pPr>
+        <w:rPr>
+          <w:rFonts w:ascii="Times New Roman" w:hAnsi="Times New Roman" w:cs="Times New Roman"/>
+          <w:sz w:val="28"/>
+          <w:szCs w:val="24"/>
+          <w:lang w:val="en-US"/>
+        </w:rPr>
+      </w:pPr>
+    </w:p>
+    <w:p>
+      <w:pPr>
+        <w:keepNext/>
       </w:pPr>
       <w:r>
         <w:rPr>
@@ -1773,7 +2411,7 @@
                     </pic:cNvPicPr>
                   </pic:nvPicPr>
                   <pic:blipFill>
-                    <a:blip r:embed="rId8">
+                    <a:blip r:embed="rId9">
                       <a:extLst>
                         <a:ext uri="{28A0092B-C50C-407E-A947-70E740481C1C}">
                           <a14:useLocalDpi xmlns:a14="http://schemas.microsoft.com/office/drawing/2010/main" val="0"/>
@@ -1807,202 +2445,124 @@
     </w:p>
     <w:p>
       <w:pPr>
-        <w:jc w:val="center"/>
-        <w:rPr>
-          <w:rFonts w:ascii="Times New Roman" w:hAnsi="Times New Roman" w:cs="Times New Roman"/>
-          <w:sz w:val="28"/>
-          <w:szCs w:val="24"/>
-          <w:lang w:val="en-US"/>
-        </w:rPr>
-      </w:pPr>
-    </w:p>
-    <w:p>
-      <w:pPr>
-        <w:jc w:val="center"/>
-        <w:rPr>
-          <w:rFonts w:ascii="Times New Roman" w:hAnsi="Times New Roman" w:cs="Times New Roman"/>
-          <w:sz w:val="28"/>
-          <w:szCs w:val="24"/>
-          <w:lang w:val="en-US"/>
-        </w:rPr>
-      </w:pPr>
-    </w:p>
-    <w:p>
-      <w:pPr>
-        <w:jc w:val="center"/>
-        <w:rPr>
-          <w:rFonts w:ascii="Times New Roman" w:hAnsi="Times New Roman" w:cs="Times New Roman"/>
-          <w:sz w:val="28"/>
-          <w:szCs w:val="24"/>
-          <w:lang w:val="en-US"/>
-        </w:rPr>
-      </w:pPr>
-    </w:p>
-    <w:p>
-      <w:pPr>
-        <w:jc w:val="center"/>
-        <w:rPr>
-          <w:rFonts w:ascii="Times New Roman" w:hAnsi="Times New Roman" w:cs="Times New Roman"/>
-          <w:sz w:val="28"/>
-          <w:szCs w:val="24"/>
-          <w:lang w:val="en-US"/>
-        </w:rPr>
-      </w:pPr>
-    </w:p>
-    <w:p>
-      <w:pPr>
-        <w:jc w:val="center"/>
-        <w:rPr>
-          <w:rFonts w:ascii="Times New Roman" w:hAnsi="Times New Roman" w:cs="Times New Roman"/>
-          <w:sz w:val="28"/>
-          <w:szCs w:val="24"/>
-          <w:lang w:val="en-US"/>
-        </w:rPr>
-      </w:pPr>
-    </w:p>
-    <w:p>
-      <w:pPr>
-        <w:jc w:val="center"/>
-        <w:rPr>
-          <w:rFonts w:ascii="Times New Roman" w:hAnsi="Times New Roman" w:cs="Times New Roman"/>
-          <w:sz w:val="28"/>
-          <w:szCs w:val="24"/>
-          <w:lang w:val="en-US"/>
-        </w:rPr>
-      </w:pPr>
-    </w:p>
-    <w:p>
-      <w:pPr>
-        <w:rPr>
-          <w:rFonts w:ascii="Times New Roman" w:hAnsi="Times New Roman" w:cs="Times New Roman"/>
-          <w:sz w:val="28"/>
-          <w:szCs w:val="24"/>
-          <w:lang w:val="en-US"/>
-        </w:rPr>
-      </w:pPr>
-      <w:r>
-        <w:rPr>
-          <w:rFonts w:ascii="Times New Roman" w:hAnsi="Times New Roman" w:cs="Times New Roman"/>
-          <w:sz w:val="28"/>
-          <w:szCs w:val="24"/>
-          <w:lang w:val="en-US"/>
-        </w:rPr>
-        <w:br/>
-      </w:r>
-      <w:r>
-        <w:rPr>
-          <w:rFonts w:ascii="Times New Roman" w:hAnsi="Times New Roman" w:cs="Times New Roman"/>
-          <w:b/>
-          <w:sz w:val="28"/>
-          <w:szCs w:val="24"/>
-          <w:lang w:val="en-US"/>
-        </w:rPr>
-        <w:br/>
-      </w:r>
-    </w:p>
-    <w:p>
-      <w:pPr>
-        <w:rPr>
-          <w:rFonts w:ascii="Times New Roman" w:hAnsi="Times New Roman" w:cs="Times New Roman"/>
-          <w:sz w:val="28"/>
-          <w:szCs w:val="24"/>
-          <w:lang w:val="en-US"/>
-        </w:rPr>
-      </w:pPr>
-    </w:p>
-    <w:p>
-      <w:pPr>
-        <w:rPr>
-          <w:rFonts w:ascii="Times New Roman" w:hAnsi="Times New Roman" w:cs="Times New Roman"/>
-          <w:sz w:val="28"/>
-          <w:szCs w:val="24"/>
-          <w:lang w:val="en-US"/>
-        </w:rPr>
-      </w:pPr>
-    </w:p>
-    <w:p>
-      <w:pPr>
-        <w:rPr>
-          <w:rFonts w:ascii="Times New Roman" w:hAnsi="Times New Roman" w:cs="Times New Roman"/>
-          <w:sz w:val="28"/>
-          <w:szCs w:val="24"/>
-          <w:lang w:val="en-US"/>
-        </w:rPr>
-      </w:pPr>
-    </w:p>
-    <w:p>
-      <w:pPr>
-        <w:rPr>
-          <w:rFonts w:ascii="Times New Roman" w:hAnsi="Times New Roman" w:cs="Times New Roman"/>
-          <w:sz w:val="28"/>
-          <w:szCs w:val="24"/>
-          <w:lang w:val="en-US"/>
-        </w:rPr>
-      </w:pPr>
-    </w:p>
-    <w:p>
-      <w:pPr>
-        <w:rPr>
-          <w:rFonts w:ascii="Times New Roman" w:hAnsi="Times New Roman" w:cs="Times New Roman"/>
-          <w:sz w:val="28"/>
-          <w:szCs w:val="24"/>
-          <w:lang w:val="en-US"/>
-        </w:rPr>
-      </w:pPr>
-    </w:p>
-    <w:p>
-      <w:pPr>
-        <w:rPr>
-          <w:rFonts w:ascii="Times New Roman" w:hAnsi="Times New Roman" w:cs="Times New Roman"/>
-          <w:sz w:val="28"/>
-          <w:szCs w:val="24"/>
-          <w:lang w:val="en-US"/>
-        </w:rPr>
-      </w:pPr>
-    </w:p>
-    <w:p>
-      <w:pPr>
-        <w:rPr>
-          <w:rFonts w:ascii="Times New Roman" w:hAnsi="Times New Roman" w:cs="Times New Roman"/>
-          <w:sz w:val="28"/>
-          <w:szCs w:val="24"/>
-          <w:lang w:val="en-US"/>
-        </w:rPr>
-      </w:pPr>
-      <w:r>
-        <w:rPr>
-          <w:rFonts w:ascii="Times New Roman" w:hAnsi="Times New Roman" w:cs="Times New Roman"/>
-          <w:sz w:val="28"/>
-          <w:szCs w:val="24"/>
-          <w:lang w:val="en-US"/>
+        <w:pStyle w:val="Caption"/>
+        <w:rPr>
+          <w:rFonts w:ascii="Times New Roman" w:hAnsi="Times New Roman" w:cs="Times New Roman"/>
+          <w:sz w:val="28"/>
+          <w:szCs w:val="24"/>
+          <w:lang w:val="en-US"/>
+        </w:rPr>
+      </w:pPr>
+      <w:r>
+        <w:t xml:space="preserve">Figure </w:t>
+      </w:r>
+      <w:r>
+        <w:fldChar w:fldCharType="begin"/>
+      </w:r>
+      <w:r>
+        <w:instrText xml:space="preserve"> SEQ Figure \* ROMAN </w:instrText>
+      </w:r>
+      <w:r>
+        <w:fldChar w:fldCharType="separate"/>
+      </w:r>
+      <w:r>
+        <w:rPr>
+          <w:noProof/>
+        </w:rPr>
+        <w:t>II</w:t>
+      </w:r>
+      <w:r>
+        <w:fldChar w:fldCharType="end"/>
+      </w:r>
+      <w:r>
+        <w:t xml:space="preserve"> Schematics</w:t>
+      </w:r>
+    </w:p>
+    <w:p>
+      <w:pPr>
+        <w:jc w:val="center"/>
+        <w:rPr>
+          <w:rFonts w:ascii="Times New Roman" w:hAnsi="Times New Roman" w:cs="Times New Roman"/>
+          <w:sz w:val="28"/>
+          <w:szCs w:val="24"/>
+          <w:lang w:val="en-US"/>
+        </w:rPr>
+      </w:pPr>
+    </w:p>
+    <w:p>
+      <w:pPr>
+        <w:jc w:val="center"/>
+        <w:rPr>
+          <w:rFonts w:ascii="Times New Roman" w:hAnsi="Times New Roman" w:cs="Times New Roman"/>
+          <w:sz w:val="28"/>
+          <w:szCs w:val="24"/>
+          <w:lang w:val="en-US"/>
+        </w:rPr>
+      </w:pPr>
+    </w:p>
+    <w:p>
+      <w:pPr>
+        <w:jc w:val="center"/>
+        <w:rPr>
+          <w:rFonts w:ascii="Times New Roman" w:hAnsi="Times New Roman" w:cs="Times New Roman"/>
+          <w:sz w:val="28"/>
+          <w:szCs w:val="24"/>
+          <w:lang w:val="en-US"/>
+        </w:rPr>
+      </w:pPr>
+    </w:p>
+    <w:p>
+      <w:pPr>
+        <w:jc w:val="center"/>
+        <w:rPr>
+          <w:rFonts w:ascii="Times New Roman" w:hAnsi="Times New Roman" w:cs="Times New Roman"/>
+          <w:sz w:val="28"/>
+          <w:szCs w:val="24"/>
+          <w:lang w:val="en-US"/>
+        </w:rPr>
+      </w:pPr>
+    </w:p>
+    <w:p>
+      <w:pPr>
+        <w:jc w:val="center"/>
+        <w:rPr>
+          <w:rFonts w:ascii="Times New Roman" w:hAnsi="Times New Roman" w:cs="Times New Roman"/>
+          <w:sz w:val="28"/>
+          <w:szCs w:val="24"/>
+          <w:lang w:val="en-US"/>
+        </w:rPr>
+      </w:pPr>
+    </w:p>
+    <w:p>
+      <w:pPr>
+        <w:jc w:val="center"/>
+        <w:rPr>
+          <w:rFonts w:ascii="Times New Roman" w:hAnsi="Times New Roman" w:cs="Times New Roman"/>
+          <w:sz w:val="28"/>
+          <w:szCs w:val="24"/>
+          <w:lang w:val="en-US"/>
+        </w:rPr>
+      </w:pPr>
+    </w:p>
+    <w:p>
+      <w:pPr>
+        <w:rPr>
+          <w:rFonts w:ascii="Times New Roman" w:hAnsi="Times New Roman" w:cs="Times New Roman"/>
+          <w:sz w:val="28"/>
+          <w:szCs w:val="24"/>
+          <w:lang w:val="en-US"/>
+        </w:rPr>
+      </w:pPr>
+    </w:p>
+    <w:p>
+      <w:pPr>
+        <w:keepNext/>
+      </w:pPr>
+      <w:r>
+        <w:rPr>
+          <w:noProof/>
         </w:rPr>
         <w:lastRenderedPageBreak/>
-        <w:t>Logic Tree</w:t>
-      </w:r>
-    </w:p>
-    <w:p>
-      <w:pPr>
-        <w:rPr>
-          <w:rFonts w:ascii="Times New Roman" w:hAnsi="Times New Roman" w:cs="Times New Roman"/>
-          <w:sz w:val="28"/>
-          <w:szCs w:val="24"/>
-          <w:lang w:val="en-US"/>
-        </w:rPr>
-      </w:pPr>
-    </w:p>
-    <w:p>
-      <w:pPr>
-        <w:rPr>
-          <w:rFonts w:ascii="Times New Roman" w:hAnsi="Times New Roman" w:cs="Times New Roman"/>
-          <w:sz w:val="28"/>
-          <w:szCs w:val="24"/>
-          <w:lang w:val="en-US"/>
-        </w:rPr>
-      </w:pPr>
-      <w:r>
-        <w:rPr>
-          <w:noProof/>
-        </w:rPr>
         <w:drawing>
           <wp:inline distT="0" distB="0" distL="0" distR="0" wp14:anchorId="1DF0C25F" wp14:editId="0BD16DED">
             <wp:extent cx="5731510" cy="5731510"/>
@@ -2021,7 +2581,7 @@
                     </pic:cNvPicPr>
                   </pic:nvPicPr>
                   <pic:blipFill>
-                    <a:blip r:embed="rId9" cstate="print">
+                    <a:blip r:embed="rId10" cstate="print">
                       <a:extLst>
                         <a:ext uri="{28A0092B-C50C-407E-A947-70E740481C1C}">
                           <a14:useLocalDpi xmlns:a14="http://schemas.microsoft.com/office/drawing/2010/main" val="0"/>
@@ -2055,27 +2615,240 @@
     </w:p>
     <w:p>
       <w:pPr>
-        <w:rPr>
-          <w:rFonts w:ascii="Times New Roman" w:hAnsi="Times New Roman" w:cs="Times New Roman"/>
-          <w:sz w:val="28"/>
-          <w:szCs w:val="24"/>
-          <w:lang w:val="en-US"/>
-        </w:rPr>
-      </w:pPr>
-    </w:p>
-    <w:p>
-      <w:pPr>
-        <w:rPr>
-          <w:rFonts w:ascii="Times New Roman" w:hAnsi="Times New Roman" w:cs="Times New Roman"/>
-          <w:sz w:val="28"/>
-          <w:szCs w:val="24"/>
-          <w:lang w:val="en-US"/>
-        </w:rPr>
-      </w:pPr>
-    </w:p>
-    <w:p>
-      <w:pPr>
-        <w:jc w:val="center"/>
+        <w:pStyle w:val="Caption"/>
+        <w:rPr>
+          <w:rFonts w:ascii="Times New Roman" w:hAnsi="Times New Roman" w:cs="Times New Roman"/>
+          <w:sz w:val="28"/>
+          <w:szCs w:val="24"/>
+          <w:lang w:val="en-US"/>
+        </w:rPr>
+      </w:pPr>
+      <w:r>
+        <w:t xml:space="preserve">Figure </w:t>
+      </w:r>
+      <w:r>
+        <w:fldChar w:fldCharType="begin"/>
+      </w:r>
+      <w:r>
+        <w:instrText xml:space="preserve"> SEQ Figure \* ROMAN </w:instrText>
+      </w:r>
+      <w:r>
+        <w:fldChar w:fldCharType="separate"/>
+      </w:r>
+      <w:r>
+        <w:rPr>
+          <w:noProof/>
+        </w:rPr>
+        <w:t>III</w:t>
+      </w:r>
+      <w:r>
+        <w:fldChar w:fldCharType="end"/>
+      </w:r>
+      <w:r>
+        <w:t xml:space="preserve"> Logic Tree</w:t>
+      </w:r>
+    </w:p>
+    <w:p>
+      <w:pPr>
+        <w:rPr>
+          <w:rFonts w:ascii="Times New Roman" w:hAnsi="Times New Roman" w:cs="Times New Roman"/>
+          <w:sz w:val="28"/>
+          <w:szCs w:val="24"/>
+          <w:lang w:val="en-US"/>
+        </w:rPr>
+      </w:pPr>
+      <w:r>
+        <w:rPr>
+          <w:rFonts w:ascii="Times New Roman" w:hAnsi="Times New Roman" w:cs="Times New Roman"/>
+          <w:sz w:val="28"/>
+          <w:szCs w:val="24"/>
+          <w:u w:val="single"/>
+          <w:lang w:val="en-US"/>
+        </w:rPr>
+        <w:t>Arduino Program</w:t>
+      </w:r>
+      <w:r>
+        <w:rPr>
+          <w:rFonts w:ascii="Times New Roman" w:hAnsi="Times New Roman" w:cs="Times New Roman"/>
+          <w:sz w:val="28"/>
+          <w:szCs w:val="24"/>
+          <w:u w:val="single"/>
+          <w:lang w:val="en-US"/>
+        </w:rPr>
+        <w:br/>
+      </w:r>
+      <w:r>
+        <w:rPr>
+          <w:rFonts w:ascii="Times New Roman" w:hAnsi="Times New Roman" w:cs="Times New Roman"/>
+          <w:sz w:val="28"/>
+          <w:szCs w:val="24"/>
+          <w:lang w:val="en-US"/>
+        </w:rPr>
+        <w:t>The process in which the counter measures a pushup can be divided into 3 stages: Setup, ‘Down’ Phase, ‘Up’ Phase.</w:t>
+      </w:r>
+    </w:p>
+    <w:p>
+      <w:pPr>
+        <w:rPr>
+          <w:rFonts w:ascii="Times New Roman" w:hAnsi="Times New Roman" w:cs="Times New Roman"/>
+          <w:sz w:val="28"/>
+          <w:szCs w:val="24"/>
+          <w:lang w:val="en-US"/>
+        </w:rPr>
+      </w:pPr>
+      <w:r>
+        <w:rPr>
+          <w:rFonts w:ascii="Times New Roman" w:hAnsi="Times New Roman" w:cs="Times New Roman"/>
+          <w:sz w:val="28"/>
+          <w:szCs w:val="24"/>
+          <w:lang w:val="en-US"/>
+        </w:rPr>
+        <w:t xml:space="preserve">In the setup phase, the Pushup Exercise Counter has a delay of 5 seconds for the user to get ready. The ultrasonic sensor located on the user’s chest will then record the </w:t>
+      </w:r>
+      <w:r>
+        <w:rPr>
+          <w:rFonts w:ascii="Times New Roman" w:hAnsi="Times New Roman" w:cs="Times New Roman"/>
+          <w:sz w:val="28"/>
+          <w:szCs w:val="24"/>
+          <w:lang w:val="en-US"/>
+        </w:rPr>
+        <w:t xml:space="preserve">average </w:t>
+      </w:r>
+      <w:r>
+        <w:rPr>
+          <w:rFonts w:ascii="Times New Roman" w:hAnsi="Times New Roman" w:cs="Times New Roman"/>
+          <w:sz w:val="28"/>
+          <w:szCs w:val="24"/>
+          <w:lang w:val="en-US"/>
+        </w:rPr>
+        <w:t xml:space="preserve">initial distance </w:t>
+      </w:r>
+      <w:r>
+        <w:rPr>
+          <w:rFonts w:ascii="Times New Roman" w:hAnsi="Times New Roman" w:cs="Times New Roman"/>
+          <w:sz w:val="28"/>
+          <w:szCs w:val="24"/>
+          <w:lang w:val="en-US"/>
+        </w:rPr>
+        <w:t xml:space="preserve">(of 99 readings) </w:t>
+      </w:r>
+      <w:r>
+        <w:rPr>
+          <w:rFonts w:ascii="Times New Roman" w:hAnsi="Times New Roman" w:cs="Times New Roman"/>
+          <w:sz w:val="28"/>
+          <w:szCs w:val="24"/>
+          <w:lang w:val="en-US"/>
+        </w:rPr>
+        <w:t xml:space="preserve">between the user’s chest and the ground. </w:t>
+      </w:r>
+      <w:r>
+        <w:rPr>
+          <w:rFonts w:ascii="Times New Roman" w:hAnsi="Times New Roman" w:cs="Times New Roman"/>
+          <w:sz w:val="28"/>
+          <w:szCs w:val="24"/>
+          <w:lang w:val="en-US"/>
+        </w:rPr>
+        <w:t>When the initial distance is determined, the buzzer will beep twice, and the LED will light up.</w:t>
+      </w:r>
+    </w:p>
+    <w:p>
+      <w:pPr>
+        <w:rPr>
+          <w:rFonts w:ascii="Times New Roman" w:hAnsi="Times New Roman" w:cs="Times New Roman"/>
+          <w:sz w:val="28"/>
+          <w:szCs w:val="24"/>
+          <w:lang w:val="en-US"/>
+        </w:rPr>
+      </w:pPr>
+      <w:r>
+        <w:rPr>
+          <w:rFonts w:ascii="Times New Roman" w:hAnsi="Times New Roman" w:cs="Times New Roman"/>
+          <w:sz w:val="28"/>
+          <w:szCs w:val="24"/>
+          <w:lang w:val="en-US"/>
+        </w:rPr>
+        <w:t xml:space="preserve">In the ‘Down’ Phase, the Pushup Exercise Counter actively checks for the distance between the user’s chest and the ground. If the distance if measured to be under 6cm, it will then check whether the user’s back is straight. If both </w:t>
+      </w:r>
+      <w:r>
+        <w:rPr>
+          <w:rFonts w:ascii="Times New Roman" w:hAnsi="Times New Roman" w:cs="Times New Roman"/>
+          <w:sz w:val="28"/>
+          <w:szCs w:val="24"/>
+          <w:lang w:val="en-US"/>
+        </w:rPr>
+        <w:lastRenderedPageBreak/>
+        <w:t>conditions are met, the user is recognized to have his arm bent to a satisfactory extent and should extend his arms next.</w:t>
+      </w:r>
+    </w:p>
+    <w:p>
+      <w:pPr>
+        <w:rPr>
+          <w:rFonts w:ascii="Times New Roman" w:hAnsi="Times New Roman" w:cs="Times New Roman"/>
+          <w:sz w:val="28"/>
+          <w:szCs w:val="24"/>
+          <w:lang w:val="en-US"/>
+        </w:rPr>
+      </w:pPr>
+      <w:r>
+        <w:rPr>
+          <w:rFonts w:ascii="Times New Roman" w:hAnsi="Times New Roman" w:cs="Times New Roman"/>
+          <w:sz w:val="28"/>
+          <w:szCs w:val="24"/>
+          <w:lang w:val="en-US"/>
+        </w:rPr>
+        <w:t>In the ‘Up’ Phase, the Pushup Exercise Counter actively checks whether the distance between the user’s chest and the ground has returned to his initial position. If the user has reached the initial position, he/she is considered to have done 1 successful pushup and the buzzer will beep once. The LCD will update his current Pushups.</w:t>
+      </w:r>
+    </w:p>
+    <w:p>
+      <w:pPr>
+        <w:rPr>
+          <w:rFonts w:ascii="Times New Roman" w:hAnsi="Times New Roman" w:cs="Times New Roman"/>
+          <w:sz w:val="28"/>
+          <w:szCs w:val="24"/>
+          <w:lang w:val="en-US"/>
+        </w:rPr>
+      </w:pPr>
+      <w:r>
+        <w:rPr>
+          <w:rFonts w:ascii="Times New Roman" w:hAnsi="Times New Roman" w:cs="Times New Roman"/>
+          <w:sz w:val="28"/>
+          <w:szCs w:val="24"/>
+          <w:lang w:val="en-US"/>
+        </w:rPr>
+        <w:t>The Pushup Exercise Counter automatically stops when it recognizes that the user is standing up. This is done by recording for consistent high readings from the ultrasonic sensor.</w:t>
+      </w:r>
+      <w:bookmarkStart w:id="0" w:name="_GoBack"/>
+      <w:bookmarkEnd w:id="0"/>
+      <w:r>
+        <w:rPr>
+          <w:rFonts w:ascii="Times New Roman" w:hAnsi="Times New Roman" w:cs="Times New Roman"/>
+          <w:sz w:val="28"/>
+          <w:szCs w:val="24"/>
+          <w:lang w:val="en-US"/>
+        </w:rPr>
+        <w:t xml:space="preserve"> </w:t>
+      </w:r>
+      <w:r>
+        <w:rPr>
+          <w:rFonts w:ascii="Times New Roman" w:hAnsi="Times New Roman" w:cs="Times New Roman"/>
+          <w:sz w:val="28"/>
+          <w:szCs w:val="24"/>
+          <w:lang w:val="en-US"/>
+        </w:rPr>
+        <w:br w:type="page"/>
+      </w:r>
+    </w:p>
+    <w:p>
+      <w:pPr>
+        <w:jc w:val="center"/>
+        <w:rPr>
+          <w:rFonts w:ascii="Times New Roman" w:hAnsi="Times New Roman" w:cs="Times New Roman"/>
+          <w:sz w:val="28"/>
+          <w:szCs w:val="24"/>
+          <w:lang w:val="en-US"/>
+        </w:rPr>
+      </w:pPr>
+      <w:r>
         <w:rPr>
           <w:rFonts w:ascii="Times New Roman" w:hAnsi="Times New Roman" w:cs="Times New Roman"/>
           <w:b/>
@@ -2083,11 +2856,12 @@
           <w:szCs w:val="24"/>
           <w:lang w:val="en-US"/>
         </w:rPr>
-      </w:pPr>
-    </w:p>
-    <w:p>
-      <w:pPr>
-        <w:jc w:val="center"/>
+        <w:lastRenderedPageBreak/>
+        <w:t>RESULTS &amp; DISCUSSION</w:t>
+      </w:r>
+    </w:p>
+    <w:p>
+      <w:pPr>
         <w:rPr>
           <w:rFonts w:ascii="Times New Roman" w:hAnsi="Times New Roman" w:cs="Times New Roman"/>
           <w:b/>
@@ -2108,10 +2882,7 @@
           <w:lang w:val="en-US"/>
         </w:rPr>
       </w:pPr>
-    </w:p>
-    <w:p>
-      <w:pPr>
-        <w:jc w:val="center"/>
+      <w:r>
         <w:rPr>
           <w:rFonts w:ascii="Times New Roman" w:hAnsi="Times New Roman" w:cs="Times New Roman"/>
           <w:b/>
@@ -2119,11 +2890,11 @@
           <w:szCs w:val="24"/>
           <w:lang w:val="en-US"/>
         </w:rPr>
-      </w:pPr>
-    </w:p>
-    <w:p>
-      <w:pPr>
-        <w:jc w:val="center"/>
+        <w:t>CONCLUSION</w:t>
+      </w:r>
+    </w:p>
+    <w:p>
+      <w:pPr>
         <w:rPr>
           <w:rFonts w:ascii="Times New Roman" w:hAnsi="Times New Roman" w:cs="Times New Roman"/>
           <w:b/>
@@ -2144,17 +2915,6 @@
           <w:lang w:val="en-US"/>
         </w:rPr>
       </w:pPr>
-    </w:p>
-    <w:p>
-      <w:pPr>
-        <w:jc w:val="center"/>
-        <w:rPr>
-          <w:rFonts w:ascii="Times New Roman" w:hAnsi="Times New Roman" w:cs="Times New Roman"/>
-          <w:sz w:val="28"/>
-          <w:szCs w:val="24"/>
-          <w:lang w:val="en-US"/>
-        </w:rPr>
-      </w:pPr>
       <w:r>
         <w:rPr>
           <w:rFonts w:ascii="Times New Roman" w:hAnsi="Times New Roman" w:cs="Times New Roman"/>
@@ -2163,7 +2923,7 @@
           <w:szCs w:val="24"/>
           <w:lang w:val="en-US"/>
         </w:rPr>
-        <w:t>RESULTS &amp; DISCUSSION</w:t>
+        <w:t>REFERENCES</w:t>
       </w:r>
     </w:p>
     <w:p>
@@ -2196,11 +2956,9 @@
           <w:szCs w:val="24"/>
           <w:lang w:val="en-US"/>
         </w:rPr>
-        <w:t>CONCLUSION</w:t>
-      </w:r>
-    </w:p>
-    <w:p>
-      <w:pPr>
+        <w:t>ACKNOWLEDGEMENTS</w:t>
+      </w:r>
+      <w:r>
         <w:rPr>
           <w:rFonts w:ascii="Times New Roman" w:hAnsi="Times New Roman" w:cs="Times New Roman"/>
           <w:b/>
@@ -2208,11 +2966,9 @@
           <w:szCs w:val="24"/>
           <w:lang w:val="en-US"/>
         </w:rPr>
-      </w:pPr>
-    </w:p>
-    <w:p>
-      <w:pPr>
-        <w:jc w:val="center"/>
+        <w:t xml:space="preserve"> </w:t>
+      </w:r>
+      <w:r>
         <w:rPr>
           <w:rFonts w:ascii="Times New Roman" w:hAnsi="Times New Roman" w:cs="Times New Roman"/>
           <w:b/>
@@ -2220,68 +2976,6 @@
           <w:szCs w:val="24"/>
           <w:lang w:val="en-US"/>
         </w:rPr>
-      </w:pPr>
-      <w:r>
-        <w:rPr>
-          <w:rFonts w:ascii="Times New Roman" w:hAnsi="Times New Roman" w:cs="Times New Roman"/>
-          <w:b/>
-          <w:sz w:val="28"/>
-          <w:szCs w:val="24"/>
-          <w:lang w:val="en-US"/>
-        </w:rPr>
-        <w:t>REFERENCES</w:t>
-      </w:r>
-    </w:p>
-    <w:p>
-      <w:pPr>
-        <w:rPr>
-          <w:rFonts w:ascii="Times New Roman" w:hAnsi="Times New Roman" w:cs="Times New Roman"/>
-          <w:b/>
-          <w:sz w:val="28"/>
-          <w:szCs w:val="24"/>
-          <w:lang w:val="en-US"/>
-        </w:rPr>
-      </w:pPr>
-    </w:p>
-    <w:p>
-      <w:pPr>
-        <w:jc w:val="center"/>
-        <w:rPr>
-          <w:rFonts w:ascii="Times New Roman" w:hAnsi="Times New Roman" w:cs="Times New Roman"/>
-          <w:b/>
-          <w:sz w:val="28"/>
-          <w:szCs w:val="24"/>
-          <w:lang w:val="en-US"/>
-        </w:rPr>
-      </w:pPr>
-      <w:r>
-        <w:rPr>
-          <w:rFonts w:ascii="Times New Roman" w:hAnsi="Times New Roman" w:cs="Times New Roman"/>
-          <w:b/>
-          <w:sz w:val="28"/>
-          <w:szCs w:val="24"/>
-          <w:lang w:val="en-US"/>
-        </w:rPr>
-        <w:t>ACKNOWLEDGEMENTS</w:t>
-      </w:r>
-      <w:r>
-        <w:rPr>
-          <w:rFonts w:ascii="Times New Roman" w:hAnsi="Times New Roman" w:cs="Times New Roman"/>
-          <w:b/>
-          <w:sz w:val="28"/>
-          <w:szCs w:val="24"/>
-          <w:lang w:val="en-US"/>
-        </w:rPr>
-        <w:t xml:space="preserve"> </w:t>
-      </w:r>
-      <w:r>
-        <w:rPr>
-          <w:rFonts w:ascii="Times New Roman" w:hAnsi="Times New Roman" w:cs="Times New Roman"/>
-          <w:b/>
-          <w:sz w:val="28"/>
-          <w:szCs w:val="24"/>
-          <w:lang w:val="en-US"/>
-        </w:rPr>
         <w:br/>
       </w:r>
     </w:p>
@@ -2326,6 +3020,11 @@
     </w:p>
     <w:p>
       <w:pPr>
+        <w:pStyle w:val="ListParagraph"/>
+        <w:numPr>
+          <w:ilvl w:val="0"/>
+          <w:numId w:val="1"/>
+        </w:numPr>
         <w:rPr>
           <w:rFonts w:ascii="Times New Roman" w:hAnsi="Times New Roman" w:cs="Times New Roman"/>
           <w:sz w:val="32"/>
@@ -2333,18 +3032,72 @@
           <w:lang w:val="en-US"/>
         </w:rPr>
       </w:pPr>
-      <w:r>
+      <w:hyperlink r:id="rId11" w:history="1">
+        <w:r>
+          <w:rPr>
+            <w:rStyle w:val="Hyperlink"/>
+            <w:rFonts w:ascii="Times New Roman" w:hAnsi="Times New Roman" w:cs="Times New Roman"/>
+            <w:sz w:val="32"/>
+            <w:szCs w:val="24"/>
+            <w:lang w:val="en-US"/>
+          </w:rPr>
+          <w:t>https://www.arduino.cc/en/Guide/Introduction</w:t>
+        </w:r>
+      </w:hyperlink>
+    </w:p>
+    <w:p>
+      <w:pPr>
+        <w:pStyle w:val="ListParagraph"/>
+        <w:numPr>
+          <w:ilvl w:val="0"/>
+          <w:numId w:val="1"/>
+        </w:numPr>
         <w:rPr>
           <w:rFonts w:ascii="Times New Roman" w:hAnsi="Times New Roman" w:cs="Times New Roman"/>
           <w:sz w:val="32"/>
           <w:szCs w:val="24"/>
           <w:lang w:val="en-US"/>
         </w:rPr>
-        <w:t>https://www.arduino.cc/</w:t>
+      </w:pPr>
+      <w:hyperlink r:id="rId12" w:history="1">
+        <w:r>
+          <w:rPr>
+            <w:rStyle w:val="Hyperlink"/>
+            <w:rFonts w:ascii="Times New Roman" w:hAnsi="Times New Roman" w:cs="Times New Roman"/>
+            <w:sz w:val="32"/>
+            <w:szCs w:val="24"/>
+            <w:lang w:val="en-US"/>
+          </w:rPr>
+          <w:t>https://www.arduino.cc/en/Tutorial/Ping</w:t>
+        </w:r>
+      </w:hyperlink>
+    </w:p>
+    <w:p>
+      <w:pPr>
+        <w:pStyle w:val="ListParagraph"/>
+        <w:numPr>
+          <w:ilvl w:val="0"/>
+          <w:numId w:val="1"/>
+        </w:numPr>
+        <w:rPr>
+          <w:rFonts w:ascii="Times New Roman" w:hAnsi="Times New Roman" w:cs="Times New Roman"/>
+          <w:sz w:val="32"/>
+          <w:szCs w:val="24"/>
+          <w:lang w:val="en-US"/>
+        </w:rPr>
+      </w:pPr>
+      <w:r>
+        <w:rPr>
+          <w:rFonts w:ascii="Times New Roman" w:hAnsi="Times New Roman" w:cs="Times New Roman"/>
+          <w:sz w:val="32"/>
+          <w:szCs w:val="24"/>
+          <w:lang w:val="en-US"/>
+        </w:rPr>
+        <w:t>https://learn.sparkfun.com/tutorials/flex-sensor-hookup-guide</w:t>
       </w:r>
     </w:p>
     <w:sectPr>
-      <w:footerReference w:type="default" r:id="rId10"/>
+      <w:footerReference w:type="default" r:id="rId13"/>
       <w:pgSz w:w="11906" w:h="16838"/>
       <w:pgMar w:top="1440" w:right="1440" w:bottom="1440" w:left="1440" w:header="708" w:footer="708" w:gutter="0"/>
       <w:cols w:space="708"/>
@@ -2455,6 +3208,103 @@
     </w:p>
   </w:footnote>
 </w:footnotes>
+</file>
+
+<file path=word/numbering.xml><?xml version="1.0" encoding="utf-8"?>
+<w:numbering xmlns:wpc="http://schemas.microsoft.com/office/word/2010/wordprocessingCanvas" xmlns:cx="http://schemas.microsoft.com/office/drawing/2014/chartex" xmlns:cx1="http://schemas.microsoft.com/office/drawing/2015/9/8/chartex" xmlns:cx2="http://schemas.microsoft.com/office/drawing/2015/10/21/chartex" xmlns:cx3="http://schemas.microsoft.com/office/drawing/2016/5/9/chartex" xmlns:cx4="http://schemas.microsoft.com/office/drawing/2016/5/10/chartex" xmlns:cx5="http://schemas.microsoft.com/office/drawing/2016/5/11/chartex" xmlns:cx6="http://schemas.microsoft.com/office/drawing/2016/5/12/chartex" xmlns:cx7="http://schemas.microsoft.com/office/drawing/2016/5/13/chartex" xmlns:cx8="http://schemas.microsoft.com/office/drawing/2016/5/14/chartex" xmlns:mc="http://schemas.openxmlformats.org/markup-compatibility/2006" xmlns:aink="http://schemas.microsoft.com/office/drawing/2016/ink" xmlns:am3d="http://schemas.microsoft.com/office/drawing/2017/model3d" xmlns:o="urn:schemas-microsoft-com:office:office" xmlns:r="http://schemas.openxmlformats.org/officeDocument/2006/relationships" xmlns:m="http://schemas.openxmlformats.org/officeDocument/2006/math" xmlns:v="urn:schemas-microsoft-com:vml" xmlns:wp14="http://schemas.microsoft.com/office/word/2010/wordprocessingDrawing" xmlns:wp="http://schemas.openxmlformats.org/drawingml/2006/wordprocessingDrawing" xmlns:w10="urn:schemas-microsoft-com:office:word" xmlns:w="http://schemas.openxmlformats.org/wordprocessingml/2006/main" xmlns:w14="http://schemas.microsoft.com/office/word/2010/wordml" xmlns:w15="http://schemas.microsoft.com/office/word/2012/wordml" xmlns:w16cid="http://schemas.microsoft.com/office/word/2016/wordml/cid" xmlns:w16se="http://schemas.microsoft.com/office/word/2015/wordml/symex" xmlns:wpg="http://schemas.microsoft.com/office/word/2010/wordprocessingGroup" xmlns:wpi="http://schemas.microsoft.com/office/word/2010/wordprocessingInk" xmlns:wne="http://schemas.microsoft.com/office/word/2006/wordml" xmlns:wps="http://schemas.microsoft.com/office/word/2010/wordprocessingShape" mc:Ignorable="w14 w15 w16se w16cid wp14">
+  <w:abstractNum w:abstractNumId="0" w15:restartNumberingAfterBreak="0">
+    <w:nsid w:val="6E8B2C52"/>
+    <w:multiLevelType w:val="hybridMultilevel"/>
+    <w:tmpl w:val="4ACCDD06"/>
+    <w:lvl w:ilvl="0" w:tplc="4809000F">
+      <w:start w:val="1"/>
+      <w:numFmt w:val="decimal"/>
+      <w:lvlText w:val="%1."/>
+      <w:lvlJc w:val="left"/>
+      <w:pPr>
+        <w:ind w:left="720" w:hanging="360"/>
+      </w:pPr>
+      <w:rPr>
+        <w:rFonts w:hint="default"/>
+      </w:rPr>
+    </w:lvl>
+    <w:lvl w:ilvl="1" w:tplc="48090019" w:tentative="1">
+      <w:start w:val="1"/>
+      <w:numFmt w:val="lowerLetter"/>
+      <w:lvlText w:val="%2."/>
+      <w:lvlJc w:val="left"/>
+      <w:pPr>
+        <w:ind w:left="1440" w:hanging="360"/>
+      </w:pPr>
+    </w:lvl>
+    <w:lvl w:ilvl="2" w:tplc="4809001B" w:tentative="1">
+      <w:start w:val="1"/>
+      <w:numFmt w:val="lowerRoman"/>
+      <w:lvlText w:val="%3."/>
+      <w:lvlJc w:val="right"/>
+      <w:pPr>
+        <w:ind w:left="2160" w:hanging="180"/>
+      </w:pPr>
+    </w:lvl>
+    <w:lvl w:ilvl="3" w:tplc="4809000F" w:tentative="1">
+      <w:start w:val="1"/>
+      <w:numFmt w:val="decimal"/>
+      <w:lvlText w:val="%4."/>
+      <w:lvlJc w:val="left"/>
+      <w:pPr>
+        <w:ind w:left="2880" w:hanging="360"/>
+      </w:pPr>
+    </w:lvl>
+    <w:lvl w:ilvl="4" w:tplc="48090019" w:tentative="1">
+      <w:start w:val="1"/>
+      <w:numFmt w:val="lowerLetter"/>
+      <w:lvlText w:val="%5."/>
+      <w:lvlJc w:val="left"/>
+      <w:pPr>
+        <w:ind w:left="3600" w:hanging="360"/>
+      </w:pPr>
+    </w:lvl>
+    <w:lvl w:ilvl="5" w:tplc="4809001B" w:tentative="1">
+      <w:start w:val="1"/>
+      <w:numFmt w:val="lowerRoman"/>
+      <w:lvlText w:val="%6."/>
+      <w:lvlJc w:val="right"/>
+      <w:pPr>
+        <w:ind w:left="4320" w:hanging="180"/>
+      </w:pPr>
+    </w:lvl>
+    <w:lvl w:ilvl="6" w:tplc="4809000F" w:tentative="1">
+      <w:start w:val="1"/>
+      <w:numFmt w:val="decimal"/>
+      <w:lvlText w:val="%7."/>
+      <w:lvlJc w:val="left"/>
+      <w:pPr>
+        <w:ind w:left="5040" w:hanging="360"/>
+      </w:pPr>
+    </w:lvl>
+    <w:lvl w:ilvl="7" w:tplc="48090019" w:tentative="1">
+      <w:start w:val="1"/>
+      <w:numFmt w:val="lowerLetter"/>
+      <w:lvlText w:val="%8."/>
+      <w:lvlJc w:val="left"/>
+      <w:pPr>
+        <w:ind w:left="5760" w:hanging="360"/>
+      </w:pPr>
+    </w:lvl>
+    <w:lvl w:ilvl="8" w:tplc="4809001B" w:tentative="1">
+      <w:start w:val="1"/>
+      <w:numFmt w:val="lowerRoman"/>
+      <w:lvlText w:val="%9."/>
+      <w:lvlJc w:val="right"/>
+      <w:pPr>
+        <w:ind w:left="6480" w:hanging="180"/>
+      </w:pPr>
+    </w:lvl>
+  </w:abstractNum>
+  <w:num w:numId="1">
+    <w:abstractNumId w:val="0"/>
+  </w:num>
+</w:numbering>
 </file>
 
 <file path=word/styles.xml><?xml version="1.0" encoding="utf-8"?>
@@ -2926,6 +3776,89 @@
     <w:uiPriority w:val="99"/>
     <w:rsid w:val="004256D7"/>
   </w:style>
+  <w:style w:type="table" w:styleId="TableGrid">
+    <w:name w:val="Table Grid"/>
+    <w:basedOn w:val="TableNormal"/>
+    <w:uiPriority w:val="39"/>
+    <w:rsid w:val="006C1D68"/>
+    <w:pPr>
+      <w:spacing w:after="0" w:line="240" w:lineRule="auto"/>
+    </w:pPr>
+    <w:tblPr>
+      <w:tblBorders>
+        <w:top w:val="single" w:sz="4" w:space="0" w:color="auto"/>
+        <w:left w:val="single" w:sz="4" w:space="0" w:color="auto"/>
+        <w:bottom w:val="single" w:sz="4" w:space="0" w:color="auto"/>
+        <w:right w:val="single" w:sz="4" w:space="0" w:color="auto"/>
+        <w:insideH w:val="single" w:sz="4" w:space="0" w:color="auto"/>
+        <w:insideV w:val="single" w:sz="4" w:space="0" w:color="auto"/>
+      </w:tblBorders>
+    </w:tblPr>
+  </w:style>
+  <w:style w:type="character" w:styleId="Hyperlink">
+    <w:name w:val="Hyperlink"/>
+    <w:basedOn w:val="DefaultParagraphFont"/>
+    <w:uiPriority w:val="99"/>
+    <w:unhideWhenUsed/>
+    <w:rsid w:val="006C1D68"/>
+    <w:rPr>
+      <w:color w:val="0000FF"/>
+      <w:u w:val="single"/>
+    </w:rPr>
+  </w:style>
+  <w:style w:type="character" w:styleId="Emphasis">
+    <w:name w:val="Emphasis"/>
+    <w:basedOn w:val="DefaultParagraphFont"/>
+    <w:uiPriority w:val="20"/>
+    <w:qFormat/>
+    <w:rsid w:val="00C17169"/>
+    <w:rPr>
+      <w:i/>
+      <w:iCs/>
+    </w:rPr>
+  </w:style>
+  <w:style w:type="paragraph" w:styleId="ListParagraph">
+    <w:name w:val="List Paragraph"/>
+    <w:basedOn w:val="Normal"/>
+    <w:uiPriority w:val="34"/>
+    <w:qFormat/>
+    <w:rsid w:val="00C17169"/>
+    <w:pPr>
+      <w:ind w:left="720"/>
+      <w:contextualSpacing/>
+    </w:pPr>
+  </w:style>
+  <w:style w:type="character" w:styleId="UnresolvedMention">
+    <w:name w:val="Unresolved Mention"/>
+    <w:basedOn w:val="DefaultParagraphFont"/>
+    <w:uiPriority w:val="99"/>
+    <w:semiHidden/>
+    <w:unhideWhenUsed/>
+    <w:rsid w:val="00C17169"/>
+    <w:rPr>
+      <w:color w:val="605E5C"/>
+      <w:shd w:val="clear" w:color="auto" w:fill="E1DFDD"/>
+    </w:rPr>
+  </w:style>
+  <w:style w:type="paragraph" w:styleId="Caption">
+    <w:name w:val="caption"/>
+    <w:basedOn w:val="Normal"/>
+    <w:next w:val="Normal"/>
+    <w:uiPriority w:val="35"/>
+    <w:unhideWhenUsed/>
+    <w:qFormat/>
+    <w:rsid w:val="008F5608"/>
+    <w:pPr>
+      <w:spacing w:after="200" w:line="240" w:lineRule="auto"/>
+    </w:pPr>
+    <w:rPr>
+      <w:i/>
+      <w:iCs/>
+      <w:color w:val="44546A" w:themeColor="text2"/>
+      <w:sz w:val="18"/>
+      <w:szCs w:val="18"/>
+    </w:rPr>
+  </w:style>
 </w:styles>
 </file>
 
@@ -3229,7 +4162,7 @@
 </file>
 
 <file path=customXml/itemProps1.xml><?xml version="1.0" encoding="utf-8"?>
-<ds:datastoreItem xmlns:ds="http://schemas.openxmlformats.org/officeDocument/2006/customXml" ds:itemID="{BCB72479-FE29-462A-AA3E-2B2AE310573E}">
+<ds:datastoreItem xmlns:ds="http://schemas.openxmlformats.org/officeDocument/2006/customXml" ds:itemID="{745B6F80-E31A-478C-91CA-C97EEFEC0FC6}">
   <ds:schemaRefs>
     <ds:schemaRef ds:uri="http://schemas.openxmlformats.org/officeDocument/2006/bibliography"/>
   </ds:schemaRefs>

</xml_diff>

<commit_message>
Updated and fixed formatting
</commit_message>
<xml_diff>
--- a/Project Report.docx
+++ b/Project Report.docx
@@ -4,6 +4,7 @@
   <w:body>
     <w:p>
       <w:pPr>
+        <w:spacing w:line="360" w:lineRule="auto"/>
         <w:jc w:val="center"/>
         <w:rPr>
           <w:rFonts w:ascii="Times New Roman" w:hAnsi="Times New Roman" w:cs="Times New Roman"/>
@@ -26,6 +27,7 @@
     </w:p>
     <w:p>
       <w:pPr>
+        <w:spacing w:line="360" w:lineRule="auto"/>
         <w:jc w:val="center"/>
         <w:rPr>
           <w:rFonts w:ascii="Times New Roman" w:hAnsi="Times New Roman" w:cs="Times New Roman"/>
@@ -38,6 +40,7 @@
     </w:p>
     <w:p>
       <w:pPr>
+        <w:spacing w:line="360" w:lineRule="auto"/>
         <w:jc w:val="center"/>
         <w:rPr>
           <w:rFonts w:ascii="Times New Roman" w:hAnsi="Times New Roman" w:cs="Times New Roman"/>
@@ -50,6 +53,7 @@
     </w:p>
     <w:p>
       <w:pPr>
+        <w:spacing w:line="360" w:lineRule="auto"/>
         <w:jc w:val="center"/>
         <w:rPr>
           <w:rFonts w:ascii="Times New Roman" w:hAnsi="Times New Roman" w:cs="Times New Roman"/>
@@ -80,6 +84,7 @@
     </w:p>
     <w:p>
       <w:pPr>
+        <w:spacing w:line="360" w:lineRule="auto"/>
         <w:jc w:val="center"/>
         <w:rPr>
           <w:rFonts w:ascii="Times New Roman" w:hAnsi="Times New Roman" w:cs="Times New Roman"/>
@@ -91,6 +96,7 @@
     </w:p>
     <w:p>
       <w:pPr>
+        <w:spacing w:line="360" w:lineRule="auto"/>
         <w:jc w:val="center"/>
         <w:rPr>
           <w:rFonts w:ascii="Times New Roman" w:hAnsi="Times New Roman" w:cs="Times New Roman"/>
@@ -102,6 +108,7 @@
     </w:p>
     <w:p>
       <w:pPr>
+        <w:spacing w:line="360" w:lineRule="auto"/>
         <w:jc w:val="center"/>
         <w:rPr>
           <w:rFonts w:ascii="Times New Roman" w:hAnsi="Times New Roman" w:cs="Times New Roman"/>
@@ -122,6 +129,7 @@
     </w:p>
     <w:p>
       <w:pPr>
+        <w:spacing w:line="360" w:lineRule="auto"/>
         <w:jc w:val="center"/>
         <w:rPr>
           <w:rFonts w:ascii="Times New Roman" w:hAnsi="Times New Roman" w:cs="Times New Roman"/>
@@ -133,6 +141,7 @@
     </w:p>
     <w:p>
       <w:pPr>
+        <w:spacing w:line="360" w:lineRule="auto"/>
         <w:jc w:val="center"/>
         <w:rPr>
           <w:rFonts w:ascii="Times New Roman" w:hAnsi="Times New Roman" w:cs="Times New Roman"/>
@@ -144,6 +153,7 @@
     </w:p>
     <w:p>
       <w:pPr>
+        <w:spacing w:line="360" w:lineRule="auto"/>
         <w:jc w:val="center"/>
         <w:rPr>
           <w:rFonts w:ascii="Times New Roman" w:hAnsi="Times New Roman" w:cs="Times New Roman"/>
@@ -155,6 +165,7 @@
     </w:p>
     <w:p>
       <w:pPr>
+        <w:spacing w:line="360" w:lineRule="auto"/>
         <w:jc w:val="center"/>
         <w:rPr>
           <w:rFonts w:ascii="Times New Roman" w:hAnsi="Times New Roman" w:cs="Times New Roman"/>
@@ -166,6 +177,7 @@
     </w:p>
     <w:p>
       <w:pPr>
+        <w:spacing w:line="360" w:lineRule="auto"/>
         <w:jc w:val="center"/>
         <w:rPr>
           <w:rFonts w:ascii="Times New Roman" w:hAnsi="Times New Roman" w:cs="Times New Roman"/>
@@ -177,6 +189,7 @@
     </w:p>
     <w:p>
       <w:pPr>
+        <w:spacing w:line="360" w:lineRule="auto"/>
         <w:jc w:val="center"/>
         <w:rPr>
           <w:rFonts w:ascii="Times New Roman" w:hAnsi="Times New Roman" w:cs="Times New Roman"/>
@@ -188,6 +201,7 @@
     </w:p>
     <w:p>
       <w:pPr>
+        <w:spacing w:line="360" w:lineRule="auto"/>
         <w:jc w:val="center"/>
         <w:rPr>
           <w:rFonts w:ascii="Times New Roman" w:hAnsi="Times New Roman" w:cs="Times New Roman"/>
@@ -199,6 +213,7 @@
     </w:p>
     <w:p>
       <w:pPr>
+        <w:spacing w:line="360" w:lineRule="auto"/>
         <w:jc w:val="center"/>
         <w:rPr>
           <w:rFonts w:ascii="Times New Roman" w:hAnsi="Times New Roman" w:cs="Times New Roman"/>
@@ -210,6 +225,7 @@
     </w:p>
     <w:p>
       <w:pPr>
+        <w:spacing w:line="360" w:lineRule="auto"/>
         <w:jc w:val="center"/>
         <w:rPr>
           <w:rFonts w:ascii="Times New Roman" w:hAnsi="Times New Roman" w:cs="Times New Roman"/>
@@ -221,72 +237,7 @@
     </w:p>
     <w:p>
       <w:pPr>
-        <w:jc w:val="center"/>
-        <w:rPr>
-          <w:rFonts w:ascii="Times New Roman" w:hAnsi="Times New Roman" w:cs="Times New Roman"/>
-          <w:sz w:val="32"/>
-          <w:szCs w:val="24"/>
-          <w:lang w:val="en-US"/>
-        </w:rPr>
-      </w:pPr>
-    </w:p>
-    <w:p>
-      <w:pPr>
-        <w:jc w:val="center"/>
-        <w:rPr>
-          <w:rFonts w:ascii="Times New Roman" w:hAnsi="Times New Roman" w:cs="Times New Roman"/>
-          <w:sz w:val="32"/>
-          <w:szCs w:val="24"/>
-          <w:lang w:val="en-US"/>
-        </w:rPr>
-      </w:pPr>
-    </w:p>
-    <w:p>
-      <w:pPr>
-        <w:jc w:val="center"/>
-        <w:rPr>
-          <w:rFonts w:ascii="Times New Roman" w:hAnsi="Times New Roman" w:cs="Times New Roman"/>
-          <w:sz w:val="32"/>
-          <w:szCs w:val="24"/>
-          <w:lang w:val="en-US"/>
-        </w:rPr>
-      </w:pPr>
-    </w:p>
-    <w:p>
-      <w:pPr>
-        <w:jc w:val="center"/>
-        <w:rPr>
-          <w:rFonts w:ascii="Times New Roman" w:hAnsi="Times New Roman" w:cs="Times New Roman"/>
-          <w:sz w:val="32"/>
-          <w:szCs w:val="24"/>
-          <w:lang w:val="en-US"/>
-        </w:rPr>
-      </w:pPr>
-    </w:p>
-    <w:p>
-      <w:pPr>
-        <w:jc w:val="center"/>
-        <w:rPr>
-          <w:rFonts w:ascii="Times New Roman" w:hAnsi="Times New Roman" w:cs="Times New Roman"/>
-          <w:sz w:val="32"/>
-          <w:szCs w:val="24"/>
-          <w:lang w:val="en-US"/>
-        </w:rPr>
-      </w:pPr>
-    </w:p>
-    <w:p>
-      <w:pPr>
-        <w:jc w:val="center"/>
-        <w:rPr>
-          <w:rFonts w:ascii="Times New Roman" w:hAnsi="Times New Roman" w:cs="Times New Roman"/>
-          <w:sz w:val="32"/>
-          <w:szCs w:val="24"/>
-          <w:lang w:val="en-US"/>
-        </w:rPr>
-      </w:pPr>
-    </w:p>
-    <w:p>
-      <w:pPr>
+        <w:spacing w:line="360" w:lineRule="auto"/>
         <w:jc w:val="center"/>
         <w:rPr>
           <w:rFonts w:ascii="Times New Roman" w:hAnsi="Times New Roman" w:cs="Times New Roman"/>
@@ -310,6 +261,7 @@
     </w:p>
     <w:p>
       <w:pPr>
+        <w:spacing w:line="360" w:lineRule="auto"/>
         <w:rPr>
           <w:rFonts w:ascii="Times New Roman" w:hAnsi="Times New Roman" w:cs="Times New Roman"/>
           <w:b/>
@@ -321,6 +273,7 @@
     </w:p>
     <w:p>
       <w:pPr>
+        <w:spacing w:line="360" w:lineRule="auto"/>
         <w:jc w:val="center"/>
         <w:rPr>
           <w:rFonts w:ascii="Times New Roman" w:hAnsi="Times New Roman" w:cs="Times New Roman"/>
@@ -343,50 +296,62 @@
     </w:p>
     <w:p>
       <w:pPr>
-        <w:rPr>
-          <w:rFonts w:ascii="Times New Roman" w:hAnsi="Times New Roman" w:cs="Times New Roman"/>
-          <w:sz w:val="28"/>
-          <w:szCs w:val="24"/>
-          <w:lang w:val="en-US"/>
-        </w:rPr>
-      </w:pPr>
-      <w:r>
-        <w:rPr>
-          <w:rFonts w:ascii="Times New Roman" w:hAnsi="Times New Roman" w:cs="Times New Roman"/>
-          <w:sz w:val="28"/>
-          <w:szCs w:val="24"/>
-          <w:lang w:val="en-US"/>
-        </w:rPr>
-        <w:t xml:space="preserve">A Push-up is a physical exercise performed in a prone position by raising and lowering the body using the arms. It is a basic exercise used in bodybuilding or physical education; more commonly seen in military physical trainings and punishments. </w:t>
-      </w:r>
-    </w:p>
-    <w:p>
-      <w:pPr>
-        <w:rPr>
-          <w:rFonts w:ascii="Times New Roman" w:hAnsi="Times New Roman" w:cs="Times New Roman"/>
-          <w:sz w:val="28"/>
-          <w:szCs w:val="24"/>
-          <w:lang w:val="en-US"/>
-        </w:rPr>
-      </w:pPr>
-    </w:p>
-    <w:p>
-      <w:pPr>
-        <w:rPr>
-          <w:rFonts w:ascii="Times New Roman" w:hAnsi="Times New Roman" w:cs="Times New Roman"/>
-          <w:sz w:val="28"/>
-          <w:szCs w:val="24"/>
-          <w:lang w:val="en-US"/>
-        </w:rPr>
-      </w:pPr>
-      <w:r>
-        <w:rPr>
-          <w:rFonts w:ascii="Times New Roman" w:hAnsi="Times New Roman" w:cs="Times New Roman"/>
-          <w:sz w:val="28"/>
-          <w:szCs w:val="24"/>
-          <w:lang w:val="en-US"/>
-        </w:rPr>
-        <w:t xml:space="preserve">Push-up counters are made in order to accurately record the number of push-ups done by a person and to help a person monitor the progress of his training. However, not all </w:t>
+        <w:spacing w:line="360" w:lineRule="auto"/>
+        <w:rPr>
+          <w:rFonts w:ascii="Times New Roman" w:hAnsi="Times New Roman" w:cs="Times New Roman"/>
+          <w:sz w:val="28"/>
+          <w:szCs w:val="24"/>
+          <w:lang w:val="en-US"/>
+        </w:rPr>
+      </w:pPr>
+      <w:r>
+        <w:rPr>
+          <w:rFonts w:ascii="Times New Roman" w:hAnsi="Times New Roman" w:cs="Times New Roman"/>
+          <w:sz w:val="28"/>
+          <w:szCs w:val="24"/>
+          <w:lang w:val="en-US"/>
+        </w:rPr>
+        <w:t>A Push-up is a physical exercise performed in a prone position by raising and lowering the body using the arms. It is a basic exercise used in bodybuilding or physical education; more commonly seen in military physical trainings and punishments.</w:t>
+      </w:r>
+    </w:p>
+    <w:p>
+      <w:pPr>
+        <w:spacing w:line="360" w:lineRule="auto"/>
+        <w:rPr>
+          <w:rFonts w:ascii="Times New Roman" w:hAnsi="Times New Roman" w:cs="Times New Roman"/>
+          <w:sz w:val="28"/>
+          <w:szCs w:val="24"/>
+          <w:lang w:val="en-US"/>
+        </w:rPr>
+      </w:pPr>
+      <w:r>
+        <w:rPr>
+          <w:rFonts w:ascii="Times New Roman" w:hAnsi="Times New Roman" w:cs="Times New Roman"/>
+          <w:sz w:val="28"/>
+          <w:szCs w:val="24"/>
+          <w:lang w:val="en-US"/>
+        </w:rPr>
+        <w:t xml:space="preserve">Push-up counters are made </w:t>
+      </w:r>
+      <w:proofErr w:type="gramStart"/>
+      <w:r>
+        <w:rPr>
+          <w:rFonts w:ascii="Times New Roman" w:hAnsi="Times New Roman" w:cs="Times New Roman"/>
+          <w:sz w:val="28"/>
+          <w:szCs w:val="24"/>
+          <w:lang w:val="en-US"/>
+        </w:rPr>
+        <w:t>in order to</w:t>
+      </w:r>
+      <w:proofErr w:type="gramEnd"/>
+      <w:r>
+        <w:rPr>
+          <w:rFonts w:ascii="Times New Roman" w:hAnsi="Times New Roman" w:cs="Times New Roman"/>
+          <w:sz w:val="28"/>
+          <w:szCs w:val="24"/>
+          <w:lang w:val="en-US"/>
+        </w:rPr>
+        <w:t xml:space="preserve"> accurately record the number of push-ups done by a person and to help a person monitor the progress of his training. However, not all </w:t>
       </w:r>
       <w:r>
         <w:rPr>
@@ -400,16 +365,7 @@
     </w:p>
     <w:p>
       <w:pPr>
-        <w:rPr>
-          <w:rFonts w:ascii="Times New Roman" w:hAnsi="Times New Roman" w:cs="Times New Roman"/>
-          <w:sz w:val="28"/>
-          <w:szCs w:val="24"/>
-          <w:lang w:val="en-US"/>
-        </w:rPr>
-      </w:pPr>
-    </w:p>
-    <w:p>
-      <w:pPr>
+        <w:spacing w:line="360" w:lineRule="auto"/>
         <w:rPr>
           <w:rFonts w:ascii="Times New Roman" w:hAnsi="Times New Roman" w:cs="Times New Roman"/>
           <w:sz w:val="28"/>
@@ -519,16 +475,7 @@
     </w:p>
     <w:p>
       <w:pPr>
-        <w:rPr>
-          <w:rFonts w:ascii="Times New Roman" w:hAnsi="Times New Roman" w:cs="Times New Roman"/>
-          <w:sz w:val="28"/>
-          <w:szCs w:val="24"/>
-          <w:lang w:val="en-US"/>
-        </w:rPr>
-      </w:pPr>
-    </w:p>
-    <w:p>
-      <w:pPr>
+        <w:spacing w:line="360" w:lineRule="auto"/>
         <w:rPr>
           <w:rFonts w:ascii="Times New Roman" w:hAnsi="Times New Roman" w:cs="Times New Roman"/>
           <w:sz w:val="28"/>
@@ -665,16 +612,18 @@
     </w:p>
     <w:p>
       <w:pPr>
-        <w:rPr>
-          <w:rFonts w:ascii="Times New Roman" w:hAnsi="Times New Roman" w:cs="Times New Roman"/>
-          <w:sz w:val="28"/>
-          <w:szCs w:val="24"/>
-          <w:lang w:val="en-US"/>
-        </w:rPr>
-      </w:pPr>
-    </w:p>
-    <w:p>
-      <w:pPr>
+        <w:spacing w:line="360" w:lineRule="auto"/>
+        <w:rPr>
+          <w:rFonts w:ascii="Times New Roman" w:hAnsi="Times New Roman" w:cs="Times New Roman"/>
+          <w:sz w:val="28"/>
+          <w:szCs w:val="24"/>
+          <w:lang w:val="en-US"/>
+        </w:rPr>
+      </w:pPr>
+    </w:p>
+    <w:p>
+      <w:pPr>
+        <w:spacing w:line="360" w:lineRule="auto"/>
         <w:jc w:val="center"/>
         <w:rPr>
           <w:rFonts w:ascii="Times New Roman" w:hAnsi="Times New Roman" w:cs="Times New Roman"/>
@@ -687,6 +636,7 @@
     </w:p>
     <w:p>
       <w:pPr>
+        <w:spacing w:line="360" w:lineRule="auto"/>
         <w:jc w:val="center"/>
         <w:rPr>
           <w:rFonts w:ascii="Times New Roman" w:hAnsi="Times New Roman" w:cs="Times New Roman"/>
@@ -699,6 +649,7 @@
     </w:p>
     <w:p>
       <w:pPr>
+        <w:spacing w:line="360" w:lineRule="auto"/>
         <w:jc w:val="center"/>
         <w:rPr>
           <w:rFonts w:ascii="Times New Roman" w:hAnsi="Times New Roman" w:cs="Times New Roman"/>
@@ -711,6 +662,7 @@
     </w:p>
     <w:p>
       <w:pPr>
+        <w:spacing w:line="360" w:lineRule="auto"/>
         <w:jc w:val="center"/>
         <w:rPr>
           <w:rFonts w:ascii="Times New Roman" w:hAnsi="Times New Roman" w:cs="Times New Roman"/>
@@ -723,6 +675,7 @@
     </w:p>
     <w:p>
       <w:pPr>
+        <w:spacing w:line="360" w:lineRule="auto"/>
         <w:jc w:val="center"/>
         <w:rPr>
           <w:rFonts w:ascii="Times New Roman" w:hAnsi="Times New Roman" w:cs="Times New Roman"/>
@@ -735,6 +688,7 @@
     </w:p>
     <w:p>
       <w:pPr>
+        <w:spacing w:line="360" w:lineRule="auto"/>
         <w:jc w:val="center"/>
         <w:rPr>
           <w:rFonts w:ascii="Times New Roman" w:hAnsi="Times New Roman" w:cs="Times New Roman"/>
@@ -747,6 +701,7 @@
     </w:p>
     <w:p>
       <w:pPr>
+        <w:spacing w:line="360" w:lineRule="auto"/>
         <w:jc w:val="center"/>
         <w:rPr>
           <w:rFonts w:ascii="Times New Roman" w:hAnsi="Times New Roman" w:cs="Times New Roman"/>
@@ -759,6 +714,7 @@
     </w:p>
     <w:p>
       <w:pPr>
+        <w:spacing w:line="360" w:lineRule="auto"/>
         <w:jc w:val="center"/>
         <w:rPr>
           <w:rFonts w:ascii="Times New Roman" w:hAnsi="Times New Roman" w:cs="Times New Roman"/>
@@ -771,6 +727,7 @@
     </w:p>
     <w:p>
       <w:pPr>
+        <w:spacing w:line="360" w:lineRule="auto"/>
         <w:jc w:val="center"/>
         <w:rPr>
           <w:rFonts w:ascii="Times New Roman" w:hAnsi="Times New Roman" w:cs="Times New Roman"/>
@@ -783,6 +740,7 @@
     </w:p>
     <w:p>
       <w:pPr>
+        <w:spacing w:line="360" w:lineRule="auto"/>
         <w:jc w:val="center"/>
         <w:rPr>
           <w:rFonts w:ascii="Times New Roman" w:hAnsi="Times New Roman" w:cs="Times New Roman"/>
@@ -800,48 +758,197 @@
           <w:szCs w:val="24"/>
           <w:lang w:val="en-US"/>
         </w:rPr>
+        <w:t>CASE STUDIES</w:t>
+      </w:r>
+    </w:p>
+    <w:p>
+      <w:pPr>
+        <w:spacing w:line="360" w:lineRule="auto"/>
+        <w:rPr>
+          <w:rFonts w:ascii="Times New Roman" w:hAnsi="Times New Roman" w:cs="Times New Roman"/>
+          <w:sz w:val="28"/>
+          <w:szCs w:val="24"/>
+          <w:lang w:val="en-US"/>
+        </w:rPr>
+      </w:pPr>
+      <w:r>
+        <w:rPr>
+          <w:rFonts w:ascii="Times New Roman" w:hAnsi="Times New Roman" w:cs="Times New Roman"/>
+          <w:sz w:val="28"/>
+          <w:szCs w:val="24"/>
+          <w:lang w:val="en-US"/>
+        </w:rPr>
+        <w:t xml:space="preserve">Case studies of existing push-up counters are done </w:t>
+      </w:r>
+      <w:proofErr w:type="gramStart"/>
+      <w:r>
+        <w:rPr>
+          <w:rFonts w:ascii="Times New Roman" w:hAnsi="Times New Roman" w:cs="Times New Roman"/>
+          <w:sz w:val="28"/>
+          <w:szCs w:val="24"/>
+          <w:lang w:val="en-US"/>
+        </w:rPr>
+        <w:t>in order to</w:t>
+      </w:r>
+      <w:proofErr w:type="gramEnd"/>
+      <w:r>
+        <w:rPr>
+          <w:rFonts w:ascii="Times New Roman" w:hAnsi="Times New Roman" w:cs="Times New Roman"/>
+          <w:sz w:val="28"/>
+          <w:szCs w:val="24"/>
+          <w:lang w:val="en-US"/>
+        </w:rPr>
+        <w:t xml:space="preserve"> identify inaccuracies present in counting push-ups.</w:t>
+      </w:r>
+    </w:p>
+    <w:p>
+      <w:pPr>
+        <w:spacing w:line="360" w:lineRule="auto"/>
+        <w:rPr>
+          <w:rFonts w:ascii="Times New Roman" w:hAnsi="Times New Roman" w:cs="Times New Roman"/>
+          <w:sz w:val="28"/>
+          <w:szCs w:val="24"/>
+          <w:lang w:val="en-US"/>
+        </w:rPr>
+      </w:pPr>
+      <w:r>
+        <w:rPr>
+          <w:rFonts w:ascii="Times New Roman" w:hAnsi="Times New Roman" w:cs="Times New Roman"/>
+          <w:sz w:val="28"/>
+          <w:szCs w:val="24"/>
+          <w:u w:val="single"/>
+          <w:lang w:val="en-US"/>
+        </w:rPr>
+        <w:t>IPPT/</w:t>
+      </w:r>
+      <w:r>
+        <w:rPr>
+          <w:rFonts w:ascii="Times New Roman" w:hAnsi="Times New Roman" w:cs="Times New Roman"/>
+          <w:sz w:val="28"/>
+          <w:szCs w:val="24"/>
+          <w:u w:val="single"/>
+          <w:lang w:val="en-US"/>
+        </w:rPr>
+        <w:t>Fist method</w:t>
+      </w:r>
+      <w:r>
+        <w:rPr>
+          <w:rFonts w:ascii="Times New Roman" w:hAnsi="Times New Roman" w:cs="Times New Roman"/>
+          <w:sz w:val="28"/>
+          <w:szCs w:val="24"/>
+          <w:u w:val="single"/>
+          <w:lang w:val="en-US"/>
+        </w:rPr>
+        <w:t>:</w:t>
+      </w:r>
+      <w:r>
+        <w:rPr>
+          <w:rFonts w:ascii="Times New Roman" w:hAnsi="Times New Roman" w:cs="Times New Roman"/>
+          <w:sz w:val="28"/>
+          <w:szCs w:val="24"/>
+          <w:lang w:val="en-US"/>
+        </w:rPr>
+        <w:br/>
+      </w:r>
+      <w:r>
+        <w:rPr>
+          <w:rFonts w:ascii="Times New Roman" w:hAnsi="Times New Roman" w:cs="Times New Roman"/>
+          <w:sz w:val="28"/>
+          <w:szCs w:val="24"/>
+          <w:lang w:val="en-US"/>
+        </w:rPr>
+        <w:br/>
+      </w:r>
+      <w:r>
+        <w:rPr>
+          <w:rFonts w:ascii="Times New Roman" w:hAnsi="Times New Roman" w:cs="Times New Roman"/>
+          <w:sz w:val="28"/>
+          <w:szCs w:val="24"/>
+          <w:lang w:val="en-US"/>
+        </w:rPr>
+        <w:t xml:space="preserve">This method of counting push-ups requires the tester (person recording the push-ups) to place his fist on the ground below of the center of the participant’s (person doing the push-ups) chest when doing push-ups. The participant’s chest has to touch the tester’s fist for a push-up to be valid. </w:t>
+      </w:r>
+    </w:p>
+    <w:p>
+      <w:pPr>
+        <w:spacing w:line="360" w:lineRule="auto"/>
+        <w:rPr>
+          <w:rFonts w:ascii="Times New Roman" w:hAnsi="Times New Roman" w:cs="Times New Roman"/>
+          <w:sz w:val="28"/>
+          <w:szCs w:val="24"/>
+          <w:lang w:val="en-US"/>
+        </w:rPr>
+      </w:pPr>
+      <w:r>
+        <w:rPr>
+          <w:rFonts w:ascii="Times New Roman" w:hAnsi="Times New Roman" w:cs="Times New Roman"/>
+          <w:sz w:val="28"/>
+          <w:szCs w:val="24"/>
+          <w:lang w:val="en-US"/>
+        </w:rPr>
+        <w:t xml:space="preserve">As the sizes of a fist varies with testers, inaccuracies in results may arise as the distance the participant has to lower his chest changes. </w:t>
+      </w:r>
+    </w:p>
+    <w:p>
+      <w:pPr>
+        <w:spacing w:line="360" w:lineRule="auto"/>
+        <w:rPr>
+          <w:rFonts w:ascii="Times New Roman" w:hAnsi="Times New Roman" w:cs="Times New Roman"/>
+          <w:sz w:val="28"/>
+          <w:szCs w:val="24"/>
+          <w:lang w:val="en-US"/>
+        </w:rPr>
+      </w:pPr>
+      <w:r>
+        <w:rPr>
+          <w:rFonts w:ascii="Times New Roman" w:hAnsi="Times New Roman" w:cs="Times New Roman"/>
+          <w:sz w:val="28"/>
+          <w:szCs w:val="24"/>
+          <w:lang w:val="en-US"/>
+        </w:rPr>
+        <w:t>Furthermore, this method requires 2 people (participant &amp; tester). If a person does push-ups alone and counts his push-ups, his results might not be accurate as he might not have done valid push-ups throughout.</w:t>
+      </w:r>
+    </w:p>
+    <w:p>
+      <w:pPr>
+        <w:rPr>
+          <w:rFonts w:ascii="Times New Roman" w:hAnsi="Times New Roman" w:cs="Times New Roman"/>
+          <w:sz w:val="28"/>
+          <w:szCs w:val="24"/>
+          <w:lang w:val="en-US"/>
+        </w:rPr>
+      </w:pPr>
+      <w:r>
+        <w:rPr>
+          <w:rFonts w:ascii="Times New Roman" w:hAnsi="Times New Roman" w:cs="Times New Roman"/>
+          <w:sz w:val="28"/>
+          <w:szCs w:val="24"/>
+          <w:lang w:val="en-US"/>
+        </w:rPr>
+        <w:br w:type="page"/>
+      </w:r>
+    </w:p>
+    <w:p>
+      <w:pPr>
+        <w:spacing w:line="360" w:lineRule="auto"/>
+        <w:rPr>
+          <w:rFonts w:ascii="Times New Roman" w:hAnsi="Times New Roman" w:cs="Times New Roman"/>
+          <w:sz w:val="28"/>
+          <w:szCs w:val="24"/>
+          <w:lang w:val="en-US"/>
+        </w:rPr>
+      </w:pPr>
+      <w:r>
+        <w:rPr>
+          <w:rFonts w:ascii="Times New Roman" w:hAnsi="Times New Roman" w:cs="Times New Roman"/>
+          <w:sz w:val="28"/>
+          <w:szCs w:val="24"/>
+          <w:u w:val="single"/>
+          <w:lang w:val="en-US"/>
+        </w:rPr>
         <w:lastRenderedPageBreak/>
-        <w:t>CASE STUDIES</w:t>
-      </w:r>
-    </w:p>
-    <w:p>
-      <w:pPr>
-        <w:rPr>
-          <w:rFonts w:ascii="Times New Roman" w:hAnsi="Times New Roman" w:cs="Times New Roman"/>
-          <w:sz w:val="28"/>
-          <w:szCs w:val="24"/>
-          <w:lang w:val="en-US"/>
-        </w:rPr>
-      </w:pPr>
-      <w:r>
-        <w:rPr>
-          <w:rFonts w:ascii="Times New Roman" w:hAnsi="Times New Roman" w:cs="Times New Roman"/>
-          <w:sz w:val="28"/>
-          <w:szCs w:val="24"/>
-          <w:lang w:val="en-US"/>
-        </w:rPr>
-        <w:t>Case studies of existing push-up counters are done in order to identify inaccuracies present in counting push-ups.</w:t>
-      </w:r>
-    </w:p>
-    <w:p>
-      <w:pPr>
-        <w:rPr>
-          <w:rFonts w:ascii="Times New Roman" w:hAnsi="Times New Roman" w:cs="Times New Roman"/>
-          <w:sz w:val="28"/>
-          <w:szCs w:val="24"/>
-          <w:lang w:val="en-US"/>
-        </w:rPr>
-      </w:pPr>
-    </w:p>
-    <w:p>
-      <w:pPr>
-        <w:rPr>
-          <w:rFonts w:ascii="Times New Roman" w:hAnsi="Times New Roman" w:cs="Times New Roman"/>
-          <w:sz w:val="28"/>
-          <w:szCs w:val="24"/>
-          <w:lang w:val="en-US"/>
-        </w:rPr>
-      </w:pPr>
+        <w:t>Push-up counter devices</w:t>
+      </w:r>
       <w:r>
         <w:rPr>
           <w:rFonts w:ascii="Times New Roman" w:hAnsi="Times New Roman" w:cs="Times New Roman"/>
@@ -850,7 +957,101 @@
           <w:u w:val="single"/>
           <w:lang w:val="en-US"/>
         </w:rPr>
-        <w:t>IPPT/</w:t>
+        <w:t>:</w:t>
+      </w:r>
+    </w:p>
+    <w:p>
+      <w:pPr>
+        <w:spacing w:line="360" w:lineRule="auto"/>
+        <w:rPr>
+          <w:rFonts w:ascii="Times New Roman" w:hAnsi="Times New Roman" w:cs="Times New Roman"/>
+          <w:sz w:val="28"/>
+          <w:szCs w:val="24"/>
+          <w:lang w:val="en-US"/>
+        </w:rPr>
+      </w:pPr>
+      <w:r>
+        <w:rPr>
+          <w:rFonts w:ascii="Times New Roman" w:hAnsi="Times New Roman" w:cs="Times New Roman"/>
+          <w:sz w:val="28"/>
+          <w:szCs w:val="24"/>
+          <w:lang w:val="en-US"/>
+        </w:rPr>
+        <w:t>These devices</w:t>
+      </w:r>
+      <w:r>
+        <w:rPr>
+          <w:rFonts w:ascii="Times New Roman" w:hAnsi="Times New Roman" w:cs="Times New Roman"/>
+          <w:sz w:val="28"/>
+          <w:szCs w:val="24"/>
+          <w:lang w:val="en-US"/>
+        </w:rPr>
+        <w:t xml:space="preserve"> record push-ups </w:t>
+      </w:r>
+      <w:r>
+        <w:rPr>
+          <w:rFonts w:ascii="Times New Roman" w:hAnsi="Times New Roman" w:cs="Times New Roman"/>
+          <w:sz w:val="28"/>
+          <w:szCs w:val="24"/>
+          <w:lang w:val="en-US"/>
+        </w:rPr>
+        <w:t xml:space="preserve">by being </w:t>
+      </w:r>
+      <w:r>
+        <w:rPr>
+          <w:rFonts w:ascii="Times New Roman" w:hAnsi="Times New Roman" w:cs="Times New Roman"/>
+          <w:sz w:val="28"/>
+          <w:szCs w:val="24"/>
+          <w:lang w:val="en-US"/>
+        </w:rPr>
+        <w:t xml:space="preserve">placed on the ground </w:t>
+      </w:r>
+      <w:r>
+        <w:rPr>
+          <w:rFonts w:ascii="Times New Roman" w:hAnsi="Times New Roman" w:cs="Times New Roman"/>
+          <w:sz w:val="28"/>
+          <w:szCs w:val="24"/>
+          <w:lang w:val="en-US"/>
+        </w:rPr>
+        <w:t xml:space="preserve">under the center of the person’s chest. </w:t>
+      </w:r>
+    </w:p>
+    <w:p>
+      <w:pPr>
+        <w:spacing w:line="360" w:lineRule="auto"/>
+        <w:rPr>
+          <w:rFonts w:ascii="Times New Roman" w:hAnsi="Times New Roman" w:cs="Times New Roman"/>
+          <w:sz w:val="28"/>
+          <w:szCs w:val="24"/>
+          <w:lang w:val="en-US"/>
+        </w:rPr>
+      </w:pPr>
+      <w:r>
+        <w:rPr>
+          <w:rFonts w:ascii="Times New Roman" w:hAnsi="Times New Roman" w:cs="Times New Roman"/>
+          <w:sz w:val="28"/>
+          <w:szCs w:val="24"/>
+          <w:lang w:val="en-US"/>
+        </w:rPr>
+        <w:t>Inaccuracies result from the devices being unable to detect the posture of the person, a person may not always have to do push-ups correctly for the device to record it as valid. For example, a person’s back may not be straight when doing push-ups, which might make it easier for the person to do push-ups.</w:t>
+      </w:r>
+      <w:r>
+        <w:rPr>
+          <w:rFonts w:ascii="Times New Roman" w:hAnsi="Times New Roman" w:cs="Times New Roman"/>
+          <w:sz w:val="28"/>
+          <w:szCs w:val="24"/>
+          <w:lang w:val="en-US"/>
+        </w:rPr>
+        <w:br/>
+      </w:r>
+      <w:r>
+        <w:rPr>
+          <w:rFonts w:ascii="Times New Roman" w:hAnsi="Times New Roman" w:cs="Times New Roman"/>
+          <w:sz w:val="28"/>
+          <w:szCs w:val="24"/>
+          <w:lang w:val="en-US"/>
+        </w:rPr>
+        <w:br/>
       </w:r>
       <w:r>
         <w:rPr>
@@ -860,7 +1061,7 @@
           <w:u w:val="single"/>
           <w:lang w:val="en-US"/>
         </w:rPr>
-        <w:t>Fist method</w:t>
+        <w:t>Push-up counter mobile applications</w:t>
       </w:r>
       <w:r>
         <w:rPr>
@@ -872,245 +1073,10 @@
         </w:rPr>
         <w:t>:</w:t>
       </w:r>
-      <w:r>
-        <w:rPr>
-          <w:rFonts w:ascii="Times New Roman" w:hAnsi="Times New Roman" w:cs="Times New Roman"/>
-          <w:sz w:val="28"/>
-          <w:szCs w:val="24"/>
-          <w:lang w:val="en-US"/>
-        </w:rPr>
-        <w:br/>
-      </w:r>
-      <w:r>
-        <w:rPr>
-          <w:rFonts w:ascii="Times New Roman" w:hAnsi="Times New Roman" w:cs="Times New Roman"/>
-          <w:sz w:val="28"/>
-          <w:szCs w:val="24"/>
-          <w:lang w:val="en-US"/>
-        </w:rPr>
-        <w:br/>
-      </w:r>
-      <w:r>
-        <w:rPr>
-          <w:rFonts w:ascii="Times New Roman" w:hAnsi="Times New Roman" w:cs="Times New Roman"/>
-          <w:sz w:val="28"/>
-          <w:szCs w:val="24"/>
-          <w:lang w:val="en-US"/>
-        </w:rPr>
-        <w:t xml:space="preserve">This method of counting push-ups requires the tester (person recording the push-ups) to place his fist on the ground below of the center of the participant’s (person doing the push-ups) chest when doing push-ups. The participant’s chest has to touch the tester’s fist for a push-up to be valid. </w:t>
-      </w:r>
-    </w:p>
-    <w:p>
-      <w:pPr>
-        <w:rPr>
-          <w:rFonts w:ascii="Times New Roman" w:hAnsi="Times New Roman" w:cs="Times New Roman"/>
-          <w:sz w:val="28"/>
-          <w:szCs w:val="24"/>
-          <w:lang w:val="en-US"/>
-        </w:rPr>
-      </w:pPr>
-      <w:r>
-        <w:rPr>
-          <w:rFonts w:ascii="Times New Roman" w:hAnsi="Times New Roman" w:cs="Times New Roman"/>
-          <w:sz w:val="28"/>
-          <w:szCs w:val="24"/>
-          <w:lang w:val="en-US"/>
-        </w:rPr>
-        <w:t xml:space="preserve">As the sizes of a fist varies with testers, inaccuracies in results may arise as the distance the participant has to lower his chest changes. </w:t>
-      </w:r>
-    </w:p>
-    <w:p>
-      <w:pPr>
-        <w:rPr>
-          <w:rFonts w:ascii="Times New Roman" w:hAnsi="Times New Roman" w:cs="Times New Roman"/>
-          <w:sz w:val="28"/>
-          <w:szCs w:val="24"/>
-          <w:lang w:val="en-US"/>
-        </w:rPr>
-      </w:pPr>
-      <w:r>
-        <w:rPr>
-          <w:rFonts w:ascii="Times New Roman" w:hAnsi="Times New Roman" w:cs="Times New Roman"/>
-          <w:sz w:val="28"/>
-          <w:szCs w:val="24"/>
-          <w:lang w:val="en-US"/>
-        </w:rPr>
-        <w:t>Furthermore, this method requires 2 people (participant &amp; tester). If a person does push-ups alone and counts his push-ups, his results might not be accurate as he might not have done valid push-ups throughout.</w:t>
-      </w:r>
-    </w:p>
-    <w:p>
-      <w:pPr>
-        <w:rPr>
-          <w:rFonts w:ascii="Times New Roman" w:hAnsi="Times New Roman" w:cs="Times New Roman"/>
-          <w:sz w:val="28"/>
-          <w:szCs w:val="24"/>
-          <w:lang w:val="en-US"/>
-        </w:rPr>
-      </w:pPr>
-    </w:p>
-    <w:p>
-      <w:pPr>
-        <w:rPr>
-          <w:rFonts w:ascii="Times New Roman" w:hAnsi="Times New Roman" w:cs="Times New Roman"/>
-          <w:sz w:val="28"/>
-          <w:szCs w:val="24"/>
-          <w:lang w:val="en-US"/>
-        </w:rPr>
-      </w:pPr>
-      <w:r>
-        <w:rPr>
-          <w:rFonts w:ascii="Times New Roman" w:hAnsi="Times New Roman" w:cs="Times New Roman"/>
-          <w:sz w:val="28"/>
-          <w:szCs w:val="24"/>
-          <w:lang w:val="en-US"/>
-        </w:rPr>
-        <w:br/>
-      </w:r>
-      <w:r>
-        <w:rPr>
-          <w:rFonts w:ascii="Times New Roman" w:hAnsi="Times New Roman" w:cs="Times New Roman"/>
-          <w:sz w:val="28"/>
-          <w:szCs w:val="24"/>
-          <w:u w:val="single"/>
-          <w:lang w:val="en-US"/>
-        </w:rPr>
-        <w:t>Push-up counter devices</w:t>
-      </w:r>
-      <w:r>
-        <w:rPr>
-          <w:rFonts w:ascii="Times New Roman" w:hAnsi="Times New Roman" w:cs="Times New Roman"/>
-          <w:sz w:val="28"/>
-          <w:szCs w:val="24"/>
-          <w:u w:val="single"/>
-          <w:lang w:val="en-US"/>
-        </w:rPr>
-        <w:t>:</w:t>
-      </w:r>
-    </w:p>
-    <w:p>
-      <w:pPr>
-        <w:rPr>
-          <w:rFonts w:ascii="Times New Roman" w:hAnsi="Times New Roman" w:cs="Times New Roman"/>
-          <w:sz w:val="28"/>
-          <w:szCs w:val="24"/>
-          <w:lang w:val="en-US"/>
-        </w:rPr>
-      </w:pPr>
-      <w:r>
-        <w:rPr>
-          <w:rFonts w:ascii="Times New Roman" w:hAnsi="Times New Roman" w:cs="Times New Roman"/>
-          <w:sz w:val="28"/>
-          <w:szCs w:val="24"/>
-          <w:lang w:val="en-US"/>
-        </w:rPr>
-        <w:t>These devices</w:t>
-      </w:r>
-      <w:r>
-        <w:rPr>
-          <w:rFonts w:ascii="Times New Roman" w:hAnsi="Times New Roman" w:cs="Times New Roman"/>
-          <w:sz w:val="28"/>
-          <w:szCs w:val="24"/>
-          <w:lang w:val="en-US"/>
-        </w:rPr>
-        <w:t xml:space="preserve"> record push-ups </w:t>
-      </w:r>
-      <w:r>
-        <w:rPr>
-          <w:rFonts w:ascii="Times New Roman" w:hAnsi="Times New Roman" w:cs="Times New Roman"/>
-          <w:sz w:val="28"/>
-          <w:szCs w:val="24"/>
-          <w:lang w:val="en-US"/>
-        </w:rPr>
-        <w:t xml:space="preserve">by being </w:t>
-      </w:r>
-      <w:r>
-        <w:rPr>
-          <w:rFonts w:ascii="Times New Roman" w:hAnsi="Times New Roman" w:cs="Times New Roman"/>
-          <w:sz w:val="28"/>
-          <w:szCs w:val="24"/>
-          <w:lang w:val="en-US"/>
-        </w:rPr>
-        <w:t xml:space="preserve">placed on the ground </w:t>
-      </w:r>
-      <w:r>
-        <w:rPr>
-          <w:rFonts w:ascii="Times New Roman" w:hAnsi="Times New Roman" w:cs="Times New Roman"/>
-          <w:sz w:val="28"/>
-          <w:szCs w:val="24"/>
-          <w:lang w:val="en-US"/>
-        </w:rPr>
-        <w:t xml:space="preserve">under the center of the person’s chest. </w:t>
-      </w:r>
-    </w:p>
-    <w:p>
-      <w:pPr>
-        <w:rPr>
-          <w:rFonts w:ascii="Times New Roman" w:hAnsi="Times New Roman" w:cs="Times New Roman"/>
-          <w:sz w:val="28"/>
-          <w:szCs w:val="24"/>
-          <w:lang w:val="en-US"/>
-        </w:rPr>
-      </w:pPr>
-      <w:r>
-        <w:rPr>
-          <w:rFonts w:ascii="Times New Roman" w:hAnsi="Times New Roman" w:cs="Times New Roman"/>
-          <w:sz w:val="28"/>
-          <w:szCs w:val="24"/>
-          <w:lang w:val="en-US"/>
-        </w:rPr>
-        <w:t>Inaccuracies result from the devices being unable to detect the posture of the person, a person may not always have to do push-ups correctly for the device to record it as valid. For example, a person’s back may not be straight when doing push-ups, which might make it easier for the person to do push-ups.</w:t>
-      </w:r>
-    </w:p>
-    <w:p>
-      <w:pPr>
-        <w:rPr>
-          <w:rFonts w:ascii="Times New Roman" w:hAnsi="Times New Roman" w:cs="Times New Roman"/>
-          <w:sz w:val="28"/>
-          <w:szCs w:val="24"/>
-          <w:lang w:val="en-US"/>
-        </w:rPr>
-      </w:pPr>
-      <w:r>
-        <w:rPr>
-          <w:rFonts w:ascii="Times New Roman" w:hAnsi="Times New Roman" w:cs="Times New Roman"/>
-          <w:sz w:val="28"/>
-          <w:szCs w:val="24"/>
-          <w:lang w:val="en-US"/>
-        </w:rPr>
-        <w:br/>
-      </w:r>
-      <w:r>
-        <w:rPr>
-          <w:rFonts w:ascii="Times New Roman" w:hAnsi="Times New Roman" w:cs="Times New Roman"/>
-          <w:sz w:val="28"/>
-          <w:szCs w:val="24"/>
-          <w:lang w:val="en-US"/>
-        </w:rPr>
-        <w:br/>
-      </w:r>
-      <w:r>
-        <w:rPr>
-          <w:rFonts w:ascii="Times New Roman" w:hAnsi="Times New Roman" w:cs="Times New Roman"/>
-          <w:sz w:val="28"/>
-          <w:szCs w:val="24"/>
-          <w:u w:val="single"/>
-          <w:lang w:val="en-US"/>
-        </w:rPr>
-        <w:t>Push-up counter mobile applications</w:t>
-      </w:r>
-      <w:r>
-        <w:rPr>
-          <w:rFonts w:ascii="Times New Roman" w:hAnsi="Times New Roman" w:cs="Times New Roman"/>
-          <w:sz w:val="28"/>
-          <w:szCs w:val="24"/>
-          <w:u w:val="single"/>
-          <w:lang w:val="en-US"/>
-        </w:rPr>
-        <w:t>:</w:t>
-      </w:r>
-    </w:p>
-    <w:p>
-      <w:pPr>
+    </w:p>
+    <w:p>
+      <w:pPr>
+        <w:spacing w:line="360" w:lineRule="auto"/>
         <w:rPr>
           <w:rFonts w:ascii="Times New Roman" w:hAnsi="Times New Roman" w:cs="Times New Roman"/>
           <w:sz w:val="28"/>
@@ -1130,36 +1096,54 @@
     </w:p>
     <w:p>
       <w:pPr>
-        <w:rPr>
-          <w:rFonts w:ascii="Times New Roman" w:hAnsi="Times New Roman" w:cs="Times New Roman"/>
-          <w:sz w:val="28"/>
-          <w:szCs w:val="24"/>
-          <w:lang w:val="en-US"/>
-        </w:rPr>
-      </w:pPr>
-      <w:r>
-        <w:rPr>
-          <w:rFonts w:ascii="Times New Roman" w:hAnsi="Times New Roman" w:cs="Times New Roman"/>
-          <w:sz w:val="28"/>
-          <w:szCs w:val="24"/>
-          <w:lang w:val="en-US"/>
-        </w:rPr>
-        <w:br/>
-        <w:t>When placed in different light conditions, its ability to accurately record push-</w:t>
-      </w:r>
-      <w:r>
-        <w:rPr>
-          <w:rFonts w:ascii="Times New Roman" w:hAnsi="Times New Roman" w:cs="Times New Roman"/>
-          <w:sz w:val="28"/>
-          <w:szCs w:val="24"/>
-          <w:lang w:val="en-US"/>
-        </w:rPr>
-        <w:lastRenderedPageBreak/>
-        <w:t>ups is affected as it may use fixed light level thresholds to determine when a person lower his chests and comes back up.</w:t>
-      </w:r>
-    </w:p>
-    <w:p>
-      <w:pPr>
+        <w:spacing w:line="360" w:lineRule="auto"/>
+        <w:rPr>
+          <w:rFonts w:ascii="Times New Roman" w:hAnsi="Times New Roman" w:cs="Times New Roman"/>
+          <w:sz w:val="28"/>
+          <w:szCs w:val="24"/>
+          <w:lang w:val="en-US"/>
+        </w:rPr>
+      </w:pPr>
+      <w:r>
+        <w:rPr>
+          <w:rFonts w:ascii="Times New Roman" w:hAnsi="Times New Roman" w:cs="Times New Roman"/>
+          <w:sz w:val="28"/>
+          <w:szCs w:val="24"/>
+          <w:lang w:val="en-US"/>
+        </w:rPr>
+        <w:t xml:space="preserve">When placed in different light conditions, its ability to accurately record push-ups is </w:t>
+      </w:r>
+      <w:r>
+        <w:rPr>
+          <w:rFonts w:ascii="Times New Roman" w:hAnsi="Times New Roman" w:cs="Times New Roman"/>
+          <w:sz w:val="28"/>
+          <w:szCs w:val="24"/>
+          <w:lang w:val="en-US"/>
+        </w:rPr>
+        <w:t>limited</w:t>
+      </w:r>
+      <w:r>
+        <w:rPr>
+          <w:rFonts w:ascii="Times New Roman" w:hAnsi="Times New Roman" w:cs="Times New Roman"/>
+          <w:sz w:val="28"/>
+          <w:szCs w:val="24"/>
+          <w:lang w:val="en-US"/>
+        </w:rPr>
+        <w:t xml:space="preserve"> as </w:t>
+      </w:r>
+      <w:r>
+        <w:rPr>
+          <w:rFonts w:ascii="Times New Roman" w:hAnsi="Times New Roman" w:cs="Times New Roman"/>
+          <w:sz w:val="28"/>
+          <w:szCs w:val="24"/>
+          <w:lang w:val="en-US"/>
+        </w:rPr>
+        <w:t xml:space="preserve">the surrounding light intensity fluctuates and does not accurately display the distance. </w:t>
+      </w:r>
+    </w:p>
+    <w:p>
+      <w:pPr>
+        <w:spacing w:line="360" w:lineRule="auto"/>
         <w:rPr>
           <w:rFonts w:ascii="Times New Roman" w:hAnsi="Times New Roman" w:cs="Times New Roman"/>
           <w:sz w:val="28"/>
@@ -1179,6 +1163,7 @@
     </w:p>
     <w:p>
       <w:pPr>
+        <w:spacing w:line="360" w:lineRule="auto"/>
         <w:jc w:val="center"/>
         <w:rPr>
           <w:rFonts w:ascii="Times New Roman" w:hAnsi="Times New Roman" w:cs="Times New Roman"/>
@@ -1202,6 +1187,7 @@
     </w:p>
     <w:p>
       <w:pPr>
+        <w:spacing w:line="360" w:lineRule="auto"/>
         <w:rPr>
           <w:rFonts w:ascii="Times New Roman" w:hAnsi="Times New Roman" w:cs="Times New Roman"/>
           <w:b/>
@@ -1228,6 +1214,7 @@
           </w:tcPr>
           <w:p>
             <w:pPr>
+              <w:spacing w:line="360" w:lineRule="auto"/>
               <w:rPr>
                 <w:rFonts w:ascii="Times New Roman" w:hAnsi="Times New Roman" w:cs="Times New Roman"/>
                 <w:sz w:val="28"/>
@@ -1252,6 +1239,7 @@
           </w:tcPr>
           <w:p>
             <w:pPr>
+              <w:spacing w:line="360" w:lineRule="auto"/>
               <w:rPr>
                 <w:rFonts w:ascii="Times New Roman" w:hAnsi="Times New Roman" w:cs="Times New Roman"/>
                 <w:sz w:val="28"/>
@@ -1278,6 +1266,7 @@
           </w:tcPr>
           <w:p>
             <w:pPr>
+              <w:spacing w:line="360" w:lineRule="auto"/>
               <w:rPr>
                 <w:rFonts w:ascii="Times New Roman" w:hAnsi="Times New Roman" w:cs="Times New Roman"/>
                 <w:sz w:val="28"/>
@@ -1302,6 +1291,7 @@
           </w:tcPr>
           <w:p>
             <w:pPr>
+              <w:spacing w:line="360" w:lineRule="auto"/>
               <w:rPr>
                 <w:rFonts w:ascii="Times New Roman" w:hAnsi="Times New Roman" w:cs="Times New Roman"/>
                 <w:sz w:val="28"/>
@@ -1328,6 +1318,7 @@
           </w:tcPr>
           <w:p>
             <w:pPr>
+              <w:spacing w:line="360" w:lineRule="auto"/>
               <w:rPr>
                 <w:rFonts w:ascii="Times New Roman" w:hAnsi="Times New Roman" w:cs="Times New Roman"/>
                 <w:sz w:val="28"/>
@@ -1352,6 +1343,7 @@
           </w:tcPr>
           <w:p>
             <w:pPr>
+              <w:spacing w:line="360" w:lineRule="auto"/>
               <w:rPr>
                 <w:rFonts w:ascii="Times New Roman" w:hAnsi="Times New Roman" w:cs="Times New Roman"/>
                 <w:sz w:val="28"/>
@@ -1378,6 +1370,7 @@
           </w:tcPr>
           <w:p>
             <w:pPr>
+              <w:spacing w:line="360" w:lineRule="auto"/>
               <w:rPr>
                 <w:rFonts w:ascii="Times New Roman" w:hAnsi="Times New Roman" w:cs="Times New Roman"/>
                 <w:sz w:val="28"/>
@@ -1402,6 +1395,7 @@
           </w:tcPr>
           <w:p>
             <w:pPr>
+              <w:spacing w:line="360" w:lineRule="auto"/>
               <w:rPr>
                 <w:rFonts w:ascii="Times New Roman" w:hAnsi="Times New Roman" w:cs="Times New Roman"/>
                 <w:sz w:val="28"/>
@@ -1428,6 +1422,7 @@
           </w:tcPr>
           <w:p>
             <w:pPr>
+              <w:spacing w:line="360" w:lineRule="auto"/>
               <w:rPr>
                 <w:rFonts w:ascii="Times New Roman" w:hAnsi="Times New Roman" w:cs="Times New Roman"/>
                 <w:sz w:val="28"/>
@@ -1452,6 +1447,7 @@
           </w:tcPr>
           <w:p>
             <w:pPr>
+              <w:spacing w:line="360" w:lineRule="auto"/>
               <w:rPr>
                 <w:rFonts w:ascii="Times New Roman" w:hAnsi="Times New Roman" w:cs="Times New Roman"/>
                 <w:sz w:val="28"/>
@@ -1478,6 +1474,7 @@
           </w:tcPr>
           <w:p>
             <w:pPr>
+              <w:spacing w:line="360" w:lineRule="auto"/>
               <w:rPr>
                 <w:rFonts w:ascii="Times New Roman" w:hAnsi="Times New Roman" w:cs="Times New Roman"/>
                 <w:sz w:val="28"/>
@@ -1502,6 +1499,7 @@
           </w:tcPr>
           <w:p>
             <w:pPr>
+              <w:spacing w:line="360" w:lineRule="auto"/>
               <w:rPr>
                 <w:rFonts w:ascii="Times New Roman" w:hAnsi="Times New Roman" w:cs="Times New Roman"/>
                 <w:sz w:val="28"/>
@@ -1528,6 +1526,7 @@
           </w:tcPr>
           <w:p>
             <w:pPr>
+              <w:spacing w:line="360" w:lineRule="auto"/>
               <w:rPr>
                 <w:rFonts w:ascii="Times New Roman" w:hAnsi="Times New Roman" w:cs="Times New Roman"/>
                 <w:sz w:val="28"/>
@@ -1552,6 +1551,7 @@
           </w:tcPr>
           <w:p>
             <w:pPr>
+              <w:spacing w:line="360" w:lineRule="auto"/>
               <w:rPr>
                 <w:rFonts w:ascii="Times New Roman" w:hAnsi="Times New Roman" w:cs="Times New Roman"/>
                 <w:sz w:val="28"/>
@@ -1578,6 +1578,7 @@
           </w:tcPr>
           <w:p>
             <w:pPr>
+              <w:spacing w:line="360" w:lineRule="auto"/>
               <w:rPr>
                 <w:rFonts w:ascii="Times New Roman" w:hAnsi="Times New Roman" w:cs="Times New Roman"/>
                 <w:sz w:val="28"/>
@@ -1602,6 +1603,7 @@
           </w:tcPr>
           <w:p>
             <w:pPr>
+              <w:spacing w:line="360" w:lineRule="auto"/>
               <w:rPr>
                 <w:rFonts w:ascii="Times New Roman" w:hAnsi="Times New Roman" w:cs="Times New Roman"/>
                 <w:sz w:val="28"/>
@@ -1609,22 +1611,33 @@
                 <w:lang w:val="en-US"/>
               </w:rPr>
             </w:pPr>
+            <w:r>
+              <w:rPr>
+                <w:rFonts w:ascii="Times New Roman" w:hAnsi="Times New Roman" w:cs="Times New Roman"/>
+                <w:sz w:val="28"/>
+                <w:szCs w:val="24"/>
+                <w:lang w:val="en-US"/>
+              </w:rPr>
+              <w:t>15</w:t>
+            </w:r>
           </w:p>
         </w:tc>
       </w:tr>
     </w:tbl>
     <w:p>
       <w:pPr>
-        <w:rPr>
-          <w:rFonts w:ascii="Times New Roman" w:hAnsi="Times New Roman" w:cs="Times New Roman"/>
-          <w:sz w:val="28"/>
-          <w:szCs w:val="24"/>
-          <w:lang w:val="en-US"/>
-        </w:rPr>
-      </w:pPr>
-    </w:p>
-    <w:p>
-      <w:pPr>
+        <w:spacing w:line="360" w:lineRule="auto"/>
+        <w:rPr>
+          <w:rFonts w:ascii="Times New Roman" w:hAnsi="Times New Roman" w:cs="Times New Roman"/>
+          <w:sz w:val="28"/>
+          <w:szCs w:val="24"/>
+          <w:lang w:val="en-US"/>
+        </w:rPr>
+      </w:pPr>
+    </w:p>
+    <w:p>
+      <w:pPr>
+        <w:spacing w:line="360" w:lineRule="auto"/>
         <w:rPr>
           <w:rFonts w:ascii="Times New Roman" w:hAnsi="Times New Roman" w:cs="Times New Roman"/>
           <w:sz w:val="28"/>
@@ -1715,6 +1728,7 @@
     </w:p>
     <w:p>
       <w:pPr>
+        <w:spacing w:line="360" w:lineRule="auto"/>
         <w:rPr>
           <w:rFonts w:ascii="Times New Roman" w:hAnsi="Times New Roman" w:cs="Times New Roman"/>
           <w:sz w:val="28"/>
@@ -1810,6 +1824,7 @@
     </w:p>
     <w:p>
       <w:pPr>
+        <w:spacing w:line="360" w:lineRule="auto"/>
         <w:rPr>
           <w:rFonts w:ascii="Times New Roman" w:hAnsi="Times New Roman" w:cs="Times New Roman"/>
           <w:sz w:val="28"/>
@@ -1825,6 +1840,7 @@
           <w:u w:val="single"/>
           <w:lang w:val="en-US"/>
         </w:rPr>
+        <w:lastRenderedPageBreak/>
         <w:t>Passive Buzzer</w:t>
       </w:r>
       <w:r>
@@ -1849,6 +1865,7 @@
     </w:p>
     <w:p>
       <w:pPr>
+        <w:spacing w:line="360" w:lineRule="auto"/>
         <w:rPr>
           <w:rFonts w:ascii="Times New Roman" w:hAnsi="Times New Roman" w:cs="Times New Roman"/>
           <w:sz w:val="28"/>
@@ -1898,6 +1915,7 @@
     </w:p>
     <w:p>
       <w:pPr>
+        <w:spacing w:line="360" w:lineRule="auto"/>
         <w:rPr>
           <w:rFonts w:ascii="Times New Roman" w:hAnsi="Times New Roman" w:cs="Times New Roman"/>
           <w:sz w:val="28"/>
@@ -2002,6 +2020,7 @@
     </w:p>
     <w:p>
       <w:pPr>
+        <w:spacing w:line="360" w:lineRule="auto"/>
         <w:rPr>
           <w:rFonts w:ascii="Times New Roman" w:hAnsi="Times New Roman" w:cs="Times New Roman"/>
           <w:sz w:val="28"/>
@@ -2017,121 +2036,124 @@
           <w:u w:val="single"/>
           <w:lang w:val="en-US"/>
         </w:rPr>
+        <w:t>Light Emitting Diode</w:t>
+      </w:r>
+      <w:r>
+        <w:rPr>
+          <w:rFonts w:ascii="Times New Roman" w:hAnsi="Times New Roman" w:cs="Times New Roman"/>
+          <w:sz w:val="28"/>
+          <w:szCs w:val="24"/>
+          <w:u w:val="single"/>
+          <w:lang w:val="en-US"/>
+        </w:rPr>
+        <w:t xml:space="preserve"> (LED)</w:t>
+      </w:r>
+      <w:r>
+        <w:rPr>
+          <w:rFonts w:ascii="Times New Roman" w:hAnsi="Times New Roman" w:cs="Times New Roman"/>
+          <w:sz w:val="28"/>
+          <w:szCs w:val="24"/>
+          <w:u w:val="single"/>
+          <w:lang w:val="en-US"/>
+        </w:rPr>
+        <w:br/>
+      </w:r>
+      <w:r>
+        <w:rPr>
+          <w:rFonts w:ascii="Times New Roman" w:hAnsi="Times New Roman" w:cs="Times New Roman"/>
+          <w:sz w:val="28"/>
+          <w:szCs w:val="24"/>
+          <w:lang w:val="en-US"/>
+        </w:rPr>
+        <w:t>Light is emitted when</w:t>
+      </w:r>
+      <w:r>
+        <w:rPr>
+          <w:rFonts w:ascii="Times New Roman" w:hAnsi="Times New Roman" w:cs="Times New Roman"/>
+          <w:sz w:val="28"/>
+          <w:szCs w:val="24"/>
+          <w:lang w:val="en-US"/>
+        </w:rPr>
+        <w:t xml:space="preserve"> </w:t>
+      </w:r>
+      <w:r>
+        <w:rPr>
+          <w:rFonts w:ascii="Times New Roman" w:hAnsi="Times New Roman" w:cs="Times New Roman"/>
+          <w:sz w:val="28"/>
+          <w:szCs w:val="24"/>
+          <w:lang w:val="en-US"/>
+        </w:rPr>
+        <w:t xml:space="preserve">current passes through it in a forward-bias. Photons are given off as electrons move from the </w:t>
+      </w:r>
+      <w:r>
+        <w:rPr>
+          <w:rFonts w:ascii="Times New Roman" w:hAnsi="Times New Roman" w:cs="Times New Roman"/>
+          <w:sz w:val="28"/>
+          <w:szCs w:val="24"/>
+          <w:lang w:val="en-US"/>
+        </w:rPr>
+        <w:t xml:space="preserve">n-type to the p-type. As the electrons finish moving, photons are given off. The LED is used to indicate that the user is ready to do </w:t>
+      </w:r>
+      <w:r>
+        <w:rPr>
+          <w:rFonts w:ascii="Times New Roman" w:hAnsi="Times New Roman" w:cs="Times New Roman"/>
+          <w:sz w:val="28"/>
+          <w:szCs w:val="24"/>
+          <w:lang w:val="en-US"/>
+        </w:rPr>
+        <w:t>pushups</w:t>
+      </w:r>
+      <w:r>
+        <w:rPr>
+          <w:rFonts w:ascii="Times New Roman" w:hAnsi="Times New Roman" w:cs="Times New Roman"/>
+          <w:sz w:val="28"/>
+          <w:szCs w:val="24"/>
+          <w:lang w:val="en-US"/>
+        </w:rPr>
+        <w:t>.</w:t>
+      </w:r>
+    </w:p>
+    <w:p>
+      <w:pPr>
+        <w:spacing w:line="360" w:lineRule="auto"/>
+        <w:rPr>
+          <w:rFonts w:ascii="Times New Roman" w:hAnsi="Times New Roman" w:cs="Times New Roman"/>
+          <w:sz w:val="28"/>
+          <w:szCs w:val="24"/>
+          <w:lang w:val="en-US"/>
+        </w:rPr>
+      </w:pPr>
+      <w:r>
+        <w:rPr>
+          <w:rFonts w:ascii="Times New Roman" w:hAnsi="Times New Roman" w:cs="Times New Roman"/>
+          <w:sz w:val="28"/>
+          <w:szCs w:val="24"/>
+          <w:lang w:val="en-US"/>
+        </w:rPr>
+        <w:br/>
+      </w:r>
+    </w:p>
+    <w:p>
+      <w:pPr>
+        <w:spacing w:line="360" w:lineRule="auto"/>
+        <w:rPr>
+          <w:rFonts w:ascii="Times New Roman" w:hAnsi="Times New Roman" w:cs="Times New Roman"/>
+          <w:sz w:val="28"/>
+          <w:szCs w:val="24"/>
+          <w:lang w:val="en-US"/>
+        </w:rPr>
+      </w:pPr>
+    </w:p>
+    <w:p>
+      <w:pPr>
+        <w:keepNext/>
+        <w:spacing w:line="360" w:lineRule="auto"/>
+      </w:pPr>
+      <w:r>
+        <w:rPr>
+          <w:noProof/>
+        </w:rPr>
         <w:lastRenderedPageBreak/>
-        <w:t>Light Emitting Diode</w:t>
-      </w:r>
-      <w:r>
-        <w:rPr>
-          <w:rFonts w:ascii="Times New Roman" w:hAnsi="Times New Roman" w:cs="Times New Roman"/>
-          <w:sz w:val="28"/>
-          <w:szCs w:val="24"/>
-          <w:u w:val="single"/>
-          <w:lang w:val="en-US"/>
-        </w:rPr>
-        <w:t xml:space="preserve"> (LED)</w:t>
-      </w:r>
-      <w:r>
-        <w:rPr>
-          <w:rFonts w:ascii="Times New Roman" w:hAnsi="Times New Roman" w:cs="Times New Roman"/>
-          <w:sz w:val="28"/>
-          <w:szCs w:val="24"/>
-          <w:u w:val="single"/>
-          <w:lang w:val="en-US"/>
-        </w:rPr>
-        <w:br/>
-      </w:r>
-      <w:r>
-        <w:rPr>
-          <w:rFonts w:ascii="Times New Roman" w:hAnsi="Times New Roman" w:cs="Times New Roman"/>
-          <w:sz w:val="28"/>
-          <w:szCs w:val="24"/>
-          <w:lang w:val="en-US"/>
-        </w:rPr>
-        <w:t>Light is emitted when</w:t>
-      </w:r>
-      <w:r>
-        <w:rPr>
-          <w:rFonts w:ascii="Times New Roman" w:hAnsi="Times New Roman" w:cs="Times New Roman"/>
-          <w:sz w:val="28"/>
-          <w:szCs w:val="24"/>
-          <w:lang w:val="en-US"/>
-        </w:rPr>
-        <w:t xml:space="preserve"> </w:t>
-      </w:r>
-      <w:r>
-        <w:rPr>
-          <w:rFonts w:ascii="Times New Roman" w:hAnsi="Times New Roman" w:cs="Times New Roman"/>
-          <w:sz w:val="28"/>
-          <w:szCs w:val="24"/>
-          <w:lang w:val="en-US"/>
-        </w:rPr>
-        <w:t xml:space="preserve">current passes through it in a forward-bias. Photons are given off as electrons move from the </w:t>
-      </w:r>
-      <w:r>
-        <w:rPr>
-          <w:rFonts w:ascii="Times New Roman" w:hAnsi="Times New Roman" w:cs="Times New Roman"/>
-          <w:sz w:val="28"/>
-          <w:szCs w:val="24"/>
-          <w:lang w:val="en-US"/>
-        </w:rPr>
-        <w:t xml:space="preserve">n-type to the p-type. As the electrons finish moving, photons are given off. The LED is used to indicate that the user is ready to do </w:t>
-      </w:r>
-      <w:r>
-        <w:rPr>
-          <w:rFonts w:ascii="Times New Roman" w:hAnsi="Times New Roman" w:cs="Times New Roman"/>
-          <w:sz w:val="28"/>
-          <w:szCs w:val="24"/>
-          <w:lang w:val="en-US"/>
-        </w:rPr>
-        <w:t>pushups</w:t>
-      </w:r>
-      <w:r>
-        <w:rPr>
-          <w:rFonts w:ascii="Times New Roman" w:hAnsi="Times New Roman" w:cs="Times New Roman"/>
-          <w:sz w:val="28"/>
-          <w:szCs w:val="24"/>
-          <w:lang w:val="en-US"/>
-        </w:rPr>
-        <w:t>.</w:t>
-      </w:r>
-    </w:p>
-    <w:p>
-      <w:pPr>
-        <w:rPr>
-          <w:rFonts w:ascii="Times New Roman" w:hAnsi="Times New Roman" w:cs="Times New Roman"/>
-          <w:sz w:val="28"/>
-          <w:szCs w:val="24"/>
-          <w:lang w:val="en-US"/>
-        </w:rPr>
-      </w:pPr>
-      <w:r>
-        <w:rPr>
-          <w:rFonts w:ascii="Times New Roman" w:hAnsi="Times New Roman" w:cs="Times New Roman"/>
-          <w:sz w:val="28"/>
-          <w:szCs w:val="24"/>
-          <w:lang w:val="en-US"/>
-        </w:rPr>
-        <w:br/>
-      </w:r>
-    </w:p>
-    <w:p>
-      <w:pPr>
-        <w:rPr>
-          <w:rFonts w:ascii="Times New Roman" w:hAnsi="Times New Roman" w:cs="Times New Roman"/>
-          <w:sz w:val="28"/>
-          <w:szCs w:val="24"/>
-          <w:lang w:val="en-US"/>
-        </w:rPr>
-      </w:pPr>
-    </w:p>
-    <w:p>
-      <w:pPr>
-        <w:keepNext/>
-      </w:pPr>
-      <w:r>
-        <w:rPr>
-          <w:noProof/>
-        </w:rPr>
         <w:drawing>
           <wp:inline distT="0" distB="0" distL="0" distR="0" wp14:anchorId="653F4370" wp14:editId="080C92D1">
             <wp:extent cx="6699250" cy="4555490"/>
@@ -2185,6 +2207,7 @@
     <w:p>
       <w:pPr>
         <w:pStyle w:val="Caption"/>
+        <w:spacing w:line="360" w:lineRule="auto"/>
         <w:rPr>
           <w:rFonts w:ascii="Times New Roman" w:hAnsi="Times New Roman" w:cs="Times New Roman"/>
           <w:sz w:val="28"/>
@@ -2231,26 +2254,29 @@
     </w:p>
     <w:p>
       <w:pPr>
-        <w:rPr>
-          <w:rFonts w:ascii="Times New Roman" w:hAnsi="Times New Roman" w:cs="Times New Roman"/>
-          <w:sz w:val="28"/>
-          <w:szCs w:val="24"/>
-          <w:lang w:val="en-US"/>
-        </w:rPr>
-      </w:pPr>
-    </w:p>
-    <w:p>
-      <w:pPr>
-        <w:rPr>
-          <w:rFonts w:ascii="Times New Roman" w:hAnsi="Times New Roman" w:cs="Times New Roman"/>
-          <w:sz w:val="28"/>
-          <w:szCs w:val="24"/>
-          <w:lang w:val="en-US"/>
-        </w:rPr>
-      </w:pPr>
-    </w:p>
-    <w:p>
-      <w:pPr>
+        <w:spacing w:line="360" w:lineRule="auto"/>
+        <w:rPr>
+          <w:rFonts w:ascii="Times New Roman" w:hAnsi="Times New Roman" w:cs="Times New Roman"/>
+          <w:sz w:val="28"/>
+          <w:szCs w:val="24"/>
+          <w:lang w:val="en-US"/>
+        </w:rPr>
+      </w:pPr>
+    </w:p>
+    <w:p>
+      <w:pPr>
+        <w:spacing w:line="360" w:lineRule="auto"/>
+        <w:rPr>
+          <w:rFonts w:ascii="Times New Roman" w:hAnsi="Times New Roman" w:cs="Times New Roman"/>
+          <w:sz w:val="28"/>
+          <w:szCs w:val="24"/>
+          <w:lang w:val="en-US"/>
+        </w:rPr>
+      </w:pPr>
+    </w:p>
+    <w:p>
+      <w:pPr>
+        <w:spacing w:line="360" w:lineRule="auto"/>
         <w:jc w:val="center"/>
         <w:rPr>
           <w:rFonts w:ascii="Times New Roman" w:hAnsi="Times New Roman" w:cs="Times New Roman"/>
@@ -2262,6 +2288,7 @@
     </w:p>
     <w:p>
       <w:pPr>
+        <w:spacing w:line="360" w:lineRule="auto"/>
         <w:jc w:val="center"/>
         <w:rPr>
           <w:rFonts w:ascii="Times New Roman" w:hAnsi="Times New Roman" w:cs="Times New Roman"/>
@@ -2273,6 +2300,7 @@
     </w:p>
     <w:p>
       <w:pPr>
+        <w:spacing w:line="360" w:lineRule="auto"/>
         <w:jc w:val="center"/>
         <w:rPr>
           <w:rFonts w:ascii="Times New Roman" w:hAnsi="Times New Roman" w:cs="Times New Roman"/>
@@ -2284,66 +2312,73 @@
     </w:p>
     <w:p>
       <w:pPr>
-        <w:rPr>
-          <w:rFonts w:ascii="Times New Roman" w:hAnsi="Times New Roman" w:cs="Times New Roman"/>
-          <w:sz w:val="28"/>
-          <w:szCs w:val="24"/>
-          <w:lang w:val="en-US"/>
-        </w:rPr>
-      </w:pPr>
-    </w:p>
-    <w:p>
-      <w:pPr>
-        <w:rPr>
-          <w:rFonts w:ascii="Times New Roman" w:hAnsi="Times New Roman" w:cs="Times New Roman"/>
-          <w:sz w:val="28"/>
-          <w:szCs w:val="24"/>
-          <w:lang w:val="en-US"/>
-        </w:rPr>
-      </w:pPr>
-    </w:p>
-    <w:p>
-      <w:pPr>
-        <w:rPr>
-          <w:rFonts w:ascii="Times New Roman" w:hAnsi="Times New Roman" w:cs="Times New Roman"/>
-          <w:sz w:val="28"/>
-          <w:szCs w:val="24"/>
-          <w:lang w:val="en-US"/>
-        </w:rPr>
-      </w:pPr>
-    </w:p>
-    <w:p>
-      <w:pPr>
-        <w:rPr>
-          <w:rFonts w:ascii="Times New Roman" w:hAnsi="Times New Roman" w:cs="Times New Roman"/>
-          <w:sz w:val="28"/>
-          <w:szCs w:val="24"/>
-          <w:lang w:val="en-US"/>
-        </w:rPr>
-      </w:pPr>
-    </w:p>
-    <w:p>
-      <w:pPr>
-        <w:rPr>
-          <w:rFonts w:ascii="Times New Roman" w:hAnsi="Times New Roman" w:cs="Times New Roman"/>
-          <w:sz w:val="28"/>
-          <w:szCs w:val="24"/>
-          <w:lang w:val="en-US"/>
-        </w:rPr>
-      </w:pPr>
-    </w:p>
-    <w:p>
-      <w:pPr>
-        <w:rPr>
-          <w:rFonts w:ascii="Times New Roman" w:hAnsi="Times New Roman" w:cs="Times New Roman"/>
-          <w:sz w:val="28"/>
-          <w:szCs w:val="24"/>
-          <w:lang w:val="en-US"/>
-        </w:rPr>
-      </w:pPr>
-    </w:p>
-    <w:p>
-      <w:pPr>
+        <w:spacing w:line="360" w:lineRule="auto"/>
+        <w:rPr>
+          <w:rFonts w:ascii="Times New Roman" w:hAnsi="Times New Roman" w:cs="Times New Roman"/>
+          <w:sz w:val="28"/>
+          <w:szCs w:val="24"/>
+          <w:lang w:val="en-US"/>
+        </w:rPr>
+      </w:pPr>
+    </w:p>
+    <w:p>
+      <w:pPr>
+        <w:spacing w:line="360" w:lineRule="auto"/>
+        <w:rPr>
+          <w:rFonts w:ascii="Times New Roman" w:hAnsi="Times New Roman" w:cs="Times New Roman"/>
+          <w:sz w:val="28"/>
+          <w:szCs w:val="24"/>
+          <w:lang w:val="en-US"/>
+        </w:rPr>
+      </w:pPr>
+    </w:p>
+    <w:p>
+      <w:pPr>
+        <w:spacing w:line="360" w:lineRule="auto"/>
+        <w:rPr>
+          <w:rFonts w:ascii="Times New Roman" w:hAnsi="Times New Roman" w:cs="Times New Roman"/>
+          <w:sz w:val="28"/>
+          <w:szCs w:val="24"/>
+          <w:lang w:val="en-US"/>
+        </w:rPr>
+      </w:pPr>
+    </w:p>
+    <w:p>
+      <w:pPr>
+        <w:spacing w:line="360" w:lineRule="auto"/>
+        <w:rPr>
+          <w:rFonts w:ascii="Times New Roman" w:hAnsi="Times New Roman" w:cs="Times New Roman"/>
+          <w:sz w:val="28"/>
+          <w:szCs w:val="24"/>
+          <w:lang w:val="en-US"/>
+        </w:rPr>
+      </w:pPr>
+    </w:p>
+    <w:p>
+      <w:pPr>
+        <w:spacing w:line="360" w:lineRule="auto"/>
+        <w:rPr>
+          <w:rFonts w:ascii="Times New Roman" w:hAnsi="Times New Roman" w:cs="Times New Roman"/>
+          <w:sz w:val="28"/>
+          <w:szCs w:val="24"/>
+          <w:lang w:val="en-US"/>
+        </w:rPr>
+      </w:pPr>
+    </w:p>
+    <w:p>
+      <w:pPr>
+        <w:spacing w:line="360" w:lineRule="auto"/>
+        <w:rPr>
+          <w:rFonts w:ascii="Times New Roman" w:hAnsi="Times New Roman" w:cs="Times New Roman"/>
+          <w:sz w:val="28"/>
+          <w:szCs w:val="24"/>
+          <w:lang w:val="en-US"/>
+        </w:rPr>
+      </w:pPr>
+    </w:p>
+    <w:p>
+      <w:pPr>
+        <w:spacing w:line="360" w:lineRule="auto"/>
         <w:rPr>
           <w:rFonts w:ascii="Times New Roman" w:hAnsi="Times New Roman" w:cs="Times New Roman"/>
           <w:sz w:val="28"/>
@@ -2355,6 +2390,7 @@
     <w:p>
       <w:pPr>
         <w:keepNext/>
+        <w:spacing w:line="360" w:lineRule="auto"/>
       </w:pPr>
       <w:r>
         <w:rPr>
@@ -2413,6 +2449,7 @@
     <w:p>
       <w:pPr>
         <w:pStyle w:val="Caption"/>
+        <w:spacing w:line="360" w:lineRule="auto"/>
         <w:rPr>
           <w:rFonts w:ascii="Times New Roman" w:hAnsi="Times New Roman" w:cs="Times New Roman"/>
           <w:sz w:val="28"/>
@@ -2459,6 +2496,7 @@
     </w:p>
     <w:p>
       <w:pPr>
+        <w:spacing w:line="360" w:lineRule="auto"/>
         <w:jc w:val="center"/>
         <w:rPr>
           <w:rFonts w:ascii="Times New Roman" w:hAnsi="Times New Roman" w:cs="Times New Roman"/>
@@ -2470,6 +2508,7 @@
     </w:p>
     <w:p>
       <w:pPr>
+        <w:spacing w:line="360" w:lineRule="auto"/>
         <w:jc w:val="center"/>
         <w:rPr>
           <w:rFonts w:ascii="Times New Roman" w:hAnsi="Times New Roman" w:cs="Times New Roman"/>
@@ -2481,6 +2520,7 @@
     </w:p>
     <w:p>
       <w:pPr>
+        <w:spacing w:line="360" w:lineRule="auto"/>
         <w:jc w:val="center"/>
         <w:rPr>
           <w:rFonts w:ascii="Times New Roman" w:hAnsi="Times New Roman" w:cs="Times New Roman"/>
@@ -2492,6 +2532,7 @@
     </w:p>
     <w:p>
       <w:pPr>
+        <w:spacing w:line="360" w:lineRule="auto"/>
         <w:jc w:val="center"/>
         <w:rPr>
           <w:rFonts w:ascii="Times New Roman" w:hAnsi="Times New Roman" w:cs="Times New Roman"/>
@@ -2503,6 +2544,7 @@
     </w:p>
     <w:p>
       <w:pPr>
+        <w:spacing w:line="360" w:lineRule="auto"/>
         <w:jc w:val="center"/>
         <w:rPr>
           <w:rFonts w:ascii="Times New Roman" w:hAnsi="Times New Roman" w:cs="Times New Roman"/>
@@ -2514,6 +2556,7 @@
     </w:p>
     <w:p>
       <w:pPr>
+        <w:spacing w:line="360" w:lineRule="auto"/>
         <w:jc w:val="center"/>
         <w:rPr>
           <w:rFonts w:ascii="Times New Roman" w:hAnsi="Times New Roman" w:cs="Times New Roman"/>
@@ -2525,6 +2568,7 @@
     </w:p>
     <w:p>
       <w:pPr>
+        <w:spacing w:line="360" w:lineRule="auto"/>
         <w:rPr>
           <w:rFonts w:ascii="Times New Roman" w:hAnsi="Times New Roman" w:cs="Times New Roman"/>
           <w:sz w:val="28"/>
@@ -2536,6 +2580,7 @@
     <w:p>
       <w:pPr>
         <w:keepNext/>
+        <w:spacing w:line="360" w:lineRule="auto"/>
       </w:pPr>
       <w:r>
         <w:rPr>
@@ -2595,6 +2640,7 @@
     <w:p>
       <w:pPr>
         <w:pStyle w:val="Caption"/>
+        <w:spacing w:line="360" w:lineRule="auto"/>
         <w:rPr>
           <w:rFonts w:ascii="Times New Roman" w:hAnsi="Times New Roman" w:cs="Times New Roman"/>
           <w:sz w:val="28"/>
@@ -2641,6 +2687,7 @@
     </w:p>
     <w:p>
       <w:pPr>
+        <w:spacing w:line="360" w:lineRule="auto"/>
         <w:rPr>
           <w:rFonts w:ascii="Times New Roman" w:hAnsi="Times New Roman" w:cs="Times New Roman"/>
           <w:sz w:val="28"/>
@@ -2680,6 +2727,7 @@
     </w:p>
     <w:p>
       <w:pPr>
+        <w:spacing w:line="360" w:lineRule="auto"/>
         <w:rPr>
           <w:rFonts w:ascii="Times New Roman" w:hAnsi="Times New Roman" w:cs="Times New Roman"/>
           <w:sz w:val="28"/>
@@ -2744,22 +2792,14 @@
     </w:p>
     <w:p>
       <w:pPr>
-        <w:rPr>
-          <w:rFonts w:ascii="Times New Roman" w:hAnsi="Times New Roman" w:cs="Times New Roman"/>
-          <w:sz w:val="28"/>
-          <w:szCs w:val="24"/>
-          <w:lang w:val="en-US"/>
-        </w:rPr>
-      </w:pPr>
-      <w:r>
-        <w:rPr>
-          <w:rFonts w:ascii="Times New Roman" w:hAnsi="Times New Roman" w:cs="Times New Roman"/>
-          <w:sz w:val="28"/>
-          <w:szCs w:val="24"/>
-          <w:lang w:val="en-US"/>
-        </w:rPr>
-        <w:t xml:space="preserve">In the ‘Down’ Phase, the Pushup Exercise Counter actively checks for the distance between the user’s chest and the ground. If the distance if measured to be under 6cm, it will then check whether the user’s back is straight. If both </w:t>
-      </w:r>
+        <w:spacing w:line="360" w:lineRule="auto"/>
+        <w:rPr>
+          <w:rFonts w:ascii="Times New Roman" w:hAnsi="Times New Roman" w:cs="Times New Roman"/>
+          <w:sz w:val="28"/>
+          <w:szCs w:val="24"/>
+          <w:lang w:val="en-US"/>
+        </w:rPr>
+      </w:pPr>
       <w:r>
         <w:rPr>
           <w:rFonts w:ascii="Times New Roman" w:hAnsi="Times New Roman" w:cs="Times New Roman"/>
@@ -2768,11 +2808,12 @@
           <w:lang w:val="en-US"/>
         </w:rPr>
         <w:lastRenderedPageBreak/>
-        <w:t>conditions are met, the user is recognized to have his arm bent to a satisfactory extent and should extend his arms next.</w:t>
-      </w:r>
-    </w:p>
-    <w:p>
-      <w:pPr>
+        <w:t>In the ‘Down’ Phase, the Pushup Exercise Counter actively checks for the distance between the user’s chest and the ground. If the distance if measured to be under 6cm, it will then check whether the user’s back is straight. If both conditions are met, the user is recognized to have his arm bent to a satisfactory extent and should extend his arms next.</w:t>
+      </w:r>
+    </w:p>
+    <w:p>
+      <w:pPr>
+        <w:spacing w:line="360" w:lineRule="auto"/>
         <w:rPr>
           <w:rFonts w:ascii="Times New Roman" w:hAnsi="Times New Roman" w:cs="Times New Roman"/>
           <w:sz w:val="28"/>
@@ -2792,6 +2833,7 @@
     </w:p>
     <w:p>
       <w:pPr>
+        <w:spacing w:line="360" w:lineRule="auto"/>
         <w:rPr>
           <w:rFonts w:ascii="Times New Roman" w:hAnsi="Times New Roman" w:cs="Times New Roman"/>
           <w:sz w:val="28"/>
@@ -2820,6 +2862,7 @@
     </w:p>
     <w:p>
       <w:pPr>
+        <w:spacing w:line="360" w:lineRule="auto"/>
         <w:jc w:val="center"/>
         <w:rPr>
           <w:rFonts w:ascii="Times New Roman" w:hAnsi="Times New Roman" w:cs="Times New Roman"/>
@@ -2842,6 +2885,15 @@
     </w:p>
     <w:p>
       <w:pPr>
+        <w:spacing w:line="360" w:lineRule="auto"/>
+        <w:rPr>
+          <w:rFonts w:ascii="Times New Roman" w:hAnsi="Times New Roman" w:cs="Times New Roman"/>
+          <w:sz w:val="28"/>
+          <w:szCs w:val="24"/>
+          <w:lang w:val="en-US"/>
+        </w:rPr>
+      </w:pPr>
+      <w:r>
         <w:rPr>
           <w:rFonts w:ascii="Times New Roman" w:hAnsi="Times New Roman" w:cs="Times New Roman"/>
           <w:sz w:val="28"/>
@@ -2849,7 +2901,8 @@
           <w:u w:val="single"/>
           <w:lang w:val="en-US"/>
         </w:rPr>
-      </w:pPr>
+        <w:t>Final Product</w:t>
+      </w:r>
       <w:r>
         <w:rPr>
           <w:rFonts w:ascii="Times New Roman" w:hAnsi="Times New Roman" w:cs="Times New Roman"/>
@@ -2858,11 +2911,383 @@
           <w:u w:val="single"/>
           <w:lang w:val="en-US"/>
         </w:rPr>
-        <w:t>Final Product</w:t>
-      </w:r>
-    </w:p>
-    <w:p>
-      <w:pPr>
+        <w:br/>
+      </w:r>
+      <w:r>
+        <w:rPr>
+          <w:rFonts w:ascii="Times New Roman" w:hAnsi="Times New Roman" w:cs="Times New Roman"/>
+          <w:sz w:val="28"/>
+          <w:szCs w:val="24"/>
+          <w:lang w:val="en-US"/>
+        </w:rPr>
+        <w:t>The final product is based on the design of suspenders. The user would fasten a belt across his/her hip to secure the pushup counter.</w:t>
+      </w:r>
+    </w:p>
+    <w:p>
+      <w:pPr>
+        <w:keepNext/>
+        <w:spacing w:line="360" w:lineRule="auto"/>
+      </w:pPr>
+      <w:r>
+        <w:rPr>
+          <w:noProof/>
+        </w:rPr>
+        <w:drawing>
+          <wp:inline distT="0" distB="0" distL="0" distR="0" wp14:anchorId="5B033639" wp14:editId="0CA27B64">
+            <wp:extent cx="5731510" cy="5731510"/>
+            <wp:effectExtent l="0" t="0" r="2540" b="2540"/>
+            <wp:docPr id="4" name="Picture 4" descr="Image result for place holder"/>
+            <wp:cNvGraphicFramePr>
+              <a:graphicFrameLocks xmlns:a="http://schemas.openxmlformats.org/drawingml/2006/main" noChangeAspect="1"/>
+            </wp:cNvGraphicFramePr>
+            <a:graphic xmlns:a="http://schemas.openxmlformats.org/drawingml/2006/main">
+              <a:graphicData uri="http://schemas.openxmlformats.org/drawingml/2006/picture">
+                <pic:pic xmlns:pic="http://schemas.openxmlformats.org/drawingml/2006/picture">
+                  <pic:nvPicPr>
+                    <pic:cNvPr id="0" name="Picture 1" descr="Image result for place holder"/>
+                    <pic:cNvPicPr>
+                      <a:picLocks noChangeAspect="1" noChangeArrowheads="1"/>
+                    </pic:cNvPicPr>
+                  </pic:nvPicPr>
+                  <pic:blipFill>
+                    <a:blip r:embed="rId11" cstate="print">
+                      <a:extLst>
+                        <a:ext uri="{28A0092B-C50C-407E-A947-70E740481C1C}">
+                          <a14:useLocalDpi xmlns:a14="http://schemas.microsoft.com/office/drawing/2010/main" val="0"/>
+                        </a:ext>
+                      </a:extLst>
+                    </a:blip>
+                    <a:srcRect/>
+                    <a:stretch>
+                      <a:fillRect/>
+                    </a:stretch>
+                  </pic:blipFill>
+                  <pic:spPr bwMode="auto">
+                    <a:xfrm>
+                      <a:off x="0" y="0"/>
+                      <a:ext cx="5731510" cy="5731510"/>
+                    </a:xfrm>
+                    <a:prstGeom prst="rect">
+                      <a:avLst/>
+                    </a:prstGeom>
+                    <a:noFill/>
+                    <a:ln>
+                      <a:noFill/>
+                    </a:ln>
+                  </pic:spPr>
+                </pic:pic>
+              </a:graphicData>
+            </a:graphic>
+          </wp:inline>
+        </w:drawing>
+      </w:r>
+    </w:p>
+    <w:p>
+      <w:pPr>
+        <w:pStyle w:val="Caption"/>
+        <w:spacing w:line="360" w:lineRule="auto"/>
+      </w:pPr>
+      <w:r>
+        <w:t xml:space="preserve">Figure </w:t>
+      </w:r>
+      <w:fldSimple w:instr=" SEQ Figure \* ROMAN ">
+        <w:r>
+          <w:rPr>
+            <w:noProof/>
+          </w:rPr>
+          <w:t>IV</w:t>
+        </w:r>
+      </w:fldSimple>
+      <w:r>
+        <w:t xml:space="preserve"> </w:t>
+      </w:r>
+      <w:proofErr w:type="spellStart"/>
+      <w:r>
+        <w:t>Pushup</w:t>
+      </w:r>
+      <w:proofErr w:type="spellEnd"/>
+      <w:r>
+        <w:t xml:space="preserve"> Counter</w:t>
+      </w:r>
+    </w:p>
+    <w:p>
+      <w:pPr>
+        <w:keepNext/>
+        <w:spacing w:line="360" w:lineRule="auto"/>
+      </w:pPr>
+      <w:r>
+        <w:rPr>
+          <w:noProof/>
+        </w:rPr>
+        <w:lastRenderedPageBreak/>
+        <w:drawing>
+          <wp:inline distT="0" distB="0" distL="0" distR="0" wp14:anchorId="0EC25B08" wp14:editId="44F24FF3">
+            <wp:extent cx="5731510" cy="5731510"/>
+            <wp:effectExtent l="0" t="0" r="2540" b="2540"/>
+            <wp:docPr id="5" name="Picture 5" descr="Image result for place holder"/>
+            <wp:cNvGraphicFramePr>
+              <a:graphicFrameLocks xmlns:a="http://schemas.openxmlformats.org/drawingml/2006/main" noChangeAspect="1"/>
+            </wp:cNvGraphicFramePr>
+            <a:graphic xmlns:a="http://schemas.openxmlformats.org/drawingml/2006/main">
+              <a:graphicData uri="http://schemas.openxmlformats.org/drawingml/2006/picture">
+                <pic:pic xmlns:pic="http://schemas.openxmlformats.org/drawingml/2006/picture">
+                  <pic:nvPicPr>
+                    <pic:cNvPr id="0" name="Picture 3" descr="Image result for place holder"/>
+                    <pic:cNvPicPr>
+                      <a:picLocks noChangeAspect="1" noChangeArrowheads="1"/>
+                    </pic:cNvPicPr>
+                  </pic:nvPicPr>
+                  <pic:blipFill>
+                    <a:blip r:embed="rId11" cstate="print">
+                      <a:extLst>
+                        <a:ext uri="{28A0092B-C50C-407E-A947-70E740481C1C}">
+                          <a14:useLocalDpi xmlns:a14="http://schemas.microsoft.com/office/drawing/2010/main" val="0"/>
+                        </a:ext>
+                      </a:extLst>
+                    </a:blip>
+                    <a:srcRect/>
+                    <a:stretch>
+                      <a:fillRect/>
+                    </a:stretch>
+                  </pic:blipFill>
+                  <pic:spPr bwMode="auto">
+                    <a:xfrm>
+                      <a:off x="0" y="0"/>
+                      <a:ext cx="5731510" cy="5731510"/>
+                    </a:xfrm>
+                    <a:prstGeom prst="rect">
+                      <a:avLst/>
+                    </a:prstGeom>
+                    <a:noFill/>
+                    <a:ln>
+                      <a:noFill/>
+                    </a:ln>
+                  </pic:spPr>
+                </pic:pic>
+              </a:graphicData>
+            </a:graphic>
+          </wp:inline>
+        </w:drawing>
+      </w:r>
+    </w:p>
+    <w:p>
+      <w:pPr>
+        <w:pStyle w:val="Caption"/>
+        <w:spacing w:line="360" w:lineRule="auto"/>
+      </w:pPr>
+      <w:r>
+        <w:t xml:space="preserve">Figure </w:t>
+      </w:r>
+      <w:fldSimple w:instr=" SEQ Figure \* ROMAN ">
+        <w:r>
+          <w:rPr>
+            <w:noProof/>
+          </w:rPr>
+          <w:t>V</w:t>
+        </w:r>
+      </w:fldSimple>
+      <w:r>
+        <w:t xml:space="preserve"> Front View (Worn)</w:t>
+      </w:r>
+    </w:p>
+    <w:p>
+      <w:pPr>
+        <w:keepNext/>
+        <w:spacing w:line="360" w:lineRule="auto"/>
+      </w:pPr>
+      <w:r>
+        <w:rPr>
+          <w:noProof/>
+        </w:rPr>
+        <w:lastRenderedPageBreak/>
+        <w:drawing>
+          <wp:inline distT="0" distB="0" distL="0" distR="0" wp14:anchorId="48A8A438" wp14:editId="2578B84B">
+            <wp:extent cx="5731510" cy="5731510"/>
+            <wp:effectExtent l="0" t="0" r="2540" b="2540"/>
+            <wp:docPr id="6" name="Picture 6" descr="Image result for place holder"/>
+            <wp:cNvGraphicFramePr>
+              <a:graphicFrameLocks xmlns:a="http://schemas.openxmlformats.org/drawingml/2006/main" noChangeAspect="1"/>
+            </wp:cNvGraphicFramePr>
+            <a:graphic xmlns:a="http://schemas.openxmlformats.org/drawingml/2006/main">
+              <a:graphicData uri="http://schemas.openxmlformats.org/drawingml/2006/picture">
+                <pic:pic xmlns:pic="http://schemas.openxmlformats.org/drawingml/2006/picture">
+                  <pic:nvPicPr>
+                    <pic:cNvPr id="0" name="Picture 5" descr="Image result for place holder"/>
+                    <pic:cNvPicPr>
+                      <a:picLocks noChangeAspect="1" noChangeArrowheads="1"/>
+                    </pic:cNvPicPr>
+                  </pic:nvPicPr>
+                  <pic:blipFill>
+                    <a:blip r:embed="rId11" cstate="print">
+                      <a:extLst>
+                        <a:ext uri="{28A0092B-C50C-407E-A947-70E740481C1C}">
+                          <a14:useLocalDpi xmlns:a14="http://schemas.microsoft.com/office/drawing/2010/main" val="0"/>
+                        </a:ext>
+                      </a:extLst>
+                    </a:blip>
+                    <a:srcRect/>
+                    <a:stretch>
+                      <a:fillRect/>
+                    </a:stretch>
+                  </pic:blipFill>
+                  <pic:spPr bwMode="auto">
+                    <a:xfrm>
+                      <a:off x="0" y="0"/>
+                      <a:ext cx="5731510" cy="5731510"/>
+                    </a:xfrm>
+                    <a:prstGeom prst="rect">
+                      <a:avLst/>
+                    </a:prstGeom>
+                    <a:noFill/>
+                    <a:ln>
+                      <a:noFill/>
+                    </a:ln>
+                  </pic:spPr>
+                </pic:pic>
+              </a:graphicData>
+            </a:graphic>
+          </wp:inline>
+        </w:drawing>
+      </w:r>
+    </w:p>
+    <w:p>
+      <w:pPr>
+        <w:pStyle w:val="Caption"/>
+        <w:spacing w:line="360" w:lineRule="auto"/>
+      </w:pPr>
+      <w:r>
+        <w:t xml:space="preserve">Figure </w:t>
+      </w:r>
+      <w:fldSimple w:instr=" SEQ Figure \* ROMAN ">
+        <w:r>
+          <w:rPr>
+            <w:noProof/>
+          </w:rPr>
+          <w:t>VI</w:t>
+        </w:r>
+      </w:fldSimple>
+      <w:r>
+        <w:t xml:space="preserve"> Back View (Worn)</w:t>
+      </w:r>
+    </w:p>
+    <w:p>
+      <w:pPr>
+        <w:keepNext/>
+        <w:spacing w:line="360" w:lineRule="auto"/>
+      </w:pPr>
+      <w:r>
+        <w:rPr>
+          <w:noProof/>
+        </w:rPr>
+        <w:lastRenderedPageBreak/>
+        <w:drawing>
+          <wp:inline distT="0" distB="0" distL="0" distR="0" wp14:anchorId="398CE59E" wp14:editId="37231374">
+            <wp:extent cx="5731510" cy="5731510"/>
+            <wp:effectExtent l="0" t="0" r="2540" b="2540"/>
+            <wp:docPr id="7" name="Picture 7" descr="Image result for place holder"/>
+            <wp:cNvGraphicFramePr>
+              <a:graphicFrameLocks xmlns:a="http://schemas.openxmlformats.org/drawingml/2006/main" noChangeAspect="1"/>
+            </wp:cNvGraphicFramePr>
+            <a:graphic xmlns:a="http://schemas.openxmlformats.org/drawingml/2006/main">
+              <a:graphicData uri="http://schemas.openxmlformats.org/drawingml/2006/picture">
+                <pic:pic xmlns:pic="http://schemas.openxmlformats.org/drawingml/2006/picture">
+                  <pic:nvPicPr>
+                    <pic:cNvPr id="0" name="Picture 7" descr="Image result for place holder"/>
+                    <pic:cNvPicPr>
+                      <a:picLocks noChangeAspect="1" noChangeArrowheads="1"/>
+                    </pic:cNvPicPr>
+                  </pic:nvPicPr>
+                  <pic:blipFill>
+                    <a:blip r:embed="rId11" cstate="print">
+                      <a:extLst>
+                        <a:ext uri="{28A0092B-C50C-407E-A947-70E740481C1C}">
+                          <a14:useLocalDpi xmlns:a14="http://schemas.microsoft.com/office/drawing/2010/main" val="0"/>
+                        </a:ext>
+                      </a:extLst>
+                    </a:blip>
+                    <a:srcRect/>
+                    <a:stretch>
+                      <a:fillRect/>
+                    </a:stretch>
+                  </pic:blipFill>
+                  <pic:spPr bwMode="auto">
+                    <a:xfrm>
+                      <a:off x="0" y="0"/>
+                      <a:ext cx="5731510" cy="5731510"/>
+                    </a:xfrm>
+                    <a:prstGeom prst="rect">
+                      <a:avLst/>
+                    </a:prstGeom>
+                    <a:noFill/>
+                    <a:ln>
+                      <a:noFill/>
+                    </a:ln>
+                  </pic:spPr>
+                </pic:pic>
+              </a:graphicData>
+            </a:graphic>
+          </wp:inline>
+        </w:drawing>
+      </w:r>
+    </w:p>
+    <w:p>
+      <w:pPr>
+        <w:pStyle w:val="Caption"/>
+        <w:spacing w:line="360" w:lineRule="auto"/>
+      </w:pPr>
+      <w:r>
+        <w:t xml:space="preserve">Figure </w:t>
+      </w:r>
+      <w:fldSimple w:instr=" SEQ Figure \* ROMAN ">
+        <w:r>
+          <w:rPr>
+            <w:noProof/>
+          </w:rPr>
+          <w:t>VII</w:t>
+        </w:r>
+      </w:fldSimple>
+      <w:r>
+        <w:t xml:space="preserve"> Usage</w:t>
+      </w:r>
+    </w:p>
+    <w:p>
+      <w:pPr>
+        <w:spacing w:line="360" w:lineRule="auto"/>
+        <w:rPr>
+          <w:rFonts w:ascii="Times New Roman" w:hAnsi="Times New Roman" w:cs="Times New Roman"/>
+          <w:b/>
+          <w:sz w:val="28"/>
+          <w:szCs w:val="24"/>
+          <w:lang w:val="en-US"/>
+        </w:rPr>
+      </w:pPr>
+    </w:p>
+    <w:p>
+      <w:pPr>
+        <w:spacing w:line="360" w:lineRule="auto"/>
+        <w:jc w:val="center"/>
+        <w:rPr>
+          <w:rFonts w:ascii="Times New Roman" w:hAnsi="Times New Roman" w:cs="Times New Roman"/>
+          <w:b/>
+          <w:sz w:val="28"/>
+          <w:szCs w:val="24"/>
+          <w:lang w:val="en-US"/>
+        </w:rPr>
+      </w:pPr>
+      <w:r>
+        <w:rPr>
+          <w:rFonts w:ascii="Times New Roman" w:hAnsi="Times New Roman" w:cs="Times New Roman"/>
+          <w:b/>
+          <w:sz w:val="28"/>
+          <w:szCs w:val="24"/>
+          <w:lang w:val="en-US"/>
+        </w:rPr>
+        <w:t>CONCLUSION</w:t>
+      </w:r>
+    </w:p>
+    <w:p>
+      <w:pPr>
+        <w:spacing w:line="360" w:lineRule="auto"/>
         <w:rPr>
           <w:rFonts w:ascii="Times New Roman" w:hAnsi="Times New Roman" w:cs="Times New Roman"/>
           <w:sz w:val="28"/>
@@ -2871,9 +3296,167 @@
           <w:lang w:val="en-US"/>
         </w:rPr>
       </w:pPr>
-    </w:p>
-    <w:p>
-      <w:pPr>
+      <w:r>
+        <w:rPr>
+          <w:rFonts w:ascii="Times New Roman" w:hAnsi="Times New Roman" w:cs="Times New Roman"/>
+          <w:sz w:val="28"/>
+          <w:szCs w:val="24"/>
+          <w:u w:val="single"/>
+          <w:lang w:val="en-US"/>
+        </w:rPr>
+        <w:t>Extent of success</w:t>
+      </w:r>
+    </w:p>
+    <w:p>
+      <w:pPr>
+        <w:rPr>
+          <w:rFonts w:ascii="Times New Roman" w:hAnsi="Times New Roman" w:cs="Times New Roman"/>
+          <w:sz w:val="28"/>
+          <w:szCs w:val="24"/>
+          <w:u w:val="single"/>
+          <w:lang w:val="en-US"/>
+        </w:rPr>
+      </w:pPr>
+      <w:r>
+        <w:rPr>
+          <w:rFonts w:ascii="Times New Roman" w:hAnsi="Times New Roman" w:cs="Times New Roman"/>
+          <w:sz w:val="28"/>
+          <w:szCs w:val="24"/>
+          <w:u w:val="single"/>
+          <w:lang w:val="en-US"/>
+        </w:rPr>
+        <w:br w:type="page"/>
+      </w:r>
+    </w:p>
+    <w:p>
+      <w:pPr>
+        <w:spacing w:line="360" w:lineRule="auto"/>
+        <w:rPr>
+          <w:rFonts w:ascii="Times New Roman" w:hAnsi="Times New Roman" w:cs="Times New Roman"/>
+          <w:sz w:val="28"/>
+          <w:szCs w:val="24"/>
+          <w:lang w:val="en-US"/>
+        </w:rPr>
+      </w:pPr>
+      <w:proofErr w:type="gramStart"/>
+      <w:r>
+        <w:rPr>
+          <w:rFonts w:ascii="Times New Roman" w:hAnsi="Times New Roman" w:cs="Times New Roman"/>
+          <w:sz w:val="28"/>
+          <w:szCs w:val="24"/>
+          <w:u w:val="single"/>
+          <w:lang w:val="en-US"/>
+        </w:rPr>
+        <w:lastRenderedPageBreak/>
+        <w:t>Future plans</w:t>
+      </w:r>
+      <w:proofErr w:type="gramEnd"/>
+      <w:r>
+        <w:rPr>
+          <w:rFonts w:ascii="Times New Roman" w:hAnsi="Times New Roman" w:cs="Times New Roman"/>
+          <w:sz w:val="28"/>
+          <w:szCs w:val="24"/>
+          <w:u w:val="single"/>
+          <w:lang w:val="en-US"/>
+        </w:rPr>
+        <w:br/>
+      </w:r>
+      <w:r>
+        <w:rPr>
+          <w:rFonts w:ascii="Times New Roman" w:hAnsi="Times New Roman" w:cs="Times New Roman"/>
+          <w:sz w:val="28"/>
+          <w:szCs w:val="24"/>
+          <w:lang w:val="en-US"/>
+        </w:rPr>
+        <w:t>The Pushup Counter can be further developed to record other exercises. The ultrasound sensor and flex sensor</w:t>
+      </w:r>
+      <w:r>
+        <w:rPr>
+          <w:rFonts w:ascii="Times New Roman" w:hAnsi="Times New Roman" w:cs="Times New Roman"/>
+          <w:sz w:val="28"/>
+          <w:szCs w:val="24"/>
+          <w:lang w:val="en-US"/>
+        </w:rPr>
+        <w:t xml:space="preserve"> can</w:t>
+      </w:r>
+      <w:r>
+        <w:rPr>
+          <w:rFonts w:ascii="Times New Roman" w:hAnsi="Times New Roman" w:cs="Times New Roman"/>
+          <w:sz w:val="28"/>
+          <w:szCs w:val="24"/>
+          <w:lang w:val="en-US"/>
+        </w:rPr>
+        <w:t xml:space="preserve"> allow it to record sit-ups and “Superman” exercise. </w:t>
+      </w:r>
+      <w:r>
+        <w:rPr>
+          <w:rFonts w:ascii="Times New Roman" w:hAnsi="Times New Roman" w:cs="Times New Roman"/>
+          <w:sz w:val="28"/>
+          <w:szCs w:val="24"/>
+          <w:lang w:val="en-US"/>
+        </w:rPr>
+        <w:t>Improvements</w:t>
+      </w:r>
+      <w:r>
+        <w:rPr>
+          <w:rFonts w:ascii="Times New Roman" w:hAnsi="Times New Roman" w:cs="Times New Roman"/>
+          <w:sz w:val="28"/>
+          <w:szCs w:val="24"/>
+          <w:lang w:val="en-US"/>
+        </w:rPr>
+        <w:t xml:space="preserve"> can also be </w:t>
+      </w:r>
+      <w:r>
+        <w:rPr>
+          <w:rFonts w:ascii="Times New Roman" w:hAnsi="Times New Roman" w:cs="Times New Roman"/>
+          <w:sz w:val="28"/>
+          <w:szCs w:val="24"/>
+          <w:lang w:val="en-US"/>
+        </w:rPr>
+        <w:t>made</w:t>
+      </w:r>
+      <w:bookmarkStart w:id="0" w:name="_GoBack"/>
+      <w:bookmarkEnd w:id="0"/>
+      <w:r>
+        <w:rPr>
+          <w:rFonts w:ascii="Times New Roman" w:hAnsi="Times New Roman" w:cs="Times New Roman"/>
+          <w:sz w:val="28"/>
+          <w:szCs w:val="24"/>
+          <w:lang w:val="en-US"/>
+        </w:rPr>
+        <w:t xml:space="preserve"> to send the counter data</w:t>
+      </w:r>
+      <w:r>
+        <w:rPr>
+          <w:rFonts w:ascii="Times New Roman" w:hAnsi="Times New Roman" w:cs="Times New Roman"/>
+          <w:sz w:val="28"/>
+          <w:szCs w:val="24"/>
+          <w:lang w:val="en-US"/>
+        </w:rPr>
+        <w:t xml:space="preserve"> (using Bluetooth)</w:t>
+      </w:r>
+      <w:r>
+        <w:rPr>
+          <w:rFonts w:ascii="Times New Roman" w:hAnsi="Times New Roman" w:cs="Times New Roman"/>
+          <w:sz w:val="28"/>
+          <w:szCs w:val="24"/>
+          <w:lang w:val="en-US"/>
+        </w:rPr>
+        <w:t xml:space="preserve"> into an integrated phone application </w:t>
+      </w:r>
+      <w:r>
+        <w:rPr>
+          <w:rFonts w:ascii="Times New Roman" w:hAnsi="Times New Roman" w:cs="Times New Roman"/>
+          <w:sz w:val="28"/>
+          <w:szCs w:val="24"/>
+          <w:lang w:val="en-US"/>
+        </w:rPr>
+        <w:t>that tracks the user’s exercise.</w:t>
+      </w:r>
+    </w:p>
+    <w:p>
+      <w:pPr>
+        <w:spacing w:line="360" w:lineRule="auto"/>
         <w:rPr>
           <w:rFonts w:ascii="Times New Roman" w:hAnsi="Times New Roman" w:cs="Times New Roman"/>
           <w:b/>
@@ -2885,6 +3468,7 @@
     </w:p>
     <w:p>
       <w:pPr>
+        <w:spacing w:line="360" w:lineRule="auto"/>
         <w:jc w:val="center"/>
         <w:rPr>
           <w:rFonts w:ascii="Times New Roman" w:hAnsi="Times New Roman" w:cs="Times New Roman"/>
@@ -2902,55 +3486,12 @@
           <w:szCs w:val="24"/>
           <w:lang w:val="en-US"/>
         </w:rPr>
-        <w:t>CONCLUSION</w:t>
-      </w:r>
-    </w:p>
-    <w:p>
-      <w:pPr>
-        <w:rPr>
-          <w:rFonts w:ascii="Times New Roman" w:hAnsi="Times New Roman" w:cs="Times New Roman"/>
-          <w:sz w:val="28"/>
-          <w:szCs w:val="24"/>
-          <w:u w:val="single"/>
-          <w:lang w:val="en-US"/>
-        </w:rPr>
-      </w:pPr>
-      <w:r>
-        <w:rPr>
-          <w:rFonts w:ascii="Times New Roman" w:hAnsi="Times New Roman" w:cs="Times New Roman"/>
-          <w:sz w:val="28"/>
-          <w:szCs w:val="24"/>
-          <w:u w:val="single"/>
-          <w:lang w:val="en-US"/>
-        </w:rPr>
-        <w:t>Extent of success</w:t>
-      </w:r>
-    </w:p>
-    <w:p>
-      <w:pPr>
-        <w:rPr>
-          <w:rFonts w:ascii="Times New Roman" w:hAnsi="Times New Roman" w:cs="Times New Roman"/>
-          <w:sz w:val="28"/>
-          <w:szCs w:val="24"/>
-          <w:u w:val="single"/>
-          <w:lang w:val="en-US"/>
-        </w:rPr>
-      </w:pPr>
-      <w:proofErr w:type="gramStart"/>
-      <w:r>
-        <w:rPr>
-          <w:rFonts w:ascii="Times New Roman" w:hAnsi="Times New Roman" w:cs="Times New Roman"/>
-          <w:sz w:val="28"/>
-          <w:szCs w:val="24"/>
-          <w:u w:val="single"/>
-          <w:lang w:val="en-US"/>
-        </w:rPr>
-        <w:t>Future plans</w:t>
-      </w:r>
-      <w:proofErr w:type="gramEnd"/>
-    </w:p>
-    <w:p>
-      <w:pPr>
+        <w:t>REFERENCES</w:t>
+      </w:r>
+    </w:p>
+    <w:p>
+      <w:pPr>
+        <w:spacing w:line="360" w:lineRule="auto"/>
         <w:rPr>
           <w:rFonts w:ascii="Times New Roman" w:hAnsi="Times New Roman" w:cs="Times New Roman"/>
           <w:b/>
@@ -2962,82 +3503,7 @@
     </w:p>
     <w:p>
       <w:pPr>
-        <w:jc w:val="center"/>
-        <w:rPr>
-          <w:rFonts w:ascii="Times New Roman" w:hAnsi="Times New Roman" w:cs="Times New Roman"/>
-          <w:b/>
-          <w:sz w:val="28"/>
-          <w:szCs w:val="24"/>
-          <w:lang w:val="en-US"/>
-        </w:rPr>
-      </w:pPr>
-      <w:r>
-        <w:rPr>
-          <w:rFonts w:ascii="Times New Roman" w:hAnsi="Times New Roman" w:cs="Times New Roman"/>
-          <w:b/>
-          <w:sz w:val="28"/>
-          <w:szCs w:val="24"/>
-          <w:lang w:val="en-US"/>
-        </w:rPr>
-        <w:t>REFERENCES</w:t>
-      </w:r>
-    </w:p>
-    <w:p>
-      <w:pPr>
-        <w:rPr>
-          <w:rFonts w:ascii="Times New Roman" w:hAnsi="Times New Roman" w:cs="Times New Roman"/>
-          <w:b/>
-          <w:sz w:val="28"/>
-          <w:szCs w:val="24"/>
-          <w:lang w:val="en-US"/>
-        </w:rPr>
-      </w:pPr>
-    </w:p>
-    <w:p>
-      <w:pPr>
-        <w:rPr>
-          <w:rFonts w:ascii="Times New Roman" w:hAnsi="Times New Roman" w:cs="Times New Roman"/>
-          <w:b/>
-          <w:sz w:val="28"/>
-          <w:szCs w:val="24"/>
-          <w:lang w:val="en-US"/>
-        </w:rPr>
-      </w:pPr>
-    </w:p>
-    <w:p>
-      <w:pPr>
-        <w:rPr>
-          <w:rFonts w:ascii="Times New Roman" w:hAnsi="Times New Roman" w:cs="Times New Roman"/>
-          <w:sz w:val="32"/>
-          <w:szCs w:val="24"/>
-          <w:u w:val="single"/>
-          <w:lang w:val="en-US"/>
-        </w:rPr>
-      </w:pPr>
-      <w:r>
-        <w:rPr>
-          <w:rFonts w:ascii="Times New Roman" w:hAnsi="Times New Roman" w:cs="Times New Roman"/>
-          <w:sz w:val="32"/>
-          <w:szCs w:val="24"/>
-          <w:u w:val="single"/>
-          <w:lang w:val="en-US"/>
-        </w:rPr>
-        <w:t>APA Format</w:t>
-      </w:r>
-    </w:p>
-    <w:p>
-      <w:pPr>
-        <w:rPr>
-          <w:rFonts w:ascii="Times New Roman" w:hAnsi="Times New Roman" w:cs="Times New Roman"/>
-          <w:sz w:val="32"/>
-          <w:szCs w:val="24"/>
-          <w:u w:val="single"/>
-          <w:lang w:val="en-US"/>
-        </w:rPr>
-      </w:pPr>
-    </w:p>
-    <w:p>
-      <w:pPr>
+        <w:spacing w:line="360" w:lineRule="auto"/>
         <w:rPr>
           <w:rFonts w:ascii="Times New Roman" w:hAnsi="Times New Roman" w:cs="Times New Roman"/>
           <w:sz w:val="24"/>
@@ -3052,7 +3518,7 @@
         </w:rPr>
         <w:t xml:space="preserve">Arduino - Introduction. (n.d.). Retrieved from </w:t>
       </w:r>
-      <w:hyperlink r:id="rId11" w:history="1">
+      <w:hyperlink r:id="rId12" w:history="1">
         <w:r>
           <w:rPr>
             <w:rStyle w:val="Hyperlink"/>
@@ -3066,6 +3532,7 @@
     </w:p>
     <w:p>
       <w:pPr>
+        <w:spacing w:line="360" w:lineRule="auto"/>
         <w:rPr>
           <w:rFonts w:ascii="Times New Roman" w:hAnsi="Times New Roman" w:cs="Times New Roman"/>
           <w:sz w:val="24"/>
@@ -3075,6 +3542,7 @@
     </w:p>
     <w:p>
       <w:pPr>
+        <w:spacing w:line="360" w:lineRule="auto"/>
         <w:rPr>
           <w:rFonts w:ascii="Times New Roman" w:hAnsi="Times New Roman" w:cs="Times New Roman"/>
           <w:sz w:val="24"/>
@@ -3089,7 +3557,7 @@
         </w:rPr>
         <w:t xml:space="preserve">Arduino - Ping. (n.d.). Retrieved from </w:t>
       </w:r>
-      <w:hyperlink r:id="rId12" w:history="1">
+      <w:hyperlink r:id="rId13" w:history="1">
         <w:r>
           <w:rPr>
             <w:rStyle w:val="Hyperlink"/>
@@ -3103,6 +3571,7 @@
     </w:p>
     <w:p>
       <w:pPr>
+        <w:spacing w:line="360" w:lineRule="auto"/>
         <w:rPr>
           <w:rFonts w:ascii="Times New Roman" w:hAnsi="Times New Roman" w:cs="Times New Roman"/>
           <w:sz w:val="24"/>
@@ -3112,6 +3581,7 @@
     </w:p>
     <w:p>
       <w:pPr>
+        <w:spacing w:line="360" w:lineRule="auto"/>
         <w:rPr>
           <w:rFonts w:ascii="Times New Roman" w:hAnsi="Times New Roman" w:cs="Times New Roman"/>
           <w:sz w:val="24"/>
@@ -3126,7 +3596,7 @@
         </w:rPr>
         <w:t xml:space="preserve">Flex Sensor 2.2". (n.d.). Retrieved from </w:t>
       </w:r>
-      <w:hyperlink r:id="rId13" w:history="1">
+      <w:hyperlink r:id="rId14" w:history="1">
         <w:r>
           <w:rPr>
             <w:rStyle w:val="Hyperlink"/>
@@ -3140,6 +3610,7 @@
     </w:p>
     <w:p>
       <w:pPr>
+        <w:spacing w:line="360" w:lineRule="auto"/>
         <w:rPr>
           <w:rFonts w:ascii="Times New Roman" w:hAnsi="Times New Roman" w:cs="Times New Roman"/>
           <w:sz w:val="32"/>
@@ -3149,6 +3620,7 @@
     </w:p>
     <w:p>
       <w:pPr>
+        <w:spacing w:line="360" w:lineRule="auto"/>
         <w:jc w:val="center"/>
         <w:rPr>
           <w:rFonts w:ascii="Times New Roman" w:hAnsi="Times New Roman" w:cs="Times New Roman"/>
@@ -3171,6 +3643,7 @@
     </w:p>
     <w:p>
       <w:pPr>
+        <w:spacing w:line="360" w:lineRule="auto"/>
         <w:jc w:val="center"/>
         <w:rPr>
           <w:rFonts w:ascii="Times New Roman" w:hAnsi="Times New Roman" w:cs="Times New Roman"/>
@@ -3178,8 +3651,6 @@
           <w:szCs w:val="24"/>
         </w:rPr>
       </w:pPr>
-      <w:bookmarkStart w:id="0" w:name="_GoBack"/>
-      <w:bookmarkEnd w:id="0"/>
       <w:r>
         <w:rPr>
           <w:rFonts w:ascii="Times New Roman" w:hAnsi="Times New Roman" w:cs="Times New Roman"/>
@@ -3193,6 +3664,7 @@
     </w:p>
     <w:p>
       <w:pPr>
+        <w:spacing w:line="360" w:lineRule="auto"/>
         <w:rPr>
           <w:rFonts w:ascii="Times New Roman" w:hAnsi="Times New Roman" w:cs="Times New Roman"/>
           <w:sz w:val="32"/>
@@ -3202,6 +3674,7 @@
     </w:p>
     <w:p>
       <w:pPr>
+        <w:spacing w:line="360" w:lineRule="auto"/>
         <w:rPr>
           <w:rFonts w:ascii="Times New Roman" w:hAnsi="Times New Roman" w:cs="Times New Roman"/>
           <w:sz w:val="32"/>
@@ -3211,6 +3684,7 @@
     </w:p>
     <w:p>
       <w:pPr>
+        <w:spacing w:line="360" w:lineRule="auto"/>
         <w:rPr>
           <w:rFonts w:ascii="Times New Roman" w:hAnsi="Times New Roman" w:cs="Times New Roman"/>
           <w:sz w:val="32"/>
@@ -3220,6 +3694,7 @@
     </w:p>
     <w:p>
       <w:pPr>
+        <w:spacing w:line="360" w:lineRule="auto"/>
         <w:rPr>
           <w:rFonts w:ascii="Times New Roman" w:hAnsi="Times New Roman" w:cs="Times New Roman"/>
           <w:sz w:val="32"/>
@@ -3228,7 +3703,7 @@
       </w:pPr>
     </w:p>
     <w:sectPr>
-      <w:footerReference w:type="default" r:id="rId14"/>
+      <w:footerReference w:type="default" r:id="rId15"/>
       <w:pgSz w:w="11906" w:h="16838"/>
       <w:pgMar w:top="1440" w:right="1440" w:bottom="1440" w:left="1440" w:header="708" w:footer="708" w:gutter="0"/>
       <w:cols w:space="708"/>
@@ -4305,7 +4780,7 @@
 </file>
 
 <file path=customXml/itemProps1.xml><?xml version="1.0" encoding="utf-8"?>
-<ds:datastoreItem xmlns:ds="http://schemas.openxmlformats.org/officeDocument/2006/customXml" ds:itemID="{D1A1A0C9-6837-45DD-AC70-2CF425360CCE}">
+<ds:datastoreItem xmlns:ds="http://schemas.openxmlformats.org/officeDocument/2006/customXml" ds:itemID="{33CBE392-EA2C-4DBE-81C6-E9C75246C63C}">
   <ds:schemaRefs>
     <ds:schemaRef ds:uri="http://schemas.openxmlformats.org/officeDocument/2006/bibliography"/>
   </ds:schemaRefs>

</xml_diff>